<commit_message>
Typos gefixt, Änderungen angenommen, bitte Issue mit altem qr.code beachten, pdf erstellt.
</commit_message>
<xml_diff>
--- a/1_Einleitung/3_FAQs.docx
+++ b/1_Einleitung/3_FAQs.docx
@@ -238,115 +238,57 @@
       <w:pPr>
         <w:jc w:val="center"/>
       </w:pPr>
-      <w:ins w:id="0" w:author="Malambré, Julia | Wissensfabrik" w:date="2022-12-12T15:36:00Z">
-        <w:r>
-          <w:rPr>
-            <w:noProof/>
-          </w:rPr>
-          <w:drawing>
-            <wp:inline distT="0" distB="0" distL="0" distR="0" wp14:anchorId="0D31352B" wp14:editId="1CEAE868">
-              <wp:extent cx="3094958" cy="2952000"/>
-              <wp:effectExtent l="0" t="0" r="0" b="1270"/>
-              <wp:docPr id="6" name="Grafik 6" descr="Ein Bild, das Spielzeug, drinnen, Puppe, Automat enthält.&#10;&#10;Automatisch generierte Beschreibung"/>
-              <wp:cNvGraphicFramePr>
-                <a:graphicFrameLocks xmlns:a="http://schemas.openxmlformats.org/drawingml/2006/main" noChangeAspect="1"/>
-              </wp:cNvGraphicFramePr>
-              <a:graphic xmlns:a="http://schemas.openxmlformats.org/drawingml/2006/main">
-                <a:graphicData uri="http://schemas.openxmlformats.org/drawingml/2006/picture">
-                  <pic:pic xmlns:pic="http://schemas.openxmlformats.org/drawingml/2006/picture">
-                    <pic:nvPicPr>
-                      <pic:cNvPr id="6" name="Grafik 6" descr="Ein Bild, das Spielzeug, drinnen, Puppe, Automat enthält.&#10;&#10;Automatisch generierte Beschreibung"/>
-                      <pic:cNvPicPr/>
-                    </pic:nvPicPr>
-                    <pic:blipFill>
-                      <a:blip r:embed="rId8" cstate="print">
-                        <a:extLst>
-                          <a:ext uri="{28A0092B-C50C-407E-A947-70E740481C1C}">
-                            <a14:useLocalDpi xmlns:a14="http://schemas.microsoft.com/office/drawing/2010/main"/>
-                          </a:ext>
-                        </a:extLst>
-                      </a:blip>
-                      <a:stretch>
-                        <a:fillRect/>
-                      </a:stretch>
-                    </pic:blipFill>
-                    <pic:spPr>
-                      <a:xfrm>
-                        <a:off x="0" y="0"/>
-                        <a:ext cx="3094958" cy="2952000"/>
-                      </a:xfrm>
-                      <a:prstGeom prst="rect">
-                        <a:avLst/>
-                      </a:prstGeom>
-                    </pic:spPr>
-                  </pic:pic>
-                </a:graphicData>
-              </a:graphic>
-            </wp:inline>
-          </w:drawing>
-        </w:r>
-      </w:ins>
+      <w:r>
+        <w:rPr>
+          <w:noProof/>
+        </w:rPr>
+        <w:drawing>
+          <wp:inline distT="0" distB="0" distL="0" distR="0" wp14:anchorId="0D31352B" wp14:editId="1CEAE868">
+            <wp:extent cx="3094958" cy="2952000"/>
+            <wp:effectExtent l="0" t="0" r="0" b="1270"/>
+            <wp:docPr id="6" name="Grafik 6" descr="Ein Bild, das Spielzeug, drinnen, Puppe, Automat enthält.&#10;&#10;Automatisch generierte Beschreibung"/>
+            <wp:cNvGraphicFramePr>
+              <a:graphicFrameLocks xmlns:a="http://schemas.openxmlformats.org/drawingml/2006/main" noChangeAspect="1"/>
+            </wp:cNvGraphicFramePr>
+            <a:graphic xmlns:a="http://schemas.openxmlformats.org/drawingml/2006/main">
+              <a:graphicData uri="http://schemas.openxmlformats.org/drawingml/2006/picture">
+                <pic:pic xmlns:pic="http://schemas.openxmlformats.org/drawingml/2006/picture">
+                  <pic:nvPicPr>
+                    <pic:cNvPr id="6" name="Grafik 6" descr="Ein Bild, das Spielzeug, drinnen, Puppe, Automat enthält.&#10;&#10;Automatisch generierte Beschreibung"/>
+                    <pic:cNvPicPr/>
+                  </pic:nvPicPr>
+                  <pic:blipFill>
+                    <a:blip r:embed="rId8" cstate="print">
+                      <a:extLst>
+                        <a:ext uri="{28A0092B-C50C-407E-A947-70E740481C1C}">
+                          <a14:useLocalDpi xmlns:a14="http://schemas.microsoft.com/office/drawing/2010/main"/>
+                        </a:ext>
+                      </a:extLst>
+                    </a:blip>
+                    <a:stretch>
+                      <a:fillRect/>
+                    </a:stretch>
+                  </pic:blipFill>
+                  <pic:spPr>
+                    <a:xfrm>
+                      <a:off x="0" y="0"/>
+                      <a:ext cx="3094958" cy="2952000"/>
+                    </a:xfrm>
+                    <a:prstGeom prst="rect">
+                      <a:avLst/>
+                    </a:prstGeom>
+                  </pic:spPr>
+                </pic:pic>
+              </a:graphicData>
+            </a:graphic>
+          </wp:inline>
+        </w:drawing>
+      </w:r>
     </w:p>
     <w:p>
       <w:pPr>
         <w:jc w:val="center"/>
       </w:pPr>
-      <w:del w:id="1" w:author="Malambré, Julia | Wissensfabrik" w:date="2022-12-12T15:37:00Z">
-        <w:r>
-          <w:rPr>
-            <w:noProof/>
-          </w:rPr>
-          <w:drawing>
-            <wp:inline distT="0" distB="0" distL="0" distR="0" wp14:anchorId="67675D3E" wp14:editId="265A0C62">
-              <wp:extent cx="3139200" cy="2998800"/>
-              <wp:effectExtent l="0" t="0" r="0" b="0"/>
-              <wp:docPr id="31" name="Grafik 31"/>
-              <wp:cNvGraphicFramePr>
-                <a:graphicFrameLocks xmlns:a="http://schemas.openxmlformats.org/drawingml/2006/main" noChangeAspect="1"/>
-              </wp:cNvGraphicFramePr>
-              <a:graphic xmlns:a="http://schemas.openxmlformats.org/drawingml/2006/main">
-                <a:graphicData uri="http://schemas.openxmlformats.org/drawingml/2006/picture">
-                  <pic:pic xmlns:pic="http://schemas.openxmlformats.org/drawingml/2006/picture">
-                    <pic:nvPicPr>
-                      <pic:cNvPr id="2" name="Modul_Baum.jpg"/>
-                      <pic:cNvPicPr/>
-                    </pic:nvPicPr>
-                    <pic:blipFill>
-                      <a:blip r:embed="rId9" cstate="print">
-                        <a:extLst>
-                          <a:ext uri="{28A0092B-C50C-407E-A947-70E740481C1C}">
-                            <a14:useLocalDpi xmlns:a14="http://schemas.microsoft.com/office/drawing/2010/main"/>
-                          </a:ext>
-                        </a:extLst>
-                      </a:blip>
-                      <a:stretch>
-                        <a:fillRect/>
-                      </a:stretch>
-                    </pic:blipFill>
-                    <pic:spPr bwMode="auto">
-                      <a:xfrm>
-                        <a:off x="0" y="0"/>
-                        <a:ext cx="3139200" cy="2998800"/>
-                      </a:xfrm>
-                      <a:prstGeom prst="rect">
-                        <a:avLst/>
-                      </a:prstGeom>
-                      <a:ln>
-                        <a:noFill/>
-                      </a:ln>
-                      <a:extLst>
-                        <a:ext uri="{53640926-AAD7-44D8-BBD7-CCE9431645EC}">
-                          <a14:shadowObscured xmlns:a14="http://schemas.microsoft.com/office/drawing/2010/main"/>
-                        </a:ext>
-                      </a:extLst>
-                    </pic:spPr>
-                  </pic:pic>
-                </a:graphicData>
-              </a:graphic>
-            </wp:inline>
-          </w:drawing>
-        </w:r>
-      </w:del>
     </w:p>
     <w:p>
       <w:pPr>
@@ -420,8 +362,10 @@
           <w:lang w:val="en-US"/>
         </w:rPr>
       </w:pPr>
-      <w:bookmarkStart w:id="2" w:name="_Toc449534653"/>
+      <w:bookmarkStart w:id="0" w:name="_Toc449534653"/>
     </w:p>
+    <w:bookmarkStart w:id="1" w:name="_Toc11139856"/>
+    <w:bookmarkEnd w:id="0"/>
     <w:p>
       <w:pPr>
         <w:spacing w:after="160" w:line="259" w:lineRule="auto"/>
@@ -433,8 +377,6 @@
           <w:lang w:val="en-US" w:eastAsia="en-US"/>
         </w:rPr>
       </w:pPr>
-      <w:bookmarkStart w:id="3" w:name="_Toc11139856"/>
-      <w:bookmarkEnd w:id="2"/>
       <w:r>
         <w:rPr>
           <w:b/>
@@ -583,7 +525,7 @@
                     <pic:cNvPicPr/>
                   </pic:nvPicPr>
                   <pic:blipFill>
-                    <a:blip r:embed="rId10" cstate="print">
+                    <a:blip r:embed="rId9" cstate="print">
                       <a:extLst>
                         <a:ext uri="{28A0092B-C50C-407E-A947-70E740481C1C}">
                           <a14:useLocalDpi xmlns:a14="http://schemas.microsoft.com/office/drawing/2010/main"/>
@@ -680,7 +622,6 @@
                               </w:rPr>
                               <w:t xml:space="preserve">Die </w:t>
                             </w:r>
-                            <w:proofErr w:type="gramStart"/>
                             <w:r>
                               <w:rPr>
                                 <w:rFonts w:ascii="Verdana" w:eastAsia="Times New Roman" w:hAnsi="Verdana" w:cs="Times New Roman"/>
@@ -689,9 +630,8 @@
                                 <w:sz w:val="19"/>
                                 <w:szCs w:val="19"/>
                               </w:rPr>
-                              <w:t>aktuellste</w:t>
+                              <w:t>aktuelle</w:t>
                             </w:r>
-                            <w:proofErr w:type="gramEnd"/>
                             <w:r>
                               <w:rPr>
                                 <w:rFonts w:ascii="Verdana" w:eastAsia="Times New Roman" w:hAnsi="Verdana" w:cs="Times New Roman"/>
@@ -719,7 +659,11 @@
           </mc:Choice>
           <mc:Fallback>
             <w:pict>
-              <v:shape w14:anchorId="17CD1857" id="Textfeld 4" o:spid="_x0000_s1030" type="#_x0000_t202" style="position:absolute;margin-left:121.1pt;margin-top:47.1pt;width:218.3pt;height:45.95pt;z-index:251661312;visibility:visible;mso-wrap-style:square;mso-wrap-distance-left:9pt;mso-wrap-distance-top:0;mso-wrap-distance-right:9pt;mso-wrap-distance-bottom:0;mso-position-horizontal:absolute;mso-position-horizontal-relative:text;mso-position-vertical:absolute;mso-position-vertical-relative:text;v-text-anchor:top" o:gfxdata="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" fillcolor="white [3201]" stroked="f" strokeweight=".5pt">
+              <v:shapetype w14:anchorId="17CD1857" id="_x0000_t202" coordsize="21600,21600" o:spt="202" path="m,l,21600r21600,l21600,xe">
+                <v:stroke joinstyle="miter"/>
+                <v:path gradientshapeok="t" o:connecttype="rect"/>
+              </v:shapetype>
+              <v:shape id="Textfeld 4" o:spid="_x0000_s1030" type="#_x0000_t202" style="position:absolute;margin-left:121.1pt;margin-top:47.1pt;width:218.3pt;height:45.95pt;z-index:251661312;visibility:visible;mso-wrap-style:square;mso-wrap-distance-left:9pt;mso-wrap-distance-top:0;mso-wrap-distance-right:9pt;mso-wrap-distance-bottom:0;mso-position-horizontal:absolute;mso-position-horizontal-relative:text;mso-position-vertical:absolute;mso-position-vertical-relative:text;v-text-anchor:top" o:gfxdata="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" fillcolor="white [3201]" stroked="f" strokeweight=".5pt">
                 <v:textbox>
                   <w:txbxContent>
                     <w:p>
@@ -743,7 +687,6 @@
                         </w:rPr>
                         <w:t xml:space="preserve">Die </w:t>
                       </w:r>
-                      <w:proofErr w:type="gramStart"/>
                       <w:r>
                         <w:rPr>
                           <w:rFonts w:ascii="Verdana" w:eastAsia="Times New Roman" w:hAnsi="Verdana" w:cs="Times New Roman"/>
@@ -752,9 +695,8 @@
                           <w:sz w:val="19"/>
                           <w:szCs w:val="19"/>
                         </w:rPr>
-                        <w:t>aktuellste</w:t>
+                        <w:t>aktuelle</w:t>
                       </w:r>
-                      <w:proofErr w:type="gramEnd"/>
                       <w:r>
                         <w:rPr>
                           <w:rFonts w:ascii="Verdana" w:eastAsia="Times New Roman" w:hAnsi="Verdana" w:cs="Times New Roman"/>
@@ -792,36 +734,14 @@
           <w:color w:val="000000" w:themeColor="text1"/>
         </w:rPr>
       </w:pPr>
-      <w:proofErr w:type="spellStart"/>
       <w:r>
         <w:rPr>
           <w:color w:val="000000" w:themeColor="text1"/>
         </w:rPr>
         <w:lastRenderedPageBreak/>
-        <w:t>Lessons</w:t>
+        <w:t>Lessons learnt / FAQ</w:t>
       </w:r>
-      <w:proofErr w:type="spellEnd"/>
-      <w:r>
-        <w:rPr>
-          <w:color w:val="000000" w:themeColor="text1"/>
-        </w:rPr>
-        <w:t xml:space="preserve"> </w:t>
-      </w:r>
-      <w:proofErr w:type="spellStart"/>
-      <w:r>
-        <w:rPr>
-          <w:color w:val="000000" w:themeColor="text1"/>
-        </w:rPr>
-        <w:t>learnt</w:t>
-      </w:r>
-      <w:proofErr w:type="spellEnd"/>
-      <w:r>
-        <w:rPr>
-          <w:color w:val="000000" w:themeColor="text1"/>
-        </w:rPr>
-        <w:t xml:space="preserve"> / FAQ</w:t>
-      </w:r>
-      <w:bookmarkEnd w:id="3"/>
+      <w:bookmarkEnd w:id="1"/>
     </w:p>
     <w:p>
       <w:pPr>
@@ -1009,27 +929,7 @@
                 <w:szCs w:val="18"/>
                 <w:lang w:eastAsia="en-US"/>
               </w:rPr>
-              <w:t xml:space="preserve">Zum Einstieg bietet es sich an, das </w:t>
-            </w:r>
-            <w:proofErr w:type="spellStart"/>
-            <w:r>
-              <w:rPr>
-                <w:color w:val="000000" w:themeColor="text1"/>
-                <w:sz w:val="18"/>
-                <w:szCs w:val="18"/>
-                <w:lang w:eastAsia="en-US"/>
-              </w:rPr>
-              <w:t>Blinzelspiel</w:t>
-            </w:r>
-            <w:proofErr w:type="spellEnd"/>
-            <w:r>
-              <w:rPr>
-                <w:color w:val="000000" w:themeColor="text1"/>
-                <w:sz w:val="18"/>
-                <w:szCs w:val="18"/>
-                <w:lang w:eastAsia="en-US"/>
-              </w:rPr>
-              <w:t xml:space="preserve"> mit einer freiwilligen Person vorzuführen. Das Wort „DACH“ ist bis jetzt immer ein sehr zuverlässiges Einstiegswort gewesen</w:t>
+              <w:t>Zum Einstieg bietet es sich an, das Blinzelspiel mit einer freiwilligen Person vorzuführen. Das Wort „DACH“ ist bis jetzt immer ein sehr zuverlässiges Einstiegswort gewesen</w:t>
             </w:r>
             <w:r>
               <w:rPr>
@@ -1202,27 +1102,7 @@
                 <w:szCs w:val="18"/>
                 <w:lang w:eastAsia="en-US"/>
               </w:rPr>
-              <w:t xml:space="preserve">Stellt ein Computerbildschirm die Bilder </w:t>
-            </w:r>
-            <w:proofErr w:type="gramStart"/>
-            <w:r>
-              <w:rPr>
-                <w:color w:val="000000" w:themeColor="text1"/>
-                <w:sz w:val="18"/>
-                <w:szCs w:val="18"/>
-                <w:lang w:eastAsia="en-US"/>
-              </w:rPr>
-              <w:t>wirklich so</w:t>
-            </w:r>
-            <w:proofErr w:type="gramEnd"/>
-            <w:r>
-              <w:rPr>
-                <w:color w:val="000000" w:themeColor="text1"/>
-                <w:sz w:val="18"/>
-                <w:szCs w:val="18"/>
-                <w:lang w:eastAsia="en-US"/>
-              </w:rPr>
-              <w:t xml:space="preserve"> dar wie im Arbeitsblatt.</w:t>
+              <w:t>Stellt ein Computerbildschirm die Bilder wirklich so dar wie im Arbeitsblatt.</w:t>
             </w:r>
           </w:p>
         </w:tc>
@@ -1326,27 +1206,7 @@
                 <w:szCs w:val="18"/>
                 <w:lang w:eastAsia="en-US"/>
               </w:rPr>
-              <w:t xml:space="preserve">Hier ist daher ein </w:t>
-            </w:r>
-            <w:proofErr w:type="gramStart"/>
-            <w:r>
-              <w:rPr>
-                <w:color w:val="000000" w:themeColor="text1"/>
-                <w:sz w:val="18"/>
-                <w:szCs w:val="18"/>
-                <w:lang w:eastAsia="en-US"/>
-              </w:rPr>
-              <w:t>tolles</w:t>
-            </w:r>
-            <w:proofErr w:type="gramEnd"/>
-            <w:r>
-              <w:rPr>
-                <w:color w:val="000000" w:themeColor="text1"/>
-                <w:sz w:val="18"/>
-                <w:szCs w:val="18"/>
-                <w:lang w:eastAsia="en-US"/>
-              </w:rPr>
-              <w:t xml:space="preserve"> Video zur Geschichte von Computergrafiken:</w:t>
+              <w:t>Hier ist daher ein tolles Video zur Geschichte von Computergrafiken:</w:t>
             </w:r>
           </w:p>
           <w:p>
@@ -1360,7 +1220,7 @@
                 <w:lang w:eastAsia="en-US"/>
               </w:rPr>
             </w:pPr>
-            <w:hyperlink r:id="rId11" w:history="1">
+            <w:hyperlink r:id="rId10" w:history="1">
               <w:r>
                 <w:rPr>
                   <w:rStyle w:val="Hyperlink"/>
@@ -1397,27 +1257,7 @@
                 <w:szCs w:val="18"/>
                 <w:lang w:eastAsia="en-US"/>
               </w:rPr>
-              <w:t xml:space="preserve">Hat Herr </w:t>
-            </w:r>
-            <w:proofErr w:type="spellStart"/>
-            <w:r>
-              <w:rPr>
-                <w:color w:val="000000" w:themeColor="text1"/>
-                <w:sz w:val="18"/>
-                <w:szCs w:val="18"/>
-                <w:lang w:eastAsia="en-US"/>
-              </w:rPr>
-              <w:t>Bauby</w:t>
-            </w:r>
-            <w:proofErr w:type="spellEnd"/>
-            <w:r>
-              <w:rPr>
-                <w:color w:val="000000" w:themeColor="text1"/>
-                <w:sz w:val="18"/>
-                <w:szCs w:val="18"/>
-                <w:lang w:eastAsia="en-US"/>
-              </w:rPr>
-              <w:t xml:space="preserve"> auch so eine Tafel zum Blinzeln benutzt?</w:t>
+              <w:t>Hat Herr Bauby auch so eine Tafel zum Blinzeln benutzt?</w:t>
             </w:r>
           </w:p>
         </w:tc>
@@ -1445,17 +1285,24 @@
               </w:rPr>
               <w:t xml:space="preserve">„Jein“, es wurde mit einer Tafel gearbeitet, die jedoch nach Häufigkeit der Buchstaben im französischen Alphabet sortiert war. Dieses Verfahren nennt </w:t>
             </w:r>
-            <w:proofErr w:type="gramStart"/>
-            <w:r>
-              <w:rPr>
-                <w:color w:val="000000" w:themeColor="text1"/>
-                <w:sz w:val="18"/>
-                <w:szCs w:val="18"/>
-                <w:lang w:eastAsia="en-US"/>
-              </w:rPr>
-              <w:t>man übrigens</w:t>
-            </w:r>
-            <w:proofErr w:type="gramEnd"/>
+            <w:r>
+              <w:rPr>
+                <w:color w:val="000000" w:themeColor="text1"/>
+                <w:sz w:val="18"/>
+                <w:szCs w:val="18"/>
+                <w:lang w:eastAsia="en-US"/>
+              </w:rPr>
+              <w:t>man</w:t>
+            </w:r>
+            <w:r>
+              <w:rPr>
+                <w:color w:val="000000" w:themeColor="text1"/>
+                <w:sz w:val="18"/>
+                <w:szCs w:val="18"/>
+                <w:lang w:eastAsia="en-US"/>
+              </w:rPr>
+              <w:t xml:space="preserve"> auch</w:t>
+            </w:r>
             <w:r>
               <w:rPr>
                 <w:color w:val="000000" w:themeColor="text1"/>
@@ -1474,45 +1321,8 @@
                 <w:szCs w:val="18"/>
                 <w:lang w:eastAsia="en-US"/>
               </w:rPr>
-              <w:t>Partner-</w:t>
-            </w:r>
-            <w:proofErr w:type="spellStart"/>
-            <w:r>
-              <w:rPr>
-                <w:i/>
-                <w:iCs/>
-                <w:color w:val="000000" w:themeColor="text1"/>
-                <w:sz w:val="18"/>
-                <w:szCs w:val="18"/>
-                <w:lang w:eastAsia="en-US"/>
-              </w:rPr>
-              <w:t>assisted</w:t>
-            </w:r>
-            <w:proofErr w:type="spellEnd"/>
-            <w:r>
-              <w:rPr>
-                <w:i/>
-                <w:iCs/>
-                <w:color w:val="000000" w:themeColor="text1"/>
-                <w:sz w:val="18"/>
-                <w:szCs w:val="18"/>
-                <w:lang w:eastAsia="en-US"/>
-              </w:rPr>
-              <w:t xml:space="preserve"> </w:t>
-            </w:r>
-            <w:proofErr w:type="spellStart"/>
-            <w:r>
-              <w:rPr>
-                <w:i/>
-                <w:iCs/>
-                <w:color w:val="000000" w:themeColor="text1"/>
-                <w:sz w:val="18"/>
-                <w:szCs w:val="18"/>
-                <w:lang w:eastAsia="en-US"/>
-              </w:rPr>
-              <w:t>scanning</w:t>
-            </w:r>
-            <w:proofErr w:type="spellEnd"/>
+              <w:t>Partner-assisted scanning</w:t>
+            </w:r>
             <w:r>
               <w:rPr>
                 <w:color w:val="000000" w:themeColor="text1"/>
@@ -1669,27 +1479,7 @@
                 <w:szCs w:val="18"/>
                 <w:lang w:eastAsia="en-US"/>
               </w:rPr>
-              <w:t xml:space="preserve"> (</w:t>
-            </w:r>
-            <w:proofErr w:type="spellStart"/>
-            <w:r>
-              <w:rPr>
-                <w:color w:val="000000" w:themeColor="text1"/>
-                <w:sz w:val="18"/>
-                <w:szCs w:val="18"/>
-                <w:lang w:eastAsia="en-US"/>
-              </w:rPr>
-              <w:t>bspw</w:t>
-            </w:r>
-            <w:proofErr w:type="spellEnd"/>
-            <w:r>
-              <w:rPr>
-                <w:color w:val="000000" w:themeColor="text1"/>
-                <w:sz w:val="18"/>
-                <w:szCs w:val="18"/>
-                <w:lang w:eastAsia="en-US"/>
-              </w:rPr>
-              <w:t xml:space="preserve"> „A“, „e“, „ü“, „1“, „8“, „@“, …) in eine</w:t>
+              <w:t xml:space="preserve"> (bspw „A“, „e“, „ü“, „1“, „8“, „@“, …) in eine</w:t>
             </w:r>
             <w:r>
               <w:rPr>
@@ -1929,7 +1719,6 @@
               </w:rPr>
               <w:t xml:space="preserve">Die </w:t>
             </w:r>
-            <w:proofErr w:type="spellStart"/>
             <w:r>
               <w:rPr>
                 <w:color w:val="000000" w:themeColor="text1"/>
@@ -1939,7 +1728,6 @@
               </w:rPr>
               <w:t>SuS</w:t>
             </w:r>
-            <w:proofErr w:type="spellEnd"/>
             <w:r>
               <w:rPr>
                 <w:color w:val="000000" w:themeColor="text1"/>
@@ -1975,7 +1763,6 @@
               </w:rPr>
               <w:t xml:space="preserve">Weisen Sie die </w:t>
             </w:r>
-            <w:proofErr w:type="spellStart"/>
             <w:r>
               <w:rPr>
                 <w:color w:val="000000" w:themeColor="text1"/>
@@ -1985,7 +1772,6 @@
               </w:rPr>
               <w:t>SuS</w:t>
             </w:r>
-            <w:proofErr w:type="spellEnd"/>
             <w:r>
               <w:rPr>
                 <w:color w:val="000000" w:themeColor="text1"/>
@@ -2023,7 +1809,6 @@
               </w:rPr>
               <w:t xml:space="preserve">Die </w:t>
             </w:r>
-            <w:proofErr w:type="spellStart"/>
             <w:r>
               <w:rPr>
                 <w:color w:val="000000" w:themeColor="text1"/>
@@ -2033,7 +1818,6 @@
               </w:rPr>
               <w:t>SuS</w:t>
             </w:r>
-            <w:proofErr w:type="spellEnd"/>
             <w:r>
               <w:rPr>
                 <w:color w:val="000000" w:themeColor="text1"/>
@@ -2069,7 +1853,6 @@
               </w:rPr>
               <w:t xml:space="preserve">Auch hier ist der Hinweis an die </w:t>
             </w:r>
-            <w:proofErr w:type="spellStart"/>
             <w:r>
               <w:rPr>
                 <w:color w:val="000000" w:themeColor="text1"/>
@@ -2079,7 +1862,6 @@
               </w:rPr>
               <w:t>SuS</w:t>
             </w:r>
-            <w:proofErr w:type="spellEnd"/>
             <w:r>
               <w:rPr>
                 <w:color w:val="000000" w:themeColor="text1"/>
@@ -2277,39 +2059,17 @@
                 <w:szCs w:val="18"/>
                 <w:lang w:eastAsia="en-US"/>
               </w:rPr>
-              <w:t xml:space="preserve">Die Frage ist sehr schwierig zu beantworten, da ein Server nicht unbedingt ein Computer im Schrankformat ist oder es sich bei einem Server gar um Hardware handeln muss. Beliebte Webserver sind </w:t>
-            </w:r>
-            <w:proofErr w:type="spellStart"/>
-            <w:r>
-              <w:rPr>
-                <w:color w:val="000000" w:themeColor="text1"/>
-                <w:sz w:val="18"/>
-                <w:szCs w:val="18"/>
-                <w:lang w:eastAsia="en-US"/>
-              </w:rPr>
-              <w:t>Nginx</w:t>
-            </w:r>
-            <w:proofErr w:type="spellEnd"/>
-            <w:r>
-              <w:rPr>
-                <w:color w:val="000000" w:themeColor="text1"/>
-                <w:sz w:val="18"/>
-                <w:szCs w:val="18"/>
-                <w:lang w:eastAsia="en-US"/>
-              </w:rPr>
-              <w:t xml:space="preserve"> und Apache und jeder kann diese Webserver auf dem privaten Gerät einrichten.  Jedoch ist auch nicht jeder Server ein Webserver. Server können auch Streamingdienste, Programmierschnittstellen, Mails, Spiele, Anwendungen, Dateien und vieles mehr bereitstellen. Aus diesen Gründen ist eine Schätzung der Anzahl </w:t>
-            </w:r>
-            <w:proofErr w:type="gramStart"/>
-            <w:r>
-              <w:rPr>
-                <w:color w:val="000000" w:themeColor="text1"/>
-                <w:sz w:val="18"/>
-                <w:szCs w:val="18"/>
-                <w:lang w:eastAsia="en-US"/>
-              </w:rPr>
-              <w:t>extrem schwierig</w:t>
-            </w:r>
-            <w:proofErr w:type="gramEnd"/>
+              <w:t xml:space="preserve">Die Frage ist sehr schwierig zu beantworten, da ein Server nicht unbedingt ein Computer im Schrankformat ist oder es sich bei einem Server gar um Hardware handeln muss. Beliebte Webserver sind Nginx und Apache und jeder kann diese Webserver auf dem privaten Gerät einrichten.  Jedoch ist auch nicht jeder Server ein Webserver. Server können auch Streamingdienste, Programmierschnittstellen, Mails, Spiele, Anwendungen, Dateien und vieles mehr bereitstellen. Aus diesen Gründen ist eine Schätzung der Anzahl </w:t>
+            </w:r>
+            <w:r>
+              <w:rPr>
+                <w:color w:val="000000" w:themeColor="text1"/>
+                <w:sz w:val="18"/>
+                <w:szCs w:val="18"/>
+                <w:lang w:eastAsia="en-US"/>
+              </w:rPr>
+              <w:t>schwierig</w:t>
+            </w:r>
             <w:r>
               <w:rPr>
                 <w:color w:val="000000" w:themeColor="text1"/>
@@ -2338,27 +2098,7 @@
                 <w:szCs w:val="18"/>
                 <w:lang w:eastAsia="en-US"/>
               </w:rPr>
-              <w:t xml:space="preserve">Um die Frage wenigstens zum Teil zu beantworten: laut einer Schätzung von Gartner Inc. soll Google </w:t>
-            </w:r>
-            <w:proofErr w:type="gramStart"/>
-            <w:r>
-              <w:rPr>
-                <w:color w:val="000000" w:themeColor="text1"/>
-                <w:sz w:val="18"/>
-                <w:szCs w:val="18"/>
-                <w:lang w:eastAsia="en-US"/>
-              </w:rPr>
-              <w:t>alleine</w:t>
-            </w:r>
-            <w:proofErr w:type="gramEnd"/>
-            <w:r>
-              <w:rPr>
-                <w:color w:val="000000" w:themeColor="text1"/>
-                <w:sz w:val="18"/>
-                <w:szCs w:val="18"/>
-                <w:lang w:eastAsia="en-US"/>
-              </w:rPr>
-              <w:t xml:space="preserve"> im Jahr 2016 über 2.5 Millionen Server verfügt haben.</w:t>
+              <w:t>Um die Frage wenigstens zum Teil zu beantworten: laut einer Schätzung von Gartner Inc. soll Google alleine im Jahr 2016 über 2.5 Millionen Server verfügt haben.</w:t>
             </w:r>
           </w:p>
         </w:tc>
@@ -2412,47 +2152,7 @@
                 <w:szCs w:val="18"/>
                 <w:lang w:eastAsia="en-US"/>
               </w:rPr>
-              <w:t xml:space="preserve">Es kommt auf den Router an. So gibt es freie Software wie z.B. </w:t>
-            </w:r>
-            <w:proofErr w:type="spellStart"/>
-            <w:r>
-              <w:rPr>
-                <w:color w:val="000000" w:themeColor="text1"/>
-                <w:sz w:val="18"/>
-                <w:szCs w:val="18"/>
-                <w:lang w:eastAsia="en-US"/>
-              </w:rPr>
-              <w:t>OpenWrt</w:t>
-            </w:r>
-            <w:proofErr w:type="spellEnd"/>
-            <w:r>
-              <w:rPr>
-                <w:color w:val="000000" w:themeColor="text1"/>
-                <w:sz w:val="18"/>
-                <w:szCs w:val="18"/>
-                <w:lang w:eastAsia="en-US"/>
-              </w:rPr>
-              <w:t xml:space="preserve"> oder </w:t>
-            </w:r>
-            <w:proofErr w:type="spellStart"/>
-            <w:r>
-              <w:rPr>
-                <w:color w:val="000000" w:themeColor="text1"/>
-                <w:sz w:val="18"/>
-                <w:szCs w:val="18"/>
-                <w:lang w:eastAsia="en-US"/>
-              </w:rPr>
-              <w:t>Zeroshell</w:t>
-            </w:r>
-            <w:proofErr w:type="spellEnd"/>
-            <w:r>
-              <w:rPr>
-                <w:color w:val="000000" w:themeColor="text1"/>
-                <w:sz w:val="18"/>
-                <w:szCs w:val="18"/>
-                <w:lang w:eastAsia="en-US"/>
-              </w:rPr>
-              <w:t xml:space="preserve"> mit welcher man den eigenen Computer zum Router machen kann.</w:t>
+              <w:t>Es kommt auf den Router an. So gibt es freie Software wie z.B. OpenWrt oder Zeroshell mit welcher man den eigenen Computer zum Router machen kann.</w:t>
             </w:r>
           </w:p>
           <w:p>
@@ -2487,7 +2187,7 @@
                 <w:lang w:eastAsia="en-US"/>
               </w:rPr>
             </w:pPr>
-            <w:hyperlink r:id="rId12" w:history="1">
+            <w:hyperlink r:id="rId11" w:history="1">
               <w:r>
                 <w:rPr>
                   <w:rStyle w:val="Hyperlink"/>
@@ -2567,7 +2267,7 @@
                 <w:lang w:eastAsia="en-US"/>
               </w:rPr>
             </w:pPr>
-            <w:hyperlink r:id="rId13" w:history="1">
+            <w:hyperlink r:id="rId12" w:history="1">
               <w:r>
                 <w:rPr>
                   <w:rStyle w:val="Hyperlink"/>
@@ -2689,45 +2389,23 @@
               </w:rPr>
               <w:t xml:space="preserve">Zunächst ist zwischen einem privaten und öffentlichen Netzwerk zu unterscheiden. Im privaten Netzwerk befinden sich die eigenen Geräte - alle Smartphones, Laptops, Rechner und evtl. Fernseher und Staubsauger. Da auch diese Geräte nicht nur innerhalb des Netzwerks untereinander erreichbar sind, sondern auch vom Heiminternetrouter adressiert werden müssen, benötigen diese Geräte eine IP-Adresse. Typischerweise beginnt eine lokale </w:t>
             </w:r>
-            <w:proofErr w:type="gramStart"/>
-            <w:r>
-              <w:rPr>
-                <w:color w:val="000000" w:themeColor="text1"/>
-                <w:sz w:val="18"/>
-                <w:szCs w:val="18"/>
-                <w:lang w:eastAsia="en-US"/>
-              </w:rPr>
-              <w:t>IP Adresse</w:t>
-            </w:r>
-            <w:proofErr w:type="gramEnd"/>
-            <w:r>
-              <w:rPr>
-                <w:color w:val="000000" w:themeColor="text1"/>
-                <w:sz w:val="18"/>
-                <w:szCs w:val="18"/>
-                <w:lang w:eastAsia="en-US"/>
-              </w:rPr>
-              <w:t xml:space="preserve"> mit 192.168.178.xxx, wenn man beispielsweise eine </w:t>
-            </w:r>
-            <w:proofErr w:type="spellStart"/>
-            <w:r>
-              <w:rPr>
-                <w:color w:val="000000" w:themeColor="text1"/>
-                <w:sz w:val="18"/>
-                <w:szCs w:val="18"/>
-                <w:lang w:eastAsia="en-US"/>
-              </w:rPr>
-              <w:t>Fritzbox</w:t>
-            </w:r>
-            <w:proofErr w:type="spellEnd"/>
-            <w:r>
-              <w:rPr>
-                <w:color w:val="000000" w:themeColor="text1"/>
-                <w:sz w:val="18"/>
-                <w:szCs w:val="18"/>
-                <w:lang w:eastAsia="en-US"/>
-              </w:rPr>
-              <w:t xml:space="preserve"> zu Hause hat. Unter dieser IP-Adresse sind die Geräte nur innerhalb des eigenen Netzwerks erreichbar – von außerhalb des Netzwerks wird man keines der Geräte unter dieser IP-Adresse erreichen können.</w:t>
+            <w:r>
+              <w:rPr>
+                <w:color w:val="000000" w:themeColor="text1"/>
+                <w:sz w:val="18"/>
+                <w:szCs w:val="18"/>
+                <w:lang w:eastAsia="en-US"/>
+              </w:rPr>
+              <w:t>IP-Adresse</w:t>
+            </w:r>
+            <w:r>
+              <w:rPr>
+                <w:color w:val="000000" w:themeColor="text1"/>
+                <w:sz w:val="18"/>
+                <w:szCs w:val="18"/>
+                <w:lang w:eastAsia="en-US"/>
+              </w:rPr>
+              <w:t xml:space="preserve"> mit 192.168.178.xxx, wenn man beispielsweise eine Fritzbox zu Hause hat. Unter dieser IP-Adresse sind die Geräte nur innerhalb des eigenen Netzwerks erreichbar – von außerhalb des Netzwerks wird man keines der Geräte unter dieser IP-Adresse erreichen können.</w:t>
             </w:r>
           </w:p>
           <w:p>
@@ -2870,87 +2548,7 @@
                 <w:szCs w:val="18"/>
                 <w:lang w:eastAsia="en-US"/>
               </w:rPr>
-              <w:t xml:space="preserve">Unterschiedlich: In der Regel haben die Internetservice Provider ihre eigenen DNS-Resolver. Es gibt aber auch Alternativen, die von Unternehmen wie z.B. Google (8.8.8.8), </w:t>
-            </w:r>
-            <w:proofErr w:type="spellStart"/>
-            <w:r>
-              <w:rPr>
-                <w:color w:val="000000" w:themeColor="text1"/>
-                <w:sz w:val="18"/>
-                <w:szCs w:val="18"/>
-                <w:lang w:eastAsia="en-US"/>
-              </w:rPr>
-              <w:t>Cloudfare</w:t>
-            </w:r>
-            <w:proofErr w:type="spellEnd"/>
-            <w:r>
-              <w:rPr>
-                <w:color w:val="000000" w:themeColor="text1"/>
-                <w:sz w:val="18"/>
-                <w:szCs w:val="18"/>
-                <w:lang w:eastAsia="en-US"/>
-              </w:rPr>
-              <w:t xml:space="preserve"> (1.1.1.1), Dyn </w:t>
-            </w:r>
-            <w:proofErr w:type="spellStart"/>
-            <w:r>
-              <w:rPr>
-                <w:color w:val="000000" w:themeColor="text1"/>
-                <w:sz w:val="18"/>
-                <w:szCs w:val="18"/>
-                <w:lang w:eastAsia="en-US"/>
-              </w:rPr>
-              <w:t>Inc</w:t>
-            </w:r>
-            <w:proofErr w:type="spellEnd"/>
-            <w:r>
-              <w:rPr>
-                <w:color w:val="000000" w:themeColor="text1"/>
-                <w:sz w:val="18"/>
-                <w:szCs w:val="18"/>
-                <w:lang w:eastAsia="en-US"/>
-              </w:rPr>
-              <w:t xml:space="preserve"> oder </w:t>
-            </w:r>
-            <w:proofErr w:type="spellStart"/>
-            <w:r>
-              <w:rPr>
-                <w:color w:val="000000" w:themeColor="text1"/>
-                <w:sz w:val="18"/>
-                <w:szCs w:val="18"/>
-                <w:lang w:eastAsia="en-US"/>
-              </w:rPr>
-              <w:t>OpenDNS</w:t>
-            </w:r>
-            <w:proofErr w:type="spellEnd"/>
-            <w:r>
-              <w:rPr>
-                <w:color w:val="000000" w:themeColor="text1"/>
-                <w:sz w:val="18"/>
-                <w:szCs w:val="18"/>
-                <w:lang w:eastAsia="en-US"/>
-              </w:rPr>
-              <w:t xml:space="preserve"> (208.67.222.222) verwaltet werden. Man kann sich aber auch mit der entsprechenden Software (</w:t>
-            </w:r>
-            <w:proofErr w:type="spellStart"/>
-            <w:r>
-              <w:rPr>
-                <w:color w:val="000000" w:themeColor="text1"/>
-                <w:sz w:val="18"/>
-                <w:szCs w:val="18"/>
-                <w:lang w:eastAsia="en-US"/>
-              </w:rPr>
-              <w:t>Dnsmasq</w:t>
-            </w:r>
-            <w:proofErr w:type="spellEnd"/>
-            <w:r>
-              <w:rPr>
-                <w:color w:val="000000" w:themeColor="text1"/>
-                <w:sz w:val="18"/>
-                <w:szCs w:val="18"/>
-                <w:lang w:eastAsia="en-US"/>
-              </w:rPr>
-              <w:t xml:space="preserve"> zum Beispiel) einen eigenen DNS im heimischen Netzwerk einrichten.</w:t>
+              <w:t>Unterschiedlich: In der Regel haben die Internetservice Provider ihre eigenen DNS-Resolver. Es gibt aber auch Alternativen, die von Unternehmen wie z.B. Google (8.8.8.8), Cloudfare (1.1.1.1), Dyn Inc oder OpenDNS (208.67.222.222) verwaltet werden. Man kann sich aber auch mit der entsprechenden Software (Dnsmasq zum Beispiel) einen eigenen DNS im heimischen Netzwerk einrichten.</w:t>
             </w:r>
           </w:p>
         </w:tc>
@@ -3286,7 +2884,6 @@
               </w:rPr>
               <w:t xml:space="preserve"> </w:t>
             </w:r>
-            <w:proofErr w:type="spellStart"/>
             <w:r>
               <w:rPr>
                 <w:color w:val="000000" w:themeColor="text1"/>
@@ -3296,7 +2893,6 @@
               </w:rPr>
               <w:t>SuS</w:t>
             </w:r>
-            <w:proofErr w:type="spellEnd"/>
             <w:r>
               <w:rPr>
                 <w:color w:val="000000" w:themeColor="text1"/>
@@ -3480,47 +3076,7 @@
                 <w:szCs w:val="18"/>
                 <w:lang w:eastAsia="en-US"/>
               </w:rPr>
-              <w:t xml:space="preserve">Prüfzifferberechnungsalgorithmen sind so entworfen, dass </w:t>
-            </w:r>
-            <w:proofErr w:type="gramStart"/>
-            <w:r>
-              <w:rPr>
-                <w:color w:val="000000" w:themeColor="text1"/>
-                <w:sz w:val="18"/>
-                <w:szCs w:val="18"/>
-                <w:lang w:eastAsia="en-US"/>
-              </w:rPr>
-              <w:t>diese selbstständig Fehler</w:t>
-            </w:r>
-            <w:proofErr w:type="gramEnd"/>
-            <w:r>
-              <w:rPr>
-                <w:color w:val="000000" w:themeColor="text1"/>
-                <w:sz w:val="18"/>
-                <w:szCs w:val="18"/>
-                <w:lang w:eastAsia="en-US"/>
-              </w:rPr>
-              <w:t xml:space="preserve"> bei der manuellen Eingabe von Codes oder bei der automatischen Datenerfassung durch beispielsweise Barcodescannern erkennen können. In beiden Fällen wird die eingegebene </w:t>
-            </w:r>
-            <w:proofErr w:type="gramStart"/>
-            <w:r>
-              <w:rPr>
-                <w:color w:val="000000" w:themeColor="text1"/>
-                <w:sz w:val="18"/>
-                <w:szCs w:val="18"/>
-                <w:lang w:eastAsia="en-US"/>
-              </w:rPr>
-              <w:t>Prüfziffer</w:t>
-            </w:r>
-            <w:proofErr w:type="gramEnd"/>
-            <w:r>
-              <w:rPr>
-                <w:color w:val="000000" w:themeColor="text1"/>
-                <w:sz w:val="18"/>
-                <w:szCs w:val="18"/>
-                <w:lang w:eastAsia="en-US"/>
-              </w:rPr>
-              <w:t xml:space="preserve"> mit der nach dem obigen Verfahren berechneten Prüfziffer verglichen. Sollten beide Ziffern übereinstimmen, so würde der Code mit einer hohen Wahrscheinlichkeit richtig erkannt.</w:t>
+              <w:t>Prüfzifferberechnungsalgorithmen sind so entworfen, dass diese selbstständig Fehler bei der manuellen Eingabe von Codes oder bei der automatischen Datenerfassung durch beispielsweise Barcodescannern erkennen können. In beiden Fällen wird die eingegebene Prüfziffer mit der nach dem obigen Verfahren berechneten Prüfziffer verglichen. Sollten beide Ziffern übereinstimmen, so würde der Code mit einer hohen Wahrscheinlichkeit richtig erkannt.</w:t>
             </w:r>
           </w:p>
           <w:p>
@@ -3577,47 +3133,7 @@
                 <w:szCs w:val="18"/>
                 <w:lang w:eastAsia="en-US"/>
               </w:rPr>
-              <w:t xml:space="preserve">en Stellen erkannt werden, indem einfach alle Ziffern aufaddiert und Modulo 10 gerechnet werden. Jedoch ist dieses Verfahren nicht in der Lage Vertauschungen (12 statt 21) zu erkennen, da 1+2 </w:t>
-            </w:r>
-            <w:proofErr w:type="spellStart"/>
-            <w:r>
-              <w:rPr>
-                <w:color w:val="000000" w:themeColor="text1"/>
-                <w:sz w:val="18"/>
-                <w:szCs w:val="18"/>
-                <w:lang w:eastAsia="en-US"/>
-              </w:rPr>
-              <w:t>mod</w:t>
-            </w:r>
-            <w:proofErr w:type="spellEnd"/>
-            <w:r>
-              <w:rPr>
-                <w:color w:val="000000" w:themeColor="text1"/>
-                <w:sz w:val="18"/>
-                <w:szCs w:val="18"/>
-                <w:lang w:eastAsia="en-US"/>
-              </w:rPr>
-              <w:t xml:space="preserve"> 10 auch 2+1 </w:t>
-            </w:r>
-            <w:proofErr w:type="spellStart"/>
-            <w:r>
-              <w:rPr>
-                <w:color w:val="000000" w:themeColor="text1"/>
-                <w:sz w:val="18"/>
-                <w:szCs w:val="18"/>
-                <w:lang w:eastAsia="en-US"/>
-              </w:rPr>
-              <w:t>mod</w:t>
-            </w:r>
-            <w:proofErr w:type="spellEnd"/>
-            <w:r>
-              <w:rPr>
-                <w:color w:val="000000" w:themeColor="text1"/>
-                <w:sz w:val="18"/>
-                <w:szCs w:val="18"/>
-                <w:lang w:eastAsia="en-US"/>
-              </w:rPr>
-              <w:t xml:space="preserve"> 10 entspricht.</w:t>
+              <w:t>en Stellen erkannt werden, indem einfach alle Ziffern aufaddiert und Modulo 10 gerechnet werden. Jedoch ist dieses Verfahren nicht in der Lage Vertauschungen (12 statt 21) zu erkennen, da 1+2 mod 10 auch 2+1 mod 10 entspricht.</w:t>
             </w:r>
           </w:p>
           <w:p>
@@ -3638,47 +3154,7 @@
                 <w:szCs w:val="18"/>
                 <w:lang w:eastAsia="en-US"/>
               </w:rPr>
-              <w:t xml:space="preserve">Wählt man aber eine Gewichtung der einzelnen Stellen, z.B. 1 und 3, so können diese Vertauschungen meistens erkannt werden, da (1*1 + 2*3) </w:t>
-            </w:r>
-            <w:proofErr w:type="spellStart"/>
-            <w:r>
-              <w:rPr>
-                <w:color w:val="000000" w:themeColor="text1"/>
-                <w:sz w:val="18"/>
-                <w:szCs w:val="18"/>
-                <w:lang w:eastAsia="en-US"/>
-              </w:rPr>
-              <w:t>mod</w:t>
-            </w:r>
-            <w:proofErr w:type="spellEnd"/>
-            <w:r>
-              <w:rPr>
-                <w:color w:val="000000" w:themeColor="text1"/>
-                <w:sz w:val="18"/>
-                <w:szCs w:val="18"/>
-                <w:lang w:eastAsia="en-US"/>
-              </w:rPr>
-              <w:t xml:space="preserve"> 10 nicht (2*1 + 1*3) </w:t>
-            </w:r>
-            <w:proofErr w:type="spellStart"/>
-            <w:r>
-              <w:rPr>
-                <w:color w:val="000000" w:themeColor="text1"/>
-                <w:sz w:val="18"/>
-                <w:szCs w:val="18"/>
-                <w:lang w:eastAsia="en-US"/>
-              </w:rPr>
-              <w:t>mod</w:t>
-            </w:r>
-            <w:proofErr w:type="spellEnd"/>
-            <w:r>
-              <w:rPr>
-                <w:color w:val="000000" w:themeColor="text1"/>
-                <w:sz w:val="18"/>
-                <w:szCs w:val="18"/>
-                <w:lang w:eastAsia="en-US"/>
-              </w:rPr>
-              <w:t xml:space="preserve"> 10 entspricht. Die Ziffern 1 und 3 wurden gewählt, da alle Vielfachen dieser Ziffern teilerfremd zu 10 sind und sich so abhängig von den eingelesen</w:t>
+              <w:t>Wählt man aber eine Gewichtung der einzelnen Stellen, z.B. 1 und 3, so können diese Vertauschungen meistens erkannt werden, da (1*1 + 2*3) mod 10 nicht (2*1 + 1*3) mod 10 entspricht. Die Ziffern 1 und 3 wurden gewählt, da alle Vielfachen dieser Ziffern teilerfremd zu 10 sind und sich so abhängig von den eingelesen</w:t>
             </w:r>
             <w:r>
               <w:rPr>
@@ -3696,27 +3172,7 @@
                 <w:szCs w:val="18"/>
                 <w:lang w:eastAsia="en-US"/>
               </w:rPr>
-              <w:t xml:space="preserve"> Ziffern immer eine andere Prüfziffer ergibt. </w:t>
-            </w:r>
-            <w:proofErr w:type="gramStart"/>
-            <w:r>
-              <w:rPr>
-                <w:color w:val="000000" w:themeColor="text1"/>
-                <w:sz w:val="18"/>
-                <w:szCs w:val="18"/>
-                <w:lang w:eastAsia="en-US"/>
-              </w:rPr>
-              <w:t>Selbiges</w:t>
-            </w:r>
-            <w:proofErr w:type="gramEnd"/>
-            <w:r>
-              <w:rPr>
-                <w:color w:val="000000" w:themeColor="text1"/>
-                <w:sz w:val="18"/>
-                <w:szCs w:val="18"/>
-                <w:lang w:eastAsia="en-US"/>
-              </w:rPr>
-              <w:t xml:space="preserve"> gibt für die Ziffern 7 und 9.</w:t>
+              <w:t xml:space="preserve"> Ziffern immer eine andere Prüfziffer ergibt. Selbiges gibt für die Ziffern 7 und 9.</w:t>
             </w:r>
           </w:p>
           <w:p>
@@ -3737,59 +3193,17 @@
                 <w:szCs w:val="18"/>
                 <w:lang w:eastAsia="en-US"/>
               </w:rPr>
-              <w:t xml:space="preserve">Ein gutes Gegenbeispiel sind die Ziffern 2 und 5, da Vielfache dieser Zahlen nicht mehr teilerfremd zu 10 sind. So sind z.B. 2*5 </w:t>
-            </w:r>
-            <w:proofErr w:type="spellStart"/>
-            <w:r>
-              <w:rPr>
-                <w:color w:val="000000" w:themeColor="text1"/>
-                <w:sz w:val="18"/>
-                <w:szCs w:val="18"/>
-                <w:lang w:eastAsia="en-US"/>
-              </w:rPr>
-              <w:t>mod</w:t>
-            </w:r>
-            <w:proofErr w:type="spellEnd"/>
-            <w:r>
-              <w:rPr>
-                <w:color w:val="000000" w:themeColor="text1"/>
-                <w:sz w:val="18"/>
-                <w:szCs w:val="18"/>
-                <w:lang w:eastAsia="en-US"/>
-              </w:rPr>
-              <w:t xml:space="preserve"> 10 und 4*5 </w:t>
-            </w:r>
-            <w:proofErr w:type="spellStart"/>
-            <w:r>
-              <w:rPr>
-                <w:color w:val="000000" w:themeColor="text1"/>
-                <w:sz w:val="18"/>
-                <w:szCs w:val="18"/>
-                <w:lang w:eastAsia="en-US"/>
-              </w:rPr>
-              <w:t>mod</w:t>
-            </w:r>
-            <w:proofErr w:type="spellEnd"/>
-            <w:r>
-              <w:rPr>
-                <w:color w:val="000000" w:themeColor="text1"/>
-                <w:sz w:val="18"/>
-                <w:szCs w:val="18"/>
-                <w:lang w:eastAsia="en-US"/>
-              </w:rPr>
-              <w:t xml:space="preserve"> 10 </w:t>
-            </w:r>
-            <w:proofErr w:type="spellStart"/>
-            <w:r>
-              <w:rPr>
-                <w:color w:val="000000" w:themeColor="text1"/>
-                <w:sz w:val="18"/>
-                <w:szCs w:val="18"/>
-                <w:lang w:eastAsia="en-US"/>
-              </w:rPr>
-              <w:t>idenditsch</w:t>
-            </w:r>
-            <w:proofErr w:type="spellEnd"/>
+              <w:t xml:space="preserve">Ein gutes Gegenbeispiel sind die Ziffern 2 und 5, da Vielfache dieser Zahlen nicht mehr teilerfremd zu 10 sind. So sind z.B. 2*5 mod 10 und 4*5 mod 10 </w:t>
+            </w:r>
+            <w:r>
+              <w:rPr>
+                <w:color w:val="000000" w:themeColor="text1"/>
+                <w:sz w:val="18"/>
+                <w:szCs w:val="18"/>
+                <w:lang w:eastAsia="en-US"/>
+              </w:rPr>
+              <w:t>identisch</w:t>
+            </w:r>
             <w:r>
               <w:rPr>
                 <w:color w:val="000000" w:themeColor="text1"/>
@@ -3816,67 +3230,43 @@
                 <w:szCs w:val="18"/>
                 <w:lang w:eastAsia="en-US"/>
               </w:rPr>
-              <w:t xml:space="preserve">Die oben dargestellte Prüfzifferberechnung hat aber leider eine Schwäche, da nur 90% der Vertauschungsfehler erkannt werden können. Sollten nämlich zwei Zahlen, die sich nebeneinander befinden </w:t>
-            </w:r>
-            <w:proofErr w:type="spellStart"/>
-            <w:r>
-              <w:rPr>
-                <w:color w:val="000000" w:themeColor="text1"/>
-                <w:sz w:val="18"/>
-                <w:szCs w:val="18"/>
-                <w:lang w:eastAsia="en-US"/>
-              </w:rPr>
-              <w:t>vertascht</w:t>
-            </w:r>
-            <w:proofErr w:type="spellEnd"/>
-            <w:r>
-              <w:rPr>
-                <w:color w:val="000000" w:themeColor="text1"/>
-                <w:sz w:val="18"/>
-                <w:szCs w:val="18"/>
-                <w:lang w:eastAsia="en-US"/>
-              </w:rPr>
-              <w:t xml:space="preserve"> worden sein und der Abstand dieser Ziffern beträgt 5 (z.B. 0 und 5, 1 und 6 usw.), kann eine Transposition nicht durch die Prüfziffer festgestellt werden, da (1*0 + 5*3) </w:t>
-            </w:r>
-            <w:proofErr w:type="spellStart"/>
-            <w:r>
-              <w:rPr>
-                <w:color w:val="000000" w:themeColor="text1"/>
-                <w:sz w:val="18"/>
-                <w:szCs w:val="18"/>
-                <w:lang w:eastAsia="en-US"/>
-              </w:rPr>
-              <w:t>mod</w:t>
-            </w:r>
-            <w:proofErr w:type="spellEnd"/>
-            <w:r>
-              <w:rPr>
-                <w:color w:val="000000" w:themeColor="text1"/>
-                <w:sz w:val="18"/>
-                <w:szCs w:val="18"/>
-                <w:lang w:eastAsia="en-US"/>
-              </w:rPr>
-              <w:t xml:space="preserve"> 10 auch (1*5 + 3*0) </w:t>
-            </w:r>
-            <w:proofErr w:type="spellStart"/>
-            <w:r>
-              <w:rPr>
-                <w:color w:val="000000" w:themeColor="text1"/>
-                <w:sz w:val="18"/>
-                <w:szCs w:val="18"/>
-                <w:lang w:eastAsia="en-US"/>
-              </w:rPr>
-              <w:t>mod</w:t>
-            </w:r>
-            <w:proofErr w:type="spellEnd"/>
-            <w:r>
-              <w:rPr>
-                <w:color w:val="000000" w:themeColor="text1"/>
-                <w:sz w:val="18"/>
-                <w:szCs w:val="18"/>
-                <w:lang w:eastAsia="en-US"/>
-              </w:rPr>
-              <w:t xml:space="preserve"> 10 entspricht.</w:t>
+              <w:t>Die oben dargestellte Prüfzifferberechnung hat aber leider eine Schwäche, da nur 90% der Vertauschungsfehler erkannt werden können. Sollten nämlich zwei Zahlen, die sich nebeneinander befinden</w:t>
+            </w:r>
+            <w:r>
+              <w:rPr>
+                <w:color w:val="000000" w:themeColor="text1"/>
+                <w:sz w:val="18"/>
+                <w:szCs w:val="18"/>
+                <w:lang w:eastAsia="en-US"/>
+              </w:rPr>
+              <w:t>,</w:t>
+            </w:r>
+            <w:r>
+              <w:rPr>
+                <w:color w:val="000000" w:themeColor="text1"/>
+                <w:sz w:val="18"/>
+                <w:szCs w:val="18"/>
+                <w:lang w:eastAsia="en-US"/>
+              </w:rPr>
+              <w:t xml:space="preserve"> verta</w:t>
+            </w:r>
+            <w:r>
+              <w:rPr>
+                <w:color w:val="000000" w:themeColor="text1"/>
+                <w:sz w:val="18"/>
+                <w:szCs w:val="18"/>
+                <w:lang w:eastAsia="en-US"/>
+              </w:rPr>
+              <w:t>u</w:t>
+            </w:r>
+            <w:r>
+              <w:rPr>
+                <w:color w:val="000000" w:themeColor="text1"/>
+                <w:sz w:val="18"/>
+                <w:szCs w:val="18"/>
+                <w:lang w:eastAsia="en-US"/>
+              </w:rPr>
+              <w:t>scht worden sein und der Abstand dieser Ziffern beträgt 5 (z.B. 0 und 5, 1 und 6 usw.), kann eine Transposition nicht durch die Prüfziffer festgestellt werden, da (1*0 + 5*3) mod 10 auch (1*5 + 3*0) mod 10 entspricht.</w:t>
             </w:r>
           </w:p>
         </w:tc>
@@ -3924,35 +3314,7 @@
               <w:rPr>
                 <w:rFonts w:cstheme="minorHAnsi"/>
               </w:rPr>
-              <w:t xml:space="preserve">Die ersten sieben Ziffern entsprechen der GS1 Basisnummer, welche sich aus der Länderkennung und der Hersteller-Nr. zusammensetzt. Die GS1 (Global Standards </w:t>
-            </w:r>
-            <w:proofErr w:type="spellStart"/>
-            <w:r>
-              <w:rPr>
-                <w:rFonts w:cstheme="minorHAnsi"/>
-              </w:rPr>
-              <w:t>One</w:t>
-            </w:r>
-            <w:proofErr w:type="spellEnd"/>
-            <w:r>
-              <w:rPr>
-                <w:rFonts w:cstheme="minorHAnsi"/>
-              </w:rPr>
-              <w:t xml:space="preserve">) ist dabei die Organisation, die für die weltweite Vergabe der GTIN verantwortlich ist. Je nach </w:t>
-            </w:r>
-            <w:proofErr w:type="gramStart"/>
-            <w:r>
-              <w:rPr>
-                <w:rFonts w:cstheme="minorHAnsi"/>
-              </w:rPr>
-              <w:t>dem</w:t>
-            </w:r>
-            <w:proofErr w:type="gramEnd"/>
-            <w:r>
-              <w:rPr>
-                <w:rFonts w:cstheme="minorHAnsi"/>
-              </w:rPr>
-              <w:t xml:space="preserve"> wo ein Unternehmen oder eine Organisation die GS1 Basisnummer lizensiert, unterscheiden sich die ersten zwei oder drei Ziffern. So vergibt die GS1 in Deutschland die Länderkennungen 400 bis 440. Das bedeutet aber nicht, dass das Produkt mit diesem Code in Deutschland produziert wird. Es bedeutet nämlich nur, dass die Basisnummer von diesem GS1-Standort erworben wurde.</w:t>
+              <w:t>Die ersten sieben Ziffern entsprechen der GS1 Basisnummer, welche sich aus der Länderkennung und der Hersteller-Nr. zusammensetzt. Die GS1 (Global Standards One) ist dabei die Organisation, die für die weltweite Vergabe der GTIN verantwortlich ist. Je nach dem wo ein Unternehmen oder eine Organisation die GS1 Basisnummer lizensiert, unterscheiden sich die ersten zwei oder drei Ziffern. So vergibt die GS1 in Deutschland die Länderkennungen 400 bis 440. Das bedeutet aber nicht, dass das Produkt mit diesem Code in Deutschland produziert wird. Es bedeutet nämlich nur, dass die Basisnummer von diesem GS1-Standort erworben wurde.</w:t>
             </w:r>
           </w:p>
         </w:tc>
@@ -4028,27 +3390,7 @@
                 <w:szCs w:val="18"/>
                 <w:lang w:eastAsia="en-US"/>
               </w:rPr>
-              <w:t xml:space="preserve">Wer dennoch mehr zu QR-Codes im Informatikunterricht lernen möchte, dem können wir die Beilage zur LOG IN, 34. Jg. (2014), Heft Nr. 178/179 von Claudia </w:t>
-            </w:r>
-            <w:proofErr w:type="spellStart"/>
-            <w:r>
-              <w:rPr>
-                <w:color w:val="000000" w:themeColor="text1"/>
-                <w:sz w:val="18"/>
-                <w:szCs w:val="18"/>
-                <w:lang w:eastAsia="en-US"/>
-              </w:rPr>
-              <w:t>Strödter</w:t>
-            </w:r>
-            <w:proofErr w:type="spellEnd"/>
-            <w:r>
-              <w:rPr>
-                <w:color w:val="000000" w:themeColor="text1"/>
-                <w:sz w:val="18"/>
-                <w:szCs w:val="18"/>
-                <w:lang w:eastAsia="en-US"/>
-              </w:rPr>
-              <w:t xml:space="preserve"> (Universität Jena) sehr empfehlen.</w:t>
+              <w:t>Wer dennoch mehr zu QR-Codes im Informatikunterricht lernen möchte, dem können wir die Beilage zur LOG IN, 34. Jg. (2014), Heft Nr. 178/179 von Claudia Strödter (Universität Jena) sehr empfehlen.</w:t>
             </w:r>
           </w:p>
         </w:tc>
@@ -4079,27 +3421,7 @@
                 <w:szCs w:val="18"/>
                 <w:lang w:eastAsia="en-US"/>
               </w:rPr>
-              <w:t xml:space="preserve">Was hat </w:t>
-            </w:r>
-            <w:proofErr w:type="gramStart"/>
-            <w:r>
-              <w:rPr>
-                <w:color w:val="000000" w:themeColor="text1"/>
-                <w:sz w:val="18"/>
-                <w:szCs w:val="18"/>
-                <w:lang w:eastAsia="en-US"/>
-              </w:rPr>
-              <w:t>das überhaupt</w:t>
-            </w:r>
-            <w:proofErr w:type="gramEnd"/>
-            <w:r>
-              <w:rPr>
-                <w:color w:val="000000" w:themeColor="text1"/>
-                <w:sz w:val="18"/>
-                <w:szCs w:val="18"/>
-                <w:lang w:eastAsia="en-US"/>
-              </w:rPr>
-              <w:t xml:space="preserve"> mit Informatik zu tun?</w:t>
+              <w:t>Was hat das überhaupt mit Informatik zu tun?</w:t>
             </w:r>
           </w:p>
         </w:tc>
@@ -4246,27 +3568,7 @@
                 <w:szCs w:val="18"/>
                 <w:lang w:eastAsia="en-US"/>
               </w:rPr>
-              <w:t xml:space="preserve">, welcher beispielsweise auch mit jedem versendeten TCP/IP Paket durchgeführt wird und </w:t>
-            </w:r>
-            <w:proofErr w:type="gramStart"/>
-            <w:r>
-              <w:rPr>
-                <w:color w:val="000000" w:themeColor="text1"/>
-                <w:sz w:val="18"/>
-                <w:szCs w:val="18"/>
-                <w:lang w:eastAsia="en-US"/>
-              </w:rPr>
-              <w:t>essentiell</w:t>
-            </w:r>
-            <w:proofErr w:type="gramEnd"/>
-            <w:r>
-              <w:rPr>
-                <w:color w:val="000000" w:themeColor="text1"/>
-                <w:sz w:val="18"/>
-                <w:szCs w:val="18"/>
-                <w:lang w:eastAsia="en-US"/>
-              </w:rPr>
-              <w:t xml:space="preserve"> für die Integrität von Daten ist.</w:t>
+              <w:t>, welcher beispielsweise auch mit jedem versendeten TCP/IP Paket durchgeführt wird und essentiell für die Integrität von Daten ist.</w:t>
             </w:r>
           </w:p>
           <w:p>
@@ -4484,27 +3786,25 @@
                 <w:szCs w:val="18"/>
                 <w:lang w:eastAsia="en-US"/>
               </w:rPr>
-              <w:t xml:space="preserve">U. U. verfügt der Kooperationspartner über 3D-Drucker. An dieser Stelle bietet sich demnach eine Exkursion in den Betrieb an, in dem der/die </w:t>
-            </w:r>
-            <w:proofErr w:type="spellStart"/>
-            <w:r>
-              <w:rPr>
-                <w:color w:val="000000" w:themeColor="text1"/>
-                <w:sz w:val="18"/>
-                <w:szCs w:val="18"/>
-                <w:lang w:eastAsia="en-US"/>
-              </w:rPr>
-              <w:t>UnternehmensvertreterIn</w:t>
-            </w:r>
-            <w:proofErr w:type="spellEnd"/>
-            <w:r>
-              <w:rPr>
-                <w:color w:val="000000" w:themeColor="text1"/>
-                <w:sz w:val="18"/>
-                <w:szCs w:val="18"/>
-                <w:lang w:eastAsia="en-US"/>
-              </w:rPr>
-              <w:t xml:space="preserve"> die ausgedruckten Modelle übergeben könnte. Eine Alternative stellen die aktuell in zahlreichen Städten entstehenden </w:t>
+              <w:t>U. U. verfügt der Kooperationspartner über 3D-Drucker. An dieser Stelle bietet sich demnach eine Exkursion in den Betrieb an, in dem der/die Unternehmensvertreter</w:t>
+            </w:r>
+            <w:r>
+              <w:rPr>
+                <w:color w:val="000000" w:themeColor="text1"/>
+                <w:sz w:val="18"/>
+                <w:szCs w:val="18"/>
+                <w:lang w:eastAsia="en-US"/>
+              </w:rPr>
+              <w:t>*i</w:t>
+            </w:r>
+            <w:r>
+              <w:rPr>
+                <w:color w:val="000000" w:themeColor="text1"/>
+                <w:sz w:val="18"/>
+                <w:szCs w:val="18"/>
+                <w:lang w:eastAsia="en-US"/>
+              </w:rPr>
+              <w:t xml:space="preserve">n die ausgedruckten Modelle übergeben könnte. Eine Alternative stellen die aktuell in zahlreichen Städten entstehenden </w:t>
             </w:r>
             <w:r>
               <w:rPr>
@@ -4523,27 +3823,7 @@
                 <w:szCs w:val="18"/>
                 <w:lang w:eastAsia="en-US"/>
               </w:rPr>
-              <w:t xml:space="preserve"> (</w:t>
-            </w:r>
-            <w:proofErr w:type="spellStart"/>
-            <w:r>
-              <w:rPr>
-                <w:color w:val="000000" w:themeColor="text1"/>
-                <w:sz w:val="18"/>
-                <w:szCs w:val="18"/>
-                <w:lang w:eastAsia="en-US"/>
-              </w:rPr>
-              <w:t>Fabrication</w:t>
-            </w:r>
-            <w:proofErr w:type="spellEnd"/>
-            <w:r>
-              <w:rPr>
-                <w:color w:val="000000" w:themeColor="text1"/>
-                <w:sz w:val="18"/>
-                <w:szCs w:val="18"/>
-                <w:lang w:eastAsia="en-US"/>
-              </w:rPr>
-              <w:t xml:space="preserve"> Laboratories, Fabrikationslabore) bzw. </w:t>
+              <w:t xml:space="preserve"> (Fabrication Laboratories, Fabrikationslabore) bzw. </w:t>
             </w:r>
             <w:r>
               <w:rPr>
@@ -4900,27 +4180,7 @@
                 <w:szCs w:val="18"/>
                 <w:lang w:eastAsia="en-US"/>
               </w:rPr>
-              <w:t xml:space="preserve"> (Polymilchsäuren). Dabei handelt es sich um synthetische Polymere, die zu den Polyestern gehören und biokompatibel (d. h. lebensmittelecht und somit bedenkenlos als Keksausstecher o. Ä. einsetzbar) sind. Zudem ist dieses Material biologisch abbaubar, stabil und zieht sich beim Druck wenig zusammen. Damit ist es gerade für Anfänger ein ideales Material. Im Vergleich zu anderen </w:t>
-            </w:r>
-            <w:proofErr w:type="spellStart"/>
-            <w:r>
-              <w:rPr>
-                <w:color w:val="000000" w:themeColor="text1"/>
-                <w:sz w:val="18"/>
-                <w:szCs w:val="18"/>
-                <w:lang w:eastAsia="en-US"/>
-              </w:rPr>
-              <w:t>Filamentsorten</w:t>
-            </w:r>
-            <w:proofErr w:type="spellEnd"/>
-            <w:r>
-              <w:rPr>
-                <w:color w:val="000000" w:themeColor="text1"/>
-                <w:sz w:val="18"/>
-                <w:szCs w:val="18"/>
-                <w:lang w:eastAsia="en-US"/>
-              </w:rPr>
-              <w:t xml:space="preserve"> ist PLA zudem auch recht preiswert.</w:t>
+              <w:t xml:space="preserve"> (Polymilchsäuren). Dabei handelt es sich um synthetische Polymere, die zu den Polyestern gehören und biokompatibel (d. h. lebensmittelecht und somit bedenkenlos als Keksausstecher o. Ä. einsetzbar) sind. Zudem ist dieses Material biologisch abbaubar, stabil und zieht sich beim Druck wenig zusammen. Damit ist es gerade für Anfänger ein ideales Material. Im Vergleich zu anderen Filamentsorten ist PLA zudem auch recht preiswert.</w:t>
             </w:r>
           </w:p>
           <w:p>
@@ -4968,47 +4228,27 @@
       <w:tr>
         <w:tc>
           <w:tcPr>
-            <w:cnfStyle w:val="001000000000" w:firstRow="0" w:lastRow="0" w:firstColumn="1" w:lastColumn="0" w:oddVBand="0" w:evenVBand="0" w:oddHBand="0" w:evenHBand="0" w:firstRowFirstColumn="0" w:firstRowLastColumn="0" w:lastRowFirstColumn="0" w:lastRowLastColumn="0"/>
             <w:tcW w:w="2037" w:type="dxa"/>
           </w:tcPr>
           <w:p>
             <w:pPr>
               <w:jc w:val="left"/>
-              <w:rPr>
-                <w:color w:val="000000" w:themeColor="text1"/>
-                <w:sz w:val="18"/>
-                <w:szCs w:val="18"/>
-                <w:lang w:eastAsia="en-US"/>
-              </w:rPr>
-            </w:pPr>
-            <w:r>
-              <w:rPr>
-                <w:color w:val="000000" w:themeColor="text1"/>
-                <w:sz w:val="18"/>
-                <w:szCs w:val="18"/>
-                <w:lang w:eastAsia="en-US"/>
-              </w:rPr>
-              <w:t>Ist 3D-Druck gesund-</w:t>
-            </w:r>
-            <w:proofErr w:type="spellStart"/>
-            <w:r>
-              <w:rPr>
-                <w:color w:val="000000" w:themeColor="text1"/>
-                <w:sz w:val="18"/>
-                <w:szCs w:val="18"/>
-                <w:lang w:eastAsia="en-US"/>
-              </w:rPr>
-              <w:t>heitsschädlich</w:t>
-            </w:r>
-            <w:proofErr w:type="spellEnd"/>
-            <w:r>
-              <w:rPr>
-                <w:color w:val="000000" w:themeColor="text1"/>
-                <w:sz w:val="18"/>
-                <w:szCs w:val="18"/>
-                <w:lang w:eastAsia="en-US"/>
-              </w:rPr>
-              <w:t>?</w:t>
+              <w:cnfStyle w:val="001000000000" w:firstRow="0" w:lastRow="0" w:firstColumn="1" w:lastColumn="0" w:oddVBand="0" w:evenVBand="0" w:oddHBand="0" w:evenHBand="0" w:firstRowFirstColumn="0" w:firstRowLastColumn="0" w:lastRowFirstColumn="0" w:lastRowLastColumn="0"/>
+              <w:rPr>
+                <w:color w:val="000000" w:themeColor="text1"/>
+                <w:sz w:val="18"/>
+                <w:szCs w:val="18"/>
+                <w:lang w:eastAsia="en-US"/>
+              </w:rPr>
+            </w:pPr>
+            <w:r>
+              <w:rPr>
+                <w:color w:val="000000" w:themeColor="text1"/>
+                <w:sz w:val="18"/>
+                <w:szCs w:val="18"/>
+                <w:lang w:eastAsia="en-US"/>
+              </w:rPr>
+              <w:t>Ist 3D-Druck gesundheitsschädlich?</w:t>
             </w:r>
           </w:p>
         </w:tc>
@@ -5019,7 +4259,6 @@
           <w:p>
             <w:pPr>
               <w:jc w:val="both"/>
-              <w:cnfStyle w:val="000000000000" w:firstRow="0" w:lastRow="0" w:firstColumn="0" w:lastColumn="0" w:oddVBand="0" w:evenVBand="0" w:oddHBand="0" w:evenHBand="0" w:firstRowFirstColumn="0" w:firstRowLastColumn="0" w:lastRowFirstColumn="0" w:lastRowLastColumn="0"/>
               <w:rPr>
                 <w:color w:val="000000" w:themeColor="text1"/>
                 <w:sz w:val="18"/>
@@ -5059,7 +4298,6 @@
           <w:p>
             <w:pPr>
               <w:jc w:val="both"/>
-              <w:cnfStyle w:val="000000000000" w:firstRow="0" w:lastRow="0" w:firstColumn="0" w:lastColumn="0" w:oddVBand="0" w:evenVBand="0" w:oddHBand="0" w:evenHBand="0" w:firstRowFirstColumn="0" w:firstRowLastColumn="0" w:lastRowFirstColumn="0" w:lastRowLastColumn="0"/>
               <w:rPr>
                 <w:color w:val="000000" w:themeColor="text1"/>
                 <w:sz w:val="18"/>
@@ -5149,29 +4387,8 @@
                 <w:szCs w:val="18"/>
                 <w:lang w:eastAsia="en-US"/>
               </w:rPr>
-              <w:t xml:space="preserve">40 € (brutto). Üblicherweise liefert die zu verwendende </w:t>
-            </w:r>
-            <w:proofErr w:type="spellStart"/>
-            <w:r>
-              <w:rPr>
-                <w:color w:val="000000" w:themeColor="text1"/>
-                <w:sz w:val="18"/>
-                <w:szCs w:val="18"/>
-                <w:lang w:eastAsia="en-US"/>
-              </w:rPr>
-              <w:t>Slicing</w:t>
-            </w:r>
-            <w:proofErr w:type="spellEnd"/>
-            <w:r>
-              <w:rPr>
-                <w:color w:val="000000" w:themeColor="text1"/>
-                <w:sz w:val="18"/>
-                <w:szCs w:val="18"/>
-                <w:lang w:eastAsia="en-US"/>
-              </w:rPr>
-              <w:t xml:space="preserve">-Software einen genauen Richtwert über die zu erwartenden Material-Mengen. Ein großer, mit dem </w:t>
-            </w:r>
-            <w:proofErr w:type="spellStart"/>
+              <w:t xml:space="preserve">40 € (brutto). Üblicherweise liefert die zu verwendende Slicing-Software einen genauen Richtwert über die zu erwartenden Material-Mengen. Ein großer, mit dem </w:t>
+            </w:r>
             <w:r>
               <w:rPr>
                 <w:i/>
@@ -5182,7 +4399,6 @@
               </w:rPr>
               <w:t>CookieCaster</w:t>
             </w:r>
-            <w:proofErr w:type="spellEnd"/>
             <w:r>
               <w:rPr>
                 <w:color w:val="000000" w:themeColor="text1"/>
@@ -5268,45 +4484,23 @@
               </w:rPr>
               <w:t xml:space="preserve">Das erstellte Modell lässt sich in aller Regel unabhängig von der CAD-Software im </w:t>
             </w:r>
-            <w:proofErr w:type="gramStart"/>
-            <w:r>
-              <w:rPr>
-                <w:color w:val="000000" w:themeColor="text1"/>
-                <w:sz w:val="18"/>
-                <w:szCs w:val="18"/>
-                <w:lang w:eastAsia="en-US"/>
-              </w:rPr>
-              <w:t>STL Dateiformat</w:t>
-            </w:r>
-            <w:proofErr w:type="gramEnd"/>
-            <w:r>
-              <w:rPr>
-                <w:color w:val="000000" w:themeColor="text1"/>
-                <w:sz w:val="18"/>
-                <w:szCs w:val="18"/>
-                <w:lang w:eastAsia="en-US"/>
-              </w:rPr>
-              <w:t xml:space="preserve"> exportieren. Diese Datei kann dann mit einer </w:t>
-            </w:r>
-            <w:proofErr w:type="spellStart"/>
-            <w:r>
-              <w:rPr>
-                <w:color w:val="000000" w:themeColor="text1"/>
-                <w:sz w:val="18"/>
-                <w:szCs w:val="18"/>
-                <w:lang w:eastAsia="en-US"/>
-              </w:rPr>
-              <w:t>Slicing</w:t>
-            </w:r>
-            <w:proofErr w:type="spellEnd"/>
-            <w:r>
-              <w:rPr>
-                <w:color w:val="000000" w:themeColor="text1"/>
-                <w:sz w:val="18"/>
-                <w:szCs w:val="18"/>
-                <w:lang w:eastAsia="en-US"/>
-              </w:rPr>
-              <w:t xml:space="preserve"> Software (z.B. Cura) geöffnet werden. Innerhalb der Software kann man dann Einstellungen zum Druck vornehmen, wie z.B. die Materialstärke anpassen, Skalierung ändern oder Position auf dem Druckbett verändern. Im Anschluss wird aus dem Modell der sogenannte G-Code exportiert. Der G-Code enthält für den Druckkopf konkrete Anweisungen, wo sich dieser zu welchem Zeitpunkt befinden muss. Dieser Code wird dann auf den 3D-Drucker übertragen. Mit dieser Anleitung erstellt der Drucker das gewünschte Modell dann Schicht für Schicht.</w:t>
+            <w:r>
+              <w:rPr>
+                <w:color w:val="000000" w:themeColor="text1"/>
+                <w:sz w:val="18"/>
+                <w:szCs w:val="18"/>
+                <w:lang w:eastAsia="en-US"/>
+              </w:rPr>
+              <w:t>STL-Dateiformat</w:t>
+            </w:r>
+            <w:r>
+              <w:rPr>
+                <w:color w:val="000000" w:themeColor="text1"/>
+                <w:sz w:val="18"/>
+                <w:szCs w:val="18"/>
+                <w:lang w:eastAsia="en-US"/>
+              </w:rPr>
+              <w:t xml:space="preserve"> exportieren. Diese Datei kann dann mit einer Slicing Software (z.B. Cura) geöffnet werden. Innerhalb der Software kann man dann Einstellungen zum Druck vornehmen, wie z.B. die Materialstärke anpassen, Skalierung ändern oder Position auf dem Druckbett verändern. Im Anschluss wird aus dem Modell der sogenannte G-Code exportiert. Der G-Code enthält für den Druckkopf konkrete Anweisungen, wo sich dieser zu welchem Zeitpunkt befinden muss. Dieser Code wird dann auf den 3D-Drucker übertragen. Mit dieser Anleitung erstellt der Drucker das gewünschte Modell dann Schicht für Schicht.</w:t>
             </w:r>
           </w:p>
         </w:tc>
@@ -6958,27 +6152,7 @@
                 <w:szCs w:val="18"/>
                 <w:lang w:eastAsia="en-US"/>
               </w:rPr>
-              <w:t xml:space="preserve">Der Vorteil eines Nutzerkontos liegt darin, dass die Projekte „in der Cloud“ zwischengespeichert werden. Die Schülerinnen und Schüler können so </w:t>
-            </w:r>
-            <w:proofErr w:type="gramStart"/>
-            <w:r>
-              <w:rPr>
-                <w:color w:val="000000" w:themeColor="text1"/>
-                <w:sz w:val="18"/>
-                <w:szCs w:val="18"/>
-                <w:lang w:eastAsia="en-US"/>
-              </w:rPr>
-              <w:t>Zuhause</w:t>
-            </w:r>
-            <w:proofErr w:type="gramEnd"/>
-            <w:r>
-              <w:rPr>
-                <w:color w:val="000000" w:themeColor="text1"/>
-                <w:sz w:val="18"/>
-                <w:szCs w:val="18"/>
-                <w:lang w:eastAsia="en-US"/>
-              </w:rPr>
-              <w:t xml:space="preserve"> an ihren Projekten weiterarbeiten, ohne mit USB-Sticks o. Ä. hantieren zu müssen (s. u.).</w:t>
+              <w:t>Der Vorteil eines Nutzerkontos liegt darin, dass die Projekte „in der Cloud“ zwischengespeichert werden. Die Schülerinnen und Schüler können so Zuhause an ihren Projekten weiterarbeiten, ohne mit USB-Sticks o. Ä. hantieren zu müssen (s. u.).</w:t>
             </w:r>
           </w:p>
         </w:tc>
@@ -7061,51 +6235,7 @@
                 <w:szCs w:val="18"/>
                 <w:lang w:eastAsia="en-US"/>
               </w:rPr>
-              <w:t xml:space="preserve">Datei – Load </w:t>
-            </w:r>
-            <w:proofErr w:type="spellStart"/>
-            <w:r>
-              <w:rPr>
-                <w:i/>
-                <w:color w:val="000000" w:themeColor="text1"/>
-                <w:sz w:val="18"/>
-                <w:szCs w:val="18"/>
-                <w:lang w:eastAsia="en-US"/>
-              </w:rPr>
-              <w:t>from</w:t>
-            </w:r>
-            <w:proofErr w:type="spellEnd"/>
-            <w:r>
-              <w:rPr>
-                <w:i/>
-                <w:color w:val="000000" w:themeColor="text1"/>
-                <w:sz w:val="18"/>
-                <w:szCs w:val="18"/>
-                <w:lang w:eastAsia="en-US"/>
-              </w:rPr>
-              <w:t xml:space="preserve"> </w:t>
-            </w:r>
-            <w:proofErr w:type="spellStart"/>
-            <w:r>
-              <w:rPr>
-                <w:i/>
-                <w:color w:val="000000" w:themeColor="text1"/>
-                <w:sz w:val="18"/>
-                <w:szCs w:val="18"/>
-                <w:lang w:eastAsia="en-US"/>
-              </w:rPr>
-              <w:t>your</w:t>
-            </w:r>
-            <w:proofErr w:type="spellEnd"/>
-            <w:r>
-              <w:rPr>
-                <w:i/>
-                <w:color w:val="000000" w:themeColor="text1"/>
-                <w:sz w:val="18"/>
-                <w:szCs w:val="18"/>
-                <w:lang w:eastAsia="en-US"/>
-              </w:rPr>
-              <w:t xml:space="preserve"> Computer</w:t>
+              <w:t>Datei – Load from your Computer</w:t>
             </w:r>
             <w:r>
               <w:rPr>
@@ -7287,67 +6417,7 @@
                 <w:szCs w:val="18"/>
                 <w:lang w:eastAsia="en-US"/>
               </w:rPr>
-              <w:t xml:space="preserve">Weisen Sie die TN daraufhin, dass der </w:t>
-            </w:r>
-            <w:proofErr w:type="spellStart"/>
-            <w:r>
-              <w:rPr>
-                <w:color w:val="000000" w:themeColor="text1"/>
-                <w:sz w:val="18"/>
-                <w:szCs w:val="18"/>
-                <w:lang w:eastAsia="en-US"/>
-              </w:rPr>
-              <w:t>MocoMoco</w:t>
-            </w:r>
-            <w:proofErr w:type="spellEnd"/>
-            <w:r>
-              <w:rPr>
-                <w:color w:val="000000" w:themeColor="text1"/>
-                <w:sz w:val="18"/>
-                <w:szCs w:val="18"/>
-                <w:lang w:eastAsia="en-US"/>
-              </w:rPr>
-              <w:t xml:space="preserve"> beim Start einen Kalibrierungsprozess durchführt. Aus diesem Grund sollten die leitfähigen Objekte vorher bereits mit dem </w:t>
-            </w:r>
-            <w:proofErr w:type="spellStart"/>
-            <w:r>
-              <w:rPr>
-                <w:color w:val="000000" w:themeColor="text1"/>
-                <w:sz w:val="18"/>
-                <w:szCs w:val="18"/>
-                <w:lang w:eastAsia="en-US"/>
-              </w:rPr>
-              <w:t>MocoMoco</w:t>
-            </w:r>
-            <w:proofErr w:type="spellEnd"/>
-            <w:r>
-              <w:rPr>
-                <w:color w:val="000000" w:themeColor="text1"/>
-                <w:sz w:val="18"/>
-                <w:szCs w:val="18"/>
-                <w:lang w:eastAsia="en-US"/>
-              </w:rPr>
-              <w:t xml:space="preserve"> verbunden sein und währenddessen nicht berührt werden.  Wenn man nachträglich noch weitere Litzen mit der Platine verbinden, so sollte man den </w:t>
-            </w:r>
-            <w:proofErr w:type="spellStart"/>
-            <w:r>
-              <w:rPr>
-                <w:color w:val="000000" w:themeColor="text1"/>
-                <w:sz w:val="18"/>
-                <w:szCs w:val="18"/>
-                <w:lang w:eastAsia="en-US"/>
-              </w:rPr>
-              <w:t>MocoMoco</w:t>
-            </w:r>
-            <w:proofErr w:type="spellEnd"/>
-            <w:r>
-              <w:rPr>
-                <w:color w:val="000000" w:themeColor="text1"/>
-                <w:sz w:val="18"/>
-                <w:szCs w:val="18"/>
-                <w:lang w:eastAsia="en-US"/>
-              </w:rPr>
-              <w:t xml:space="preserve"> vorher vom Computer trennen und im Anschluss neu kalibrieren lassen.</w:t>
+              <w:t>Weisen Sie die TN daraufhin, dass der MocoMoco beim Start einen Kalibrierungsprozess durchführt. Aus diesem Grund sollten die leitfähigen Objekte vorher bereits mit dem MocoMoco verbunden sein und währenddessen nicht berührt werden.  Wenn man nachträglich noch weitere Litzen mit der Platine verbinden, so sollte man den MocoMoco vorher vom Computer trennen und im Anschluss neu kalibrieren lassen.</w:t>
             </w:r>
           </w:p>
         </w:tc>
@@ -7410,17 +6480,7 @@
                 <w:szCs w:val="18"/>
                 <w:lang w:eastAsia="en-US"/>
               </w:rPr>
-              <w:t xml:space="preserve">mpatibilitätsprobleme mit </w:t>
-            </w:r>
-            <w:proofErr w:type="spellStart"/>
-            <w:r>
-              <w:rPr>
-                <w:color w:val="000000" w:themeColor="text1"/>
-                <w:sz w:val="18"/>
-                <w:szCs w:val="18"/>
-                <w:lang w:eastAsia="en-US"/>
-              </w:rPr>
-              <w:t>m</w:t>
+              <w:t>mpatibilitätsprobleme mit m</w:t>
             </w:r>
             <w:r>
               <w:rPr>
@@ -7431,7 +6491,6 @@
               </w:rPr>
               <w:t>ac</w:t>
             </w:r>
-            <w:proofErr w:type="spellEnd"/>
             <w:r>
               <w:rPr>
                 <w:color w:val="000000" w:themeColor="text1"/>
@@ -7548,27 +6607,7 @@
                 <w:szCs w:val="18"/>
                 <w:lang w:eastAsia="en-US"/>
               </w:rPr>
-              <w:t xml:space="preserve">Wie funktioniert der </w:t>
-            </w:r>
-            <w:proofErr w:type="spellStart"/>
-            <w:r>
-              <w:rPr>
-                <w:color w:val="000000" w:themeColor="text1"/>
-                <w:sz w:val="18"/>
-                <w:szCs w:val="18"/>
-                <w:lang w:eastAsia="en-US"/>
-              </w:rPr>
-              <w:t>MocoMoco</w:t>
-            </w:r>
-            <w:proofErr w:type="spellEnd"/>
-            <w:r>
-              <w:rPr>
-                <w:color w:val="000000" w:themeColor="text1"/>
-                <w:sz w:val="18"/>
-                <w:szCs w:val="18"/>
-                <w:lang w:eastAsia="en-US"/>
-              </w:rPr>
-              <w:t>?</w:t>
+              <w:t>Wie funktioniert der MocoMoco?</w:t>
             </w:r>
           </w:p>
         </w:tc>
@@ -7594,47 +6633,7 @@
                 <w:szCs w:val="18"/>
                 <w:lang w:eastAsia="en-US"/>
               </w:rPr>
-              <w:t xml:space="preserve">Der </w:t>
-            </w:r>
-            <w:proofErr w:type="spellStart"/>
-            <w:r>
-              <w:rPr>
-                <w:color w:val="000000" w:themeColor="text1"/>
-                <w:sz w:val="18"/>
-                <w:szCs w:val="18"/>
-                <w:lang w:eastAsia="en-US"/>
-              </w:rPr>
-              <w:t>MocoMoco</w:t>
-            </w:r>
-            <w:proofErr w:type="spellEnd"/>
-            <w:r>
-              <w:rPr>
-                <w:color w:val="000000" w:themeColor="text1"/>
-                <w:sz w:val="18"/>
-                <w:szCs w:val="18"/>
-                <w:lang w:eastAsia="en-US"/>
-              </w:rPr>
-              <w:t xml:space="preserve"> nutzt ein kapazitives Verfahren, um Berührungen zu erkennen. Jeder Anschluss des Federklemmblocks ist mit zwei Pins des Atmega32 verbunden. Unmittelbar hinter dem Anschluss, befindet sich zwischen den Leitungen zu den Pins je ein 100 </w:t>
-            </w:r>
-            <w:proofErr w:type="spellStart"/>
-            <w:r>
-              <w:rPr>
-                <w:color w:val="000000" w:themeColor="text1"/>
-                <w:sz w:val="18"/>
-                <w:szCs w:val="18"/>
-                <w:lang w:eastAsia="en-US"/>
-              </w:rPr>
-              <w:t>nF</w:t>
-            </w:r>
-            <w:proofErr w:type="spellEnd"/>
-            <w:r>
-              <w:rPr>
-                <w:color w:val="000000" w:themeColor="text1"/>
-                <w:sz w:val="18"/>
-                <w:szCs w:val="18"/>
-                <w:lang w:eastAsia="en-US"/>
-              </w:rPr>
-              <w:t xml:space="preserve"> Kondensator. Dieser wird als Sampling Kondensator bezeichnet.</w:t>
+              <w:t>Der MocoMoco nutzt ein kapazitives Verfahren, um Berührungen zu erkennen. Jeder Anschluss des Federklemmblocks ist mit zwei Pins des Atmega32 verbunden. Unmittelbar hinter dem Anschluss, befindet sich zwischen den Leitungen zu den Pins je ein 100 nF Kondensator. Dieser wird als Sampling Kondensator bezeichnet.</w:t>
             </w:r>
           </w:p>
           <w:p>
@@ -7655,39 +6654,17 @@
                 <w:szCs w:val="18"/>
                 <w:lang w:eastAsia="en-US"/>
               </w:rPr>
-              <w:t xml:space="preserve">Bei diesem Verfahren wird eine Elektrode mit einer unbekannten Kapazität (z.B. Knete oder ein Apfel) bis zu einem bekannten Potential geladen. Die daraus resultierende Ladung wird im Sampling Kondensator gespeichert. Dieser Vorgang wird </w:t>
-            </w:r>
-            <w:proofErr w:type="gramStart"/>
-            <w:r>
-              <w:rPr>
-                <w:color w:val="000000" w:themeColor="text1"/>
-                <w:sz w:val="18"/>
-                <w:szCs w:val="18"/>
-                <w:lang w:eastAsia="en-US"/>
-              </w:rPr>
-              <w:t>solange</w:t>
-            </w:r>
-            <w:proofErr w:type="gramEnd"/>
-            <w:r>
-              <w:rPr>
-                <w:color w:val="000000" w:themeColor="text1"/>
-                <w:sz w:val="18"/>
-                <w:szCs w:val="18"/>
-                <w:lang w:eastAsia="en-US"/>
-              </w:rPr>
-              <w:t xml:space="preserve"> wiederholt bis die Spannung am Kondensator einen bestimmten Pegel erreicht. Dabei wird erfasst, wie oft dieser Ladevorgang wiederholt wurde, um diesen Pegel zu erreichen. Sobald man nun einen Finger an der Elektrode platziert wird, fügt man dem System einen weiteren externen Kondensator hinzu – nämlich uns. Dies erhöht die Anzahl der transportierten Ladungen pro Zyklus und reduziert damit die Anzahl der notwendigen </w:t>
-            </w:r>
-            <w:proofErr w:type="gramStart"/>
-            <w:r>
-              <w:rPr>
-                <w:color w:val="000000" w:themeColor="text1"/>
-                <w:sz w:val="18"/>
-                <w:szCs w:val="18"/>
-                <w:lang w:eastAsia="en-US"/>
-              </w:rPr>
-              <w:t>Zyklen</w:t>
-            </w:r>
-            <w:proofErr w:type="gramEnd"/>
+              <w:t xml:space="preserve">Bei diesem Verfahren wird eine Elektrode mit einer unbekannten Kapazität (z.B. Knete oder ein Apfel) bis zu einem bekannten Potential geladen. Die daraus resultierende Ladung wird im Sampling Kondensator gespeichert. Dieser Vorgang wird solange wiederholt bis die Spannung am Kondensator einen bestimmten Pegel erreicht. Dabei wird erfasst, wie oft dieser Ladevorgang wiederholt wurde, um diesen Pegel zu erreichen. Sobald man nun einen Finger an der Elektrode platziert wird, fügt man dem System einen weiteren externen Kondensator hinzu – nämlich uns. Dies erhöht die Anzahl der transportierten Ladungen pro Zyklus und reduziert damit die Anzahl der notwendigen </w:t>
+            </w:r>
+            <w:r>
+              <w:rPr>
+                <w:color w:val="000000" w:themeColor="text1"/>
+                <w:sz w:val="18"/>
+                <w:szCs w:val="18"/>
+                <w:lang w:eastAsia="en-US"/>
+              </w:rPr>
+              <w:t>Zyklen,</w:t>
+            </w:r>
             <w:r>
               <w:rPr>
                 <w:color w:val="000000" w:themeColor="text1"/>
@@ -7801,47 +6778,7 @@
                 <w:szCs w:val="18"/>
                 <w:lang w:eastAsia="en-US"/>
               </w:rPr>
-              <w:t xml:space="preserve">Wo liegt der Unterschied zwischen dem </w:t>
-            </w:r>
-            <w:proofErr w:type="spellStart"/>
-            <w:r>
-              <w:rPr>
-                <w:color w:val="000000" w:themeColor="text1"/>
-                <w:sz w:val="18"/>
-                <w:szCs w:val="18"/>
-                <w:lang w:eastAsia="en-US"/>
-              </w:rPr>
-              <w:t>MocoMoco</w:t>
-            </w:r>
-            <w:proofErr w:type="spellEnd"/>
-            <w:r>
-              <w:rPr>
-                <w:color w:val="000000" w:themeColor="text1"/>
-                <w:sz w:val="18"/>
-                <w:szCs w:val="18"/>
-                <w:lang w:eastAsia="en-US"/>
-              </w:rPr>
-              <w:t xml:space="preserve"> und dem </w:t>
-            </w:r>
-            <w:proofErr w:type="spellStart"/>
-            <w:r>
-              <w:rPr>
-                <w:color w:val="000000" w:themeColor="text1"/>
-                <w:sz w:val="18"/>
-                <w:szCs w:val="18"/>
-                <w:lang w:eastAsia="en-US"/>
-              </w:rPr>
-              <w:t>MakeyMakey</w:t>
-            </w:r>
-            <w:proofErr w:type="spellEnd"/>
-            <w:r>
-              <w:rPr>
-                <w:color w:val="000000" w:themeColor="text1"/>
-                <w:sz w:val="18"/>
-                <w:szCs w:val="18"/>
-                <w:lang w:eastAsia="en-US"/>
-              </w:rPr>
-              <w:t>?</w:t>
+              <w:t>Wo liegt der Unterschied zwischen dem MocoMoco und dem MakeyMakey?</w:t>
             </w:r>
           </w:p>
         </w:tc>
@@ -7867,67 +6804,7 @@
                 <w:szCs w:val="18"/>
                 <w:lang w:eastAsia="en-US"/>
               </w:rPr>
-              <w:t xml:space="preserve">Der </w:t>
-            </w:r>
-            <w:proofErr w:type="spellStart"/>
-            <w:r>
-              <w:rPr>
-                <w:color w:val="000000" w:themeColor="text1"/>
-                <w:sz w:val="18"/>
-                <w:szCs w:val="18"/>
-                <w:lang w:eastAsia="en-US"/>
-              </w:rPr>
-              <w:t>MakeyMakey</w:t>
-            </w:r>
-            <w:proofErr w:type="spellEnd"/>
-            <w:r>
-              <w:rPr>
-                <w:color w:val="000000" w:themeColor="text1"/>
-                <w:sz w:val="18"/>
-                <w:szCs w:val="18"/>
-                <w:lang w:eastAsia="en-US"/>
-              </w:rPr>
-              <w:t xml:space="preserve"> nutzt ein resistives Verfahren, um Berührungen zu erkennen. Die Eingabepins sind über einen Pull-Up Widerstand mit VCC verbunden.  Der </w:t>
-            </w:r>
-            <w:proofErr w:type="spellStart"/>
-            <w:r>
-              <w:rPr>
-                <w:color w:val="000000" w:themeColor="text1"/>
-                <w:sz w:val="18"/>
-                <w:szCs w:val="18"/>
-                <w:lang w:eastAsia="en-US"/>
-              </w:rPr>
-              <w:t>MakeyMakey</w:t>
-            </w:r>
-            <w:proofErr w:type="spellEnd"/>
-            <w:r>
-              <w:rPr>
-                <w:color w:val="000000" w:themeColor="text1"/>
-                <w:sz w:val="18"/>
-                <w:szCs w:val="18"/>
-                <w:lang w:eastAsia="en-US"/>
-              </w:rPr>
-              <w:t xml:space="preserve"> liest so an allen Pins immer einen High-Pegel. Sobald man sich aber erdet, indem man eine Masseleitung vom </w:t>
-            </w:r>
-            <w:proofErr w:type="spellStart"/>
-            <w:r>
-              <w:rPr>
-                <w:color w:val="000000" w:themeColor="text1"/>
-                <w:sz w:val="18"/>
-                <w:szCs w:val="18"/>
-                <w:lang w:eastAsia="en-US"/>
-              </w:rPr>
-              <w:t>MakeyMakey</w:t>
-            </w:r>
-            <w:proofErr w:type="spellEnd"/>
-            <w:r>
-              <w:rPr>
-                <w:color w:val="000000" w:themeColor="text1"/>
-                <w:sz w:val="18"/>
-                <w:szCs w:val="18"/>
-                <w:lang w:eastAsia="en-US"/>
-              </w:rPr>
-              <w:t xml:space="preserve"> berührt, und dann nach einem Pin greift, erkennt der Mikrocontroller am entsprechenden Pin einen Low-Pegel und registriert dies als Berührung.</w:t>
+              <w:t>Der MakeyMakey nutzt ein resistives Verfahren, um Berührungen zu erkennen. Die Eingabepins sind über einen Pull-Up Widerstand mit VCC verbunden.  Der MakeyMakey liest so an allen Pins immer einen High-Pegel. Sobald man sich aber erdet, indem man eine Masseleitung vom MakeyMakey berührt, und dann nach einem Pin greift, erkennt der Mikrocontroller am entsprechenden Pin einen Low-Pegel und registriert dies als Berührung.</w:t>
             </w:r>
           </w:p>
           <w:p>
@@ -7948,67 +6825,7 @@
                 <w:szCs w:val="18"/>
                 <w:lang w:eastAsia="en-US"/>
               </w:rPr>
-              <w:t xml:space="preserve">Der </w:t>
-            </w:r>
-            <w:proofErr w:type="spellStart"/>
-            <w:r>
-              <w:rPr>
-                <w:color w:val="000000" w:themeColor="text1"/>
-                <w:sz w:val="18"/>
-                <w:szCs w:val="18"/>
-                <w:lang w:eastAsia="en-US"/>
-              </w:rPr>
-              <w:t>MocoMoco</w:t>
-            </w:r>
-            <w:proofErr w:type="spellEnd"/>
-            <w:r>
-              <w:rPr>
-                <w:color w:val="000000" w:themeColor="text1"/>
-                <w:sz w:val="18"/>
-                <w:szCs w:val="18"/>
-                <w:lang w:eastAsia="en-US"/>
-              </w:rPr>
-              <w:t xml:space="preserve"> hingegen nutzt ein kapazitives Verfahren, welches oben bereits im Detail erklärt wurde.  Da man beim </w:t>
-            </w:r>
-            <w:proofErr w:type="spellStart"/>
-            <w:r>
-              <w:rPr>
-                <w:color w:val="000000" w:themeColor="text1"/>
-                <w:sz w:val="18"/>
-                <w:szCs w:val="18"/>
-                <w:lang w:eastAsia="en-US"/>
-              </w:rPr>
-              <w:t>MocoMoco</w:t>
-            </w:r>
-            <w:proofErr w:type="spellEnd"/>
-            <w:r>
-              <w:rPr>
-                <w:color w:val="000000" w:themeColor="text1"/>
-                <w:sz w:val="18"/>
-                <w:szCs w:val="18"/>
-                <w:lang w:eastAsia="en-US"/>
-              </w:rPr>
-              <w:t xml:space="preserve"> keine extra Kabel berühren muss, ist dies ein großer Vorteil gegenüber des </w:t>
-            </w:r>
-            <w:proofErr w:type="spellStart"/>
-            <w:r>
-              <w:rPr>
-                <w:color w:val="000000" w:themeColor="text1"/>
-                <w:sz w:val="18"/>
-                <w:szCs w:val="18"/>
-                <w:lang w:eastAsia="en-US"/>
-              </w:rPr>
-              <w:t>MakeyMakey</w:t>
-            </w:r>
-            <w:proofErr w:type="spellEnd"/>
-            <w:r>
-              <w:rPr>
-                <w:color w:val="000000" w:themeColor="text1"/>
-                <w:sz w:val="18"/>
-                <w:szCs w:val="18"/>
-                <w:lang w:eastAsia="en-US"/>
-              </w:rPr>
-              <w:t>.</w:t>
+              <w:t>Der MocoMoco hingegen nutzt ein kapazitives Verfahren, welches oben bereits im Detail erklärt wurde.  Da man beim MocoMoco keine extra Kabel berühren muss, ist dies ein großer Vorteil gegenüber des MakeyMakey.</w:t>
             </w:r>
           </w:p>
         </w:tc>
@@ -8039,27 +6856,7 @@
                 <w:szCs w:val="18"/>
                 <w:lang w:eastAsia="en-US"/>
               </w:rPr>
-              <w:t xml:space="preserve">Kann man den </w:t>
-            </w:r>
-            <w:proofErr w:type="spellStart"/>
-            <w:r>
-              <w:rPr>
-                <w:color w:val="000000" w:themeColor="text1"/>
-                <w:sz w:val="18"/>
-                <w:szCs w:val="18"/>
-                <w:lang w:eastAsia="en-US"/>
-              </w:rPr>
-              <w:t>MocoMoco</w:t>
-            </w:r>
-            <w:proofErr w:type="spellEnd"/>
-            <w:r>
-              <w:rPr>
-                <w:color w:val="000000" w:themeColor="text1"/>
-                <w:sz w:val="18"/>
-                <w:szCs w:val="18"/>
-                <w:lang w:eastAsia="en-US"/>
-              </w:rPr>
-              <w:t xml:space="preserve"> auch separat erwerben?</w:t>
+              <w:t>Kann man den MocoMoco auch separat erwerben?</w:t>
             </w:r>
           </w:p>
         </w:tc>
@@ -8085,27 +6882,7 @@
                 <w:szCs w:val="18"/>
                 <w:lang w:eastAsia="en-US"/>
               </w:rPr>
-              <w:t xml:space="preserve">Momentan ist der </w:t>
-            </w:r>
-            <w:proofErr w:type="spellStart"/>
-            <w:r>
-              <w:rPr>
-                <w:color w:val="000000" w:themeColor="text1"/>
-                <w:sz w:val="18"/>
-                <w:szCs w:val="18"/>
-                <w:lang w:eastAsia="en-US"/>
-              </w:rPr>
-              <w:t>MocoMoco</w:t>
-            </w:r>
-            <w:proofErr w:type="spellEnd"/>
-            <w:r>
-              <w:rPr>
-                <w:color w:val="000000" w:themeColor="text1"/>
-                <w:sz w:val="18"/>
-                <w:szCs w:val="18"/>
-                <w:lang w:eastAsia="en-US"/>
-              </w:rPr>
-              <w:t xml:space="preserve"> nur in Verbindung mit einer Bildungspartnerschaft erhältlich. </w:t>
+              <w:t xml:space="preserve">Momentan ist der MocoMoco nur in Verbindung mit einer Bildungspartnerschaft erhältlich. </w:t>
             </w:r>
           </w:p>
         </w:tc>
@@ -8149,19 +6926,8 @@
           <w:lang w:eastAsia="en-US"/>
         </w:rPr>
         <w:lastRenderedPageBreak/>
-        <w:t xml:space="preserve">Modul B7 – </w:t>
+        <w:t>Modul B7 – AppInventor</w:t>
       </w:r>
-      <w:proofErr w:type="spellStart"/>
-      <w:r>
-        <w:rPr>
-          <w:b/>
-          <w:bCs/>
-          <w:color w:val="000000" w:themeColor="text1"/>
-          <w:lang w:eastAsia="en-US"/>
-        </w:rPr>
-        <w:t>AppInventor</w:t>
-      </w:r>
-      <w:proofErr w:type="spellEnd"/>
     </w:p>
     <w:tbl>
       <w:tblPr>
@@ -8282,59 +7048,13 @@
               </w:rPr>
               <w:t xml:space="preserve">Um mit dem </w:t>
             </w:r>
-            <w:proofErr w:type="spellStart"/>
-            <w:r>
-              <w:rPr>
-                <w:sz w:val="18"/>
-                <w:szCs w:val="18"/>
-                <w:lang w:eastAsia="en-US"/>
-              </w:rPr>
-              <w:t>AppInventor</w:t>
-            </w:r>
-            <w:proofErr w:type="spellEnd"/>
-            <w:r>
-              <w:rPr>
-                <w:sz w:val="18"/>
-                <w:szCs w:val="18"/>
-                <w:lang w:eastAsia="en-US"/>
-              </w:rPr>
-              <w:t xml:space="preserve"> zu </w:t>
-            </w:r>
-            <w:proofErr w:type="gramStart"/>
-            <w:r>
-              <w:rPr>
-                <w:sz w:val="18"/>
-                <w:szCs w:val="18"/>
-                <w:lang w:eastAsia="en-US"/>
-              </w:rPr>
-              <w:t>arbeiten</w:t>
-            </w:r>
-            <w:proofErr w:type="gramEnd"/>
-            <w:r>
-              <w:rPr>
-                <w:sz w:val="18"/>
-                <w:szCs w:val="18"/>
-                <w:lang w:eastAsia="en-US"/>
-              </w:rPr>
-              <w:t xml:space="preserve"> wird ein </w:t>
-            </w:r>
-            <w:proofErr w:type="spellStart"/>
-            <w:r>
-              <w:rPr>
-                <w:sz w:val="18"/>
-                <w:szCs w:val="18"/>
-                <w:lang w:eastAsia="en-US"/>
-              </w:rPr>
-              <w:t>Googlekonto</w:t>
-            </w:r>
-            <w:proofErr w:type="spellEnd"/>
-            <w:r>
-              <w:rPr>
-                <w:sz w:val="18"/>
-                <w:szCs w:val="18"/>
-                <w:lang w:eastAsia="en-US"/>
-              </w:rPr>
-              <w:t xml:space="preserve"> benötigt.</w:t>
+            <w:r>
+              <w:rPr>
+                <w:sz w:val="18"/>
+                <w:szCs w:val="18"/>
+                <w:lang w:eastAsia="en-US"/>
+              </w:rPr>
+              <w:t>AppInventor zu arbeiten wird ein Googlekonto benötigt.</w:t>
             </w:r>
             <w:r>
               <w:rPr>
@@ -8350,43 +7070,7 @@
                 <w:szCs w:val="18"/>
                 <w:lang w:eastAsia="en-US"/>
               </w:rPr>
-              <w:t xml:space="preserve">Für den unterrichtlichen Einsatz des </w:t>
-            </w:r>
-            <w:proofErr w:type="spellStart"/>
-            <w:r>
-              <w:rPr>
-                <w:sz w:val="18"/>
-                <w:szCs w:val="18"/>
-                <w:lang w:eastAsia="en-US"/>
-              </w:rPr>
-              <w:t>AppInventors</w:t>
-            </w:r>
-            <w:proofErr w:type="spellEnd"/>
-            <w:r>
-              <w:rPr>
-                <w:sz w:val="18"/>
-                <w:szCs w:val="18"/>
-                <w:lang w:eastAsia="en-US"/>
-              </w:rPr>
-              <w:t xml:space="preserve"> empfehlen wir dringend, Accounts für die Schülerinnen und Schüler anzulegen und vorzubereiten oder sie Konten, die ausschließlich zur Nutzung des </w:t>
-            </w:r>
-            <w:proofErr w:type="spellStart"/>
-            <w:r>
-              <w:rPr>
-                <w:sz w:val="18"/>
-                <w:szCs w:val="18"/>
-                <w:lang w:eastAsia="en-US"/>
-              </w:rPr>
-              <w:t>AppInventors</w:t>
-            </w:r>
-            <w:proofErr w:type="spellEnd"/>
-            <w:r>
-              <w:rPr>
-                <w:sz w:val="18"/>
-                <w:szCs w:val="18"/>
-                <w:lang w:eastAsia="en-US"/>
-              </w:rPr>
-              <w:t xml:space="preserve"> dienen sollen, anlegen zu lassen.</w:t>
+              <w:t>Für den unterrichtlichen Einsatz des AppInventors empfehlen wir dringend, Accounts für die Schülerinnen und Schüler anzulegen und vorzubereiten oder sie Konten, die ausschließlich zur Nutzung des AppInventors dienen sollen, anlegen zu lassen.</w:t>
             </w:r>
             <w:r>
               <w:rPr>
@@ -8446,25 +7130,7 @@
                 <w:szCs w:val="18"/>
                 <w:lang w:eastAsia="en-US"/>
               </w:rPr>
-              <w:t xml:space="preserve">Mit dem </w:t>
-            </w:r>
-            <w:proofErr w:type="spellStart"/>
-            <w:r>
-              <w:rPr>
-                <w:sz w:val="18"/>
-                <w:szCs w:val="18"/>
-                <w:lang w:eastAsia="en-US"/>
-              </w:rPr>
-              <w:t>AppInventor</w:t>
-            </w:r>
-            <w:proofErr w:type="spellEnd"/>
-            <w:r>
-              <w:rPr>
-                <w:sz w:val="18"/>
-                <w:szCs w:val="18"/>
-                <w:lang w:eastAsia="en-US"/>
-              </w:rPr>
-              <w:t xml:space="preserve"> lassen sich Smartphone-Apps entwickeln, die auch nativ (also ohne die AI-Companion-App) auf dem Smartphone installierbar sind. </w:t>
+              <w:t xml:space="preserve">Mit dem AppInventor lassen sich Smartphone-Apps entwickeln, die auch nativ (also ohne die AI-Companion-App) auf dem Smartphone installierbar sind. </w:t>
             </w:r>
             <w:r>
               <w:rPr>
@@ -8488,25 +7154,7 @@
                 <w:szCs w:val="18"/>
                 <w:lang w:eastAsia="en-US"/>
               </w:rPr>
-              <w:t xml:space="preserve">dateien enthalten) über </w:t>
-            </w:r>
-            <w:proofErr w:type="spellStart"/>
-            <w:r>
-              <w:rPr>
-                <w:sz w:val="18"/>
-                <w:szCs w:val="18"/>
-                <w:lang w:eastAsia="en-US"/>
-              </w:rPr>
-              <w:t>Build</w:t>
-            </w:r>
-            <w:proofErr w:type="spellEnd"/>
-            <w:r>
-              <w:rPr>
-                <w:sz w:val="18"/>
-                <w:szCs w:val="18"/>
-                <w:lang w:eastAsia="en-US"/>
-              </w:rPr>
-              <w:t xml:space="preserve"> – App erzeugt werden, die sich entweder über USB oder über den Scan eines QR-Codes auf das Smartphone übertragen lassen. Zur Installation ist es nötig, kurzzeitig (!) die Sicherheitseinstellungen des eigenen Smartphones anzupassen und auch die Installation von nicht verifizierten Entwicklern (denn im Normalfall sind ihre Schülerinnen und Schüler nicht als Entwickler eingetragen) erlauben. Weisen Sie Ihre Schülerinnen und Schüler ausdrücklich darauf hin, diese Einstellung nach der Installation wieder zurückzukehren.</w:t>
+              <w:t>dateien enthalten) über Build – App erzeugt werden, die sich entweder über USB oder über den Scan eines QR-Codes auf das Smartphone übertragen lassen. Zur Installation ist es nötig, kurzzeitig (!) die Sicherheitseinstellungen des eigenen Smartphones anzupassen und auch die Installation von nicht verifizierten Entwicklern (denn im Normalfall sind ihre Schülerinnen und Schüler nicht als Entwickler eingetragen) erlauben. Weisen Sie Ihre Schülerinnen und Schüler ausdrücklich darauf hin, diese Einstellung nach der Installation wieder zurückzukehren.</w:t>
             </w:r>
           </w:p>
         </w:tc>
@@ -8569,25 +7217,7 @@
                 <w:szCs w:val="18"/>
                 <w:lang w:eastAsia="en-US"/>
               </w:rPr>
-              <w:t xml:space="preserve">schränktes Netzwerk handeln, in das man sich mit nutzerbezogenen </w:t>
-            </w:r>
-            <w:proofErr w:type="spellStart"/>
-            <w:r>
-              <w:rPr>
-                <w:sz w:val="18"/>
-                <w:szCs w:val="18"/>
-                <w:lang w:eastAsia="en-US"/>
-              </w:rPr>
-              <w:t>Credentials</w:t>
-            </w:r>
-            <w:proofErr w:type="spellEnd"/>
-            <w:r>
-              <w:rPr>
-                <w:sz w:val="18"/>
-                <w:szCs w:val="18"/>
-                <w:lang w:eastAsia="en-US"/>
-              </w:rPr>
-              <w:t xml:space="preserve"> einloggen muss. </w:t>
+              <w:t xml:space="preserve">schränktes Netzwerk handeln, in das man sich mit nutzerbezogenen Credentials einloggen muss. </w:t>
             </w:r>
           </w:p>
         </w:tc>
@@ -8647,25 +7277,7 @@
                 <w:szCs w:val="18"/>
                 <w:lang w:eastAsia="en-US"/>
               </w:rPr>
-              <w:t xml:space="preserve">schwierig. Da der Emulator darüber hinaus nicht besonders stabil läuft und </w:t>
-            </w:r>
-            <w:proofErr w:type="gramStart"/>
-            <w:r>
-              <w:rPr>
-                <w:sz w:val="18"/>
-                <w:szCs w:val="18"/>
-                <w:lang w:eastAsia="en-US"/>
-              </w:rPr>
-              <w:t>extrem langsam</w:t>
-            </w:r>
-            <w:proofErr w:type="gramEnd"/>
-            <w:r>
-              <w:rPr>
-                <w:sz w:val="18"/>
-                <w:szCs w:val="18"/>
-                <w:lang w:eastAsia="en-US"/>
-              </w:rPr>
-              <w:t xml:space="preserve"> ist, raten wir davon ab, hiermit zu arbeiten und empfehlen stattdessen das Testen der Apps mit der AI-Companion-App.</w:t>
+              <w:t>schwierig. Da der Emulator darüber hinaus nicht besonders stabil läuft und extrem langsam ist, raten wir davon ab, hiermit zu arbeiten und empfehlen stattdessen das Testen der Apps mit der AI-Companion-App.</w:t>
             </w:r>
           </w:p>
         </w:tc>
@@ -8736,43 +7348,7 @@
                 <w:szCs w:val="18"/>
                 <w:lang w:eastAsia="en-US"/>
               </w:rPr>
-              <w:t xml:space="preserve"> und für das Frühjahr 2019 angekündigt. Sobald der </w:t>
-            </w:r>
-            <w:proofErr w:type="spellStart"/>
-            <w:r>
-              <w:rPr>
-                <w:sz w:val="18"/>
-                <w:szCs w:val="18"/>
-                <w:lang w:eastAsia="en-US"/>
-              </w:rPr>
-              <w:t>AppInventor</w:t>
-            </w:r>
-            <w:proofErr w:type="spellEnd"/>
-            <w:r>
-              <w:rPr>
-                <w:sz w:val="18"/>
-                <w:szCs w:val="18"/>
-                <w:lang w:eastAsia="en-US"/>
-              </w:rPr>
-              <w:t xml:space="preserve"> mit iOS kompatibel </w:t>
-            </w:r>
-            <w:proofErr w:type="gramStart"/>
-            <w:r>
-              <w:rPr>
-                <w:sz w:val="18"/>
-                <w:szCs w:val="18"/>
-                <w:lang w:eastAsia="en-US"/>
-              </w:rPr>
-              <w:t>ist</w:t>
-            </w:r>
-            <w:proofErr w:type="gramEnd"/>
-            <w:r>
-              <w:rPr>
-                <w:sz w:val="18"/>
-                <w:szCs w:val="18"/>
-                <w:lang w:eastAsia="en-US"/>
-              </w:rPr>
-              <w:t xml:space="preserve"> wird ein Update des Moduls B7 nachgeliefert</w:t>
+              <w:t xml:space="preserve"> und für das Frühjahr 2019 angekündigt. Sobald der AppInventor mit iOS kompatibel ist wird ein Update des Moduls B7 nachgeliefert</w:t>
             </w:r>
             <w:r>
               <w:rPr>
@@ -8963,43 +7539,7 @@
                 <w:szCs w:val="18"/>
                 <w:lang w:eastAsia="en-US"/>
               </w:rPr>
-              <w:t xml:space="preserve">Eigene Smartphone Apps lassen sich über einen Klick auf „Publish </w:t>
-            </w:r>
-            <w:proofErr w:type="spellStart"/>
-            <w:r>
-              <w:rPr>
-                <w:sz w:val="18"/>
-                <w:szCs w:val="18"/>
-                <w:lang w:eastAsia="en-US"/>
-              </w:rPr>
-              <w:t>to</w:t>
-            </w:r>
-            <w:proofErr w:type="spellEnd"/>
-            <w:r>
-              <w:rPr>
-                <w:sz w:val="18"/>
-                <w:szCs w:val="18"/>
-                <w:lang w:eastAsia="en-US"/>
-              </w:rPr>
-              <w:t xml:space="preserve"> Gallery“ aus der Liste „</w:t>
-            </w:r>
-            <w:proofErr w:type="spellStart"/>
-            <w:r>
-              <w:rPr>
-                <w:sz w:val="18"/>
-                <w:szCs w:val="18"/>
-                <w:lang w:eastAsia="en-US"/>
-              </w:rPr>
-              <w:t>My</w:t>
-            </w:r>
-            <w:proofErr w:type="spellEnd"/>
-            <w:r>
-              <w:rPr>
-                <w:sz w:val="18"/>
-                <w:szCs w:val="18"/>
-                <w:lang w:eastAsia="en-US"/>
-              </w:rPr>
-              <w:t xml:space="preserve"> Projects“ unter der </w:t>
+              <w:t xml:space="preserve">Eigene Smartphone Apps lassen sich über einen Klick auf „Publish to Gallery“ aus der Liste „My Projects“ unter der </w:t>
             </w:r>
             <w:r>
               <w:rPr>
@@ -9016,25 +7556,7 @@
                 <w:szCs w:val="18"/>
                 <w:lang w:eastAsia="en-US"/>
               </w:rPr>
-              <w:t xml:space="preserve"> in der </w:t>
-            </w:r>
-            <w:proofErr w:type="spellStart"/>
-            <w:r>
-              <w:rPr>
-                <w:sz w:val="18"/>
-                <w:szCs w:val="18"/>
-                <w:lang w:eastAsia="en-US"/>
-              </w:rPr>
-              <w:t>AppInventor</w:t>
-            </w:r>
-            <w:proofErr w:type="spellEnd"/>
-            <w:r>
-              <w:rPr>
-                <w:sz w:val="18"/>
-                <w:szCs w:val="18"/>
-                <w:lang w:eastAsia="en-US"/>
-              </w:rPr>
-              <w:t xml:space="preserve"> Gallery veröffentlichen.</w:t>
+              <w:t xml:space="preserve"> in der AppInventor Gallery veröffentlichen.</w:t>
             </w:r>
           </w:p>
           <w:p>
@@ -9105,25 +7627,7 @@
                 <w:szCs w:val="18"/>
                 <w:lang w:eastAsia="en-US"/>
               </w:rPr>
-              <w:t xml:space="preserve">Aus datenschutzrechtlichen Gründen sollte davon abgesehen werden, die Schülerinnen und Schüler mit ihren privaten Accounts arbeiten zu lassen. Das soll Sie und die von Ihnen geschulten Lehrkräfte jedoch keinesfalls davon abhalten, separate Accounts zur Verwendung des </w:t>
-            </w:r>
-            <w:proofErr w:type="spellStart"/>
-            <w:r>
-              <w:rPr>
-                <w:sz w:val="18"/>
-                <w:szCs w:val="18"/>
-                <w:lang w:eastAsia="en-US"/>
-              </w:rPr>
-              <w:t>AppInventors</w:t>
-            </w:r>
-            <w:proofErr w:type="spellEnd"/>
-            <w:r>
-              <w:rPr>
-                <w:sz w:val="18"/>
-                <w:szCs w:val="18"/>
-                <w:lang w:eastAsia="en-US"/>
-              </w:rPr>
-              <w:t xml:space="preserve"> anlegen zu lassen. Optimalerweise wird dies mit einer unterrichtlichen Behandlung entsprechender Datenschutz-Aspekte verbunden.</w:t>
+              <w:t>Aus datenschutzrechtlichen Gründen sollte davon abgesehen werden, die Schülerinnen und Schüler mit ihren privaten Accounts arbeiten zu lassen. Das soll Sie und die von Ihnen geschulten Lehrkräfte jedoch keinesfalls davon abhalten, separate Accounts zur Verwendung des AppInventors anlegen zu lassen. Optimalerweise wird dies mit einer unterrichtlichen Behandlung entsprechender Datenschutz-Aspekte verbunden.</w:t>
             </w:r>
           </w:p>
         </w:tc>
@@ -9296,7 +7800,7 @@
               </w:rPr>
               <w:t xml:space="preserve">Mittlerweile gibt es auf der Calliope Homepage eine Anleitung: </w:t>
             </w:r>
-            <w:hyperlink r:id="rId14" w:history="1">
+            <w:hyperlink r:id="rId13" w:history="1">
               <w:r>
                 <w:rPr>
                   <w:rStyle w:val="Hyperlink"/>
@@ -9325,25 +7829,7 @@
                 <w:sz w:val="18"/>
                 <w:szCs w:val="18"/>
               </w:rPr>
-              <w:t xml:space="preserve">Wenn man den </w:t>
-            </w:r>
-            <w:proofErr w:type="spellStart"/>
-            <w:r>
-              <w:rPr>
-                <w:color w:val="000000" w:themeColor="text1"/>
-                <w:sz w:val="18"/>
-                <w:szCs w:val="18"/>
-              </w:rPr>
-              <w:t>Makecode</w:t>
-            </w:r>
-            <w:proofErr w:type="spellEnd"/>
-            <w:r>
-              <w:rPr>
-                <w:color w:val="000000" w:themeColor="text1"/>
-                <w:sz w:val="18"/>
-                <w:szCs w:val="18"/>
-              </w:rPr>
-              <w:t xml:space="preserve"> Editor verwendet, sollte man unbedingt das Bluetooth Paket einbinden.</w:t>
+              <w:t>Wenn man den Makecode Editor verwendet, sollte man unbedingt das Bluetooth Paket einbinden.</w:t>
             </w:r>
           </w:p>
         </w:tc>
@@ -9364,7 +7850,6 @@
                 <w:lang w:eastAsia="en-US"/>
               </w:rPr>
             </w:pPr>
-            <w:proofErr w:type="spellStart"/>
             <w:r>
               <w:rPr>
                 <w:color w:val="000000" w:themeColor="text1"/>
@@ -9374,7 +7859,6 @@
               </w:rPr>
               <w:t>Trackpad</w:t>
             </w:r>
-            <w:proofErr w:type="spellEnd"/>
           </w:p>
         </w:tc>
         <w:tc>
@@ -9435,27 +7919,7 @@
                 <w:szCs w:val="18"/>
                 <w:lang w:eastAsia="en-US"/>
               </w:rPr>
-              <w:t xml:space="preserve"> Computermaus für die ersten Schritte. Vor allem in der Grundschule haben die Kinder Schwierigkeiten mit dem </w:t>
-            </w:r>
-            <w:proofErr w:type="spellStart"/>
-            <w:r>
-              <w:rPr>
-                <w:color w:val="000000" w:themeColor="text1"/>
-                <w:sz w:val="18"/>
-                <w:szCs w:val="18"/>
-                <w:lang w:eastAsia="en-US"/>
-              </w:rPr>
-              <w:t>Trackpad</w:t>
-            </w:r>
-            <w:proofErr w:type="spellEnd"/>
-            <w:r>
-              <w:rPr>
-                <w:color w:val="000000" w:themeColor="text1"/>
-                <w:sz w:val="18"/>
-                <w:szCs w:val="18"/>
-                <w:lang w:eastAsia="en-US"/>
-              </w:rPr>
-              <w:t xml:space="preserve"> die Programme zusammen zu schieben.</w:t>
+              <w:t xml:space="preserve"> Computermaus für die ersten Schritte. Vor allem in der Grundschule haben die Kinder Schwierigkeiten mit dem Trackpad die Programme zusammen zu schieben.</w:t>
             </w:r>
           </w:p>
         </w:tc>
@@ -9846,47 +8310,7 @@
                 <w:szCs w:val="18"/>
                 <w:lang w:eastAsia="en-US"/>
               </w:rPr>
-              <w:t xml:space="preserve">Welcher Editor ist besser? </w:t>
-            </w:r>
-            <w:proofErr w:type="spellStart"/>
-            <w:r>
-              <w:rPr>
-                <w:color w:val="000000" w:themeColor="text1"/>
-                <w:sz w:val="18"/>
-                <w:szCs w:val="18"/>
-                <w:lang w:eastAsia="en-US"/>
-              </w:rPr>
-              <w:t>Makecode</w:t>
-            </w:r>
-            <w:proofErr w:type="spellEnd"/>
-            <w:r>
-              <w:rPr>
-                <w:color w:val="000000" w:themeColor="text1"/>
-                <w:sz w:val="18"/>
-                <w:szCs w:val="18"/>
-                <w:lang w:eastAsia="en-US"/>
-              </w:rPr>
-              <w:t xml:space="preserve"> oder </w:t>
-            </w:r>
-            <w:proofErr w:type="spellStart"/>
-            <w:r>
-              <w:rPr>
-                <w:color w:val="000000" w:themeColor="text1"/>
-                <w:sz w:val="18"/>
-                <w:szCs w:val="18"/>
-                <w:lang w:eastAsia="en-US"/>
-              </w:rPr>
-              <w:t>Nepo</w:t>
-            </w:r>
-            <w:proofErr w:type="spellEnd"/>
-            <w:r>
-              <w:rPr>
-                <w:color w:val="000000" w:themeColor="text1"/>
-                <w:sz w:val="18"/>
-                <w:szCs w:val="18"/>
-                <w:lang w:eastAsia="en-US"/>
-              </w:rPr>
-              <w:t>?</w:t>
+              <w:t>Welcher Editor ist besser? Makecode oder Nepo?</w:t>
             </w:r>
           </w:p>
         </w:tc>
@@ -9933,27 +8357,7 @@
                 <w:szCs w:val="18"/>
                 <w:lang w:eastAsia="en-US"/>
               </w:rPr>
-              <w:t xml:space="preserve">Für den </w:t>
-            </w:r>
-            <w:proofErr w:type="spellStart"/>
-            <w:r>
-              <w:rPr>
-                <w:color w:val="000000" w:themeColor="text1"/>
-                <w:sz w:val="18"/>
-                <w:szCs w:val="18"/>
-                <w:lang w:eastAsia="en-US"/>
-              </w:rPr>
-              <w:t>MakeCode</w:t>
-            </w:r>
-            <w:proofErr w:type="spellEnd"/>
-            <w:r>
-              <w:rPr>
-                <w:color w:val="000000" w:themeColor="text1"/>
-                <w:sz w:val="18"/>
-                <w:szCs w:val="18"/>
-                <w:lang w:eastAsia="en-US"/>
-              </w:rPr>
-              <w:t xml:space="preserve"> Editor spricht:</w:t>
+              <w:t>Für den MakeCode Editor spricht:</w:t>
             </w:r>
           </w:p>
           <w:p>
@@ -9998,7 +8402,6 @@
                 <w:szCs w:val="18"/>
               </w:rPr>
             </w:pPr>
-            <w:proofErr w:type="spellStart"/>
             <w:r>
               <w:rPr>
                 <w:rFonts w:ascii="Arial" w:hAnsi="Arial" w:cs="Arial"/>
@@ -10006,17 +8409,7 @@
                 <w:sz w:val="18"/>
                 <w:szCs w:val="18"/>
               </w:rPr>
-              <w:t>MicroBit</w:t>
-            </w:r>
-            <w:proofErr w:type="spellEnd"/>
-            <w:r>
-              <w:rPr>
-                <w:rFonts w:ascii="Arial" w:hAnsi="Arial" w:cs="Arial"/>
-                <w:color w:val="000000" w:themeColor="text1"/>
-                <w:sz w:val="18"/>
-                <w:szCs w:val="18"/>
-              </w:rPr>
-              <w:t xml:space="preserve"> Projekte aus England kompatibel</w:t>
+              <w:t>MicroBit Projekte aus England kompatibel</w:t>
             </w:r>
           </w:p>
           <w:p>
@@ -10035,7 +8428,6 @@
                 <w:szCs w:val="18"/>
               </w:rPr>
             </w:pPr>
-            <w:proofErr w:type="spellStart"/>
             <w:r>
               <w:rPr>
                 <w:rFonts w:ascii="Arial" w:hAnsi="Arial" w:cs="Arial"/>
@@ -10043,17 +8435,7 @@
                 <w:sz w:val="18"/>
                 <w:szCs w:val="18"/>
               </w:rPr>
-              <w:t>Ereignisorientieres</w:t>
-            </w:r>
-            <w:proofErr w:type="spellEnd"/>
-            <w:r>
-              <w:rPr>
-                <w:rFonts w:ascii="Arial" w:hAnsi="Arial" w:cs="Arial"/>
-                <w:color w:val="000000" w:themeColor="text1"/>
-                <w:sz w:val="18"/>
-                <w:szCs w:val="18"/>
-              </w:rPr>
-              <w:t xml:space="preserve"> Programmierparadigma führt zu sehr schnellen ersten Ergebnissen</w:t>
+              <w:t>Ereignisorientieres Programmierparadigma führt zu sehr schnellen ersten Ergebnissen</w:t>
             </w:r>
           </w:p>
           <w:p>
@@ -10072,25 +8454,7 @@
                 <w:sz w:val="18"/>
                 <w:szCs w:val="18"/>
               </w:rPr>
-              <w:t xml:space="preserve">Für den </w:t>
-            </w:r>
-            <w:proofErr w:type="spellStart"/>
-            <w:r>
-              <w:rPr>
-                <w:color w:val="000000" w:themeColor="text1"/>
-                <w:sz w:val="18"/>
-                <w:szCs w:val="18"/>
-              </w:rPr>
-              <w:t>OpenrobertaLab</w:t>
-            </w:r>
-            <w:proofErr w:type="spellEnd"/>
-            <w:r>
-              <w:rPr>
-                <w:color w:val="000000" w:themeColor="text1"/>
-                <w:sz w:val="18"/>
-                <w:szCs w:val="18"/>
-              </w:rPr>
-              <w:t xml:space="preserve"> Editor spricht:</w:t>
+              <w:t>Für den OpenrobertaLab Editor spricht:</w:t>
             </w:r>
           </w:p>
           <w:p>
@@ -10191,7 +8555,7 @@
                 <w:szCs w:val="18"/>
               </w:rPr>
             </w:pPr>
-            <w:hyperlink r:id="rId15" w:history="1">
+            <w:hyperlink r:id="rId14" w:history="1">
               <w:r>
                 <w:rPr>
                   <w:rStyle w:val="Hyperlink"/>
@@ -10219,43 +8583,7 @@
                 <w:sz w:val="18"/>
                 <w:szCs w:val="18"/>
               </w:rPr>
-              <w:t xml:space="preserve">Momentan ist die Demofirmware auf der Calliope Homepage veraltet. Im </w:t>
-            </w:r>
-            <w:proofErr w:type="spellStart"/>
-            <w:r>
-              <w:rPr>
-                <w:color w:val="000000" w:themeColor="text1"/>
-                <w:sz w:val="18"/>
-                <w:szCs w:val="18"/>
-              </w:rPr>
-              <w:t>Git</w:t>
-            </w:r>
-            <w:proofErr w:type="spellEnd"/>
-            <w:r>
-              <w:rPr>
-                <w:color w:val="000000" w:themeColor="text1"/>
-                <w:sz w:val="18"/>
-                <w:szCs w:val="18"/>
-              </w:rPr>
-              <w:t xml:space="preserve"> Repository gibt es aber auf jeden Fall immer die </w:t>
-            </w:r>
-            <w:proofErr w:type="gramStart"/>
-            <w:r>
-              <w:rPr>
-                <w:color w:val="000000" w:themeColor="text1"/>
-                <w:sz w:val="18"/>
-                <w:szCs w:val="18"/>
-              </w:rPr>
-              <w:t>aktuellste</w:t>
-            </w:r>
-            <w:proofErr w:type="gramEnd"/>
-            <w:r>
-              <w:rPr>
-                <w:color w:val="000000" w:themeColor="text1"/>
-                <w:sz w:val="18"/>
-                <w:szCs w:val="18"/>
-              </w:rPr>
-              <w:t xml:space="preserve"> Version.</w:t>
+              <w:t>Momentan ist die Demofirmware auf der Calliope Homepage veraltet. Im Git Repository gibt es aber auf jeden Fall immer die aktuellste Version.</w:t>
             </w:r>
           </w:p>
           <w:p>
@@ -10344,12 +8672,7 @@
       </w:pPr>
     </w:p>
     <w:sectPr>
-      <w:headerReference w:type="even" r:id="rId16"/>
-      <w:headerReference w:type="default" r:id="rId17"/>
-      <w:footerReference w:type="even" r:id="rId18"/>
-      <w:footerReference w:type="default" r:id="rId19"/>
-      <w:headerReference w:type="first" r:id="rId20"/>
-      <w:footerReference w:type="first" r:id="rId21"/>
+      <w:footerReference w:type="default" r:id="rId15"/>
       <w:pgSz w:w="11906" w:h="16838"/>
       <w:pgMar w:top="1134" w:right="1417" w:bottom="1417" w:left="1417" w:header="708" w:footer="708" w:gutter="0"/>
       <w:cols w:space="708"/>
@@ -10385,16 +8708,6 @@
 </file>
 
 <file path=word/footer1.xml><?xml version="1.0" encoding="utf-8"?>
-<w:ftr xmlns:wpc="http://schemas.microsoft.com/office/word/2010/wordprocessingCanvas" xmlns:cx="http://schemas.microsoft.com/office/drawing/2014/chartex" xmlns:cx1="http://schemas.microsoft.com/office/drawing/2015/9/8/chartex" xmlns:cx2="http://schemas.microsoft.com/office/drawing/2015/10/21/chartex" xmlns:cx3="http://schemas.microsoft.com/office/drawing/2016/5/9/chartex" xmlns:cx4="http://schemas.microsoft.com/office/drawing/2016/5/10/chartex" xmlns:cx5="http://schemas.microsoft.com/office/drawing/2016/5/11/chartex" xmlns:cx6="http://schemas.microsoft.com/office/drawing/2016/5/12/chartex" xmlns:cx7="http://schemas.microsoft.com/office/drawing/2016/5/13/chartex" xmlns:cx8="http://schemas.microsoft.com/office/drawing/2016/5/14/chartex" xmlns:mc="http://schemas.openxmlformats.org/markup-compatibility/2006" xmlns:aink="http://schemas.microsoft.com/office/drawing/2016/ink" xmlns:am3d="http://schemas.microsoft.com/office/drawing/2017/model3d" xmlns:o="urn:schemas-microsoft-com:office:office" xmlns:oel="http://schemas.microsoft.com/office/2019/extlst" xmlns:r="http://schemas.openxmlformats.org/officeDocument/2006/relationships" xmlns:m="http://schemas.openxmlformats.org/officeDocument/2006/math" xmlns:v="urn:schemas-microsoft-com:vml" xmlns:wp14="http://schemas.microsoft.com/office/word/2010/wordprocessingDrawing" xmlns:wp="http://schemas.openxmlformats.org/drawingml/2006/wordprocessingDrawing" xmlns:w10="urn:schemas-microsoft-com:office:word" xmlns:w="http://schemas.openxmlformats.org/wordprocessingml/2006/main" xmlns:w14="http://schemas.microsoft.com/office/word/2010/wordml" xmlns:w15="http://schemas.microsoft.com/office/word/2012/wordml" xmlns:w16cex="http://schemas.microsoft.com/office/word/2018/wordml/cex" xmlns:w16cid="http://schemas.microsoft.com/office/word/2016/wordml/cid" xmlns:w16="http://schemas.microsoft.com/office/word/2018/wordml" xmlns:w16sdtdh="http://schemas.microsoft.com/office/word/2020/wordml/sdtdatahash" xmlns:w16se="http://schemas.microsoft.com/office/word/2015/wordml/symex" xmlns:wpg="http://schemas.microsoft.com/office/word/2010/wordprocessingGroup" xmlns:wpi="http://schemas.microsoft.com/office/word/2010/wordprocessingInk" xmlns:wne="http://schemas.microsoft.com/office/word/2006/wordml" xmlns:wps="http://schemas.microsoft.com/office/word/2010/wordprocessingShape" mc:Ignorable="w14 w15 w16se w16cid w16 w16cex w16sdtdh wp14">
-  <w:p>
-    <w:pPr>
-      <w:pStyle w:val="Fuzeile"/>
-    </w:pPr>
-  </w:p>
-</w:ftr>
-</file>
-
-<file path=word/footer2.xml><?xml version="1.0" encoding="utf-8"?>
 <w:ftr xmlns:wpc="http://schemas.microsoft.com/office/word/2010/wordprocessingCanvas" xmlns:cx="http://schemas.microsoft.com/office/drawing/2014/chartex" xmlns:cx1="http://schemas.microsoft.com/office/drawing/2015/9/8/chartex" xmlns:cx2="http://schemas.microsoft.com/office/drawing/2015/10/21/chartex" xmlns:cx3="http://schemas.microsoft.com/office/drawing/2016/5/9/chartex" xmlns:cx4="http://schemas.microsoft.com/office/drawing/2016/5/10/chartex" xmlns:cx5="http://schemas.microsoft.com/office/drawing/2016/5/11/chartex" xmlns:cx6="http://schemas.microsoft.com/office/drawing/2016/5/12/chartex" xmlns:cx7="http://schemas.microsoft.com/office/drawing/2016/5/13/chartex" xmlns:cx8="http://schemas.microsoft.com/office/drawing/2016/5/14/chartex" xmlns:mc="http://schemas.openxmlformats.org/markup-compatibility/2006" xmlns:aink="http://schemas.microsoft.com/office/drawing/2016/ink" xmlns:am3d="http://schemas.microsoft.com/office/drawing/2017/model3d" xmlns:o="urn:schemas-microsoft-com:office:office" xmlns:oel="http://schemas.microsoft.com/office/2019/extlst" xmlns:r="http://schemas.openxmlformats.org/officeDocument/2006/relationships" xmlns:m="http://schemas.openxmlformats.org/officeDocument/2006/math" xmlns:v="urn:schemas-microsoft-com:vml" xmlns:wp14="http://schemas.microsoft.com/office/word/2010/wordprocessingDrawing" xmlns:wp="http://schemas.openxmlformats.org/drawingml/2006/wordprocessingDrawing" xmlns:w10="urn:schemas-microsoft-com:office:word" xmlns:w="http://schemas.openxmlformats.org/wordprocessingml/2006/main" xmlns:w14="http://schemas.microsoft.com/office/word/2010/wordml" xmlns:w15="http://schemas.microsoft.com/office/word/2012/wordml" xmlns:w16cex="http://schemas.microsoft.com/office/word/2018/wordml/cex" xmlns:w16cid="http://schemas.microsoft.com/office/word/2016/wordml/cid" xmlns:w16="http://schemas.microsoft.com/office/word/2018/wordml" xmlns:w16sdtdh="http://schemas.microsoft.com/office/word/2020/wordml/sdtdatahash" xmlns:w16se="http://schemas.microsoft.com/office/word/2015/wordml/symex" xmlns:wpg="http://schemas.microsoft.com/office/word/2010/wordprocessingGroup" xmlns:wpi="http://schemas.microsoft.com/office/word/2010/wordprocessingInk" xmlns:wne="http://schemas.microsoft.com/office/word/2006/wordml" xmlns:wps="http://schemas.microsoft.com/office/word/2010/wordprocessingShape" mc:Ignorable="w14 w15 w16se w16cid w16 w16cex w16sdtdh wp14">
   <w:p>
     <w:pPr>
@@ -10704,33 +9017,11 @@
       </w:rPr>
       <w:t xml:space="preserve"> </w:t>
     </w:r>
-    <w:proofErr w:type="spellStart"/>
     <w:r>
       <w:rPr>
         <w:sz w:val="18"/>
       </w:rPr>
-      <w:t>Lessons</w:t>
-    </w:r>
-    <w:proofErr w:type="spellEnd"/>
-    <w:r>
-      <w:rPr>
-        <w:sz w:val="18"/>
-      </w:rPr>
-      <w:t xml:space="preserve"> </w:t>
-    </w:r>
-    <w:proofErr w:type="spellStart"/>
-    <w:r>
-      <w:rPr>
-        <w:sz w:val="18"/>
-      </w:rPr>
-      <w:t>learnt</w:t>
-    </w:r>
-    <w:proofErr w:type="spellEnd"/>
-    <w:r>
-      <w:rPr>
-        <w:sz w:val="18"/>
-      </w:rPr>
-      <w:t xml:space="preserve"> / FAQ</w:t>
+      <w:t>Lessons learnt / FAQ</w:t>
     </w:r>
     <w:r>
       <w:rPr>
@@ -10743,16 +9034,30 @@
       <w:rPr>
         <w:sz w:val="18"/>
       </w:rPr>
-      <w:t xml:space="preserve"> am</w:t>
+      <w:t xml:space="preserve"> a</w:t>
     </w:r>
     <w:r>
       <w:rPr>
         <w:sz w:val="18"/>
       </w:rPr>
-      <w:t xml:space="preserve"> </w:t>
+      <w:t>m 28.12.22</w:t>
     </w:r>
     <w:r>
       <w:rPr>
+        <w:i/>
+        <w:sz w:val="18"/>
+      </w:rPr>
+      <w:tab/>
+    </w:r>
+    <w:r>
+      <w:rPr>
+        <w:sz w:val="18"/>
+      </w:rPr>
+      <w:t xml:space="preserve">Seite </w:t>
+    </w:r>
+    <w:r>
+      <w:rPr>
+        <w:bCs/>
         <w:sz w:val="18"/>
       </w:rPr>
       <w:fldChar w:fldCharType="begin"/>
@@ -10761,43 +9066,37 @@
       <w:rPr>
         <w:sz w:val="18"/>
       </w:rPr>
-      <w:instrText xml:space="preserve"> TIME \@ "dd.MM.yy" </w:instrText>
+      <w:instrText>PAGE  \* Arabic  \* MERGEFORMAT</w:instrText>
     </w:r>
     <w:r>
       <w:rPr>
+        <w:bCs/>
         <w:sz w:val="18"/>
       </w:rPr>
       <w:fldChar w:fldCharType="separate"/>
     </w:r>
     <w:r>
       <w:rPr>
-        <w:noProof/>
+        <w:bCs/>
         <w:sz w:val="18"/>
       </w:rPr>
-      <w:t>12.12.22</w:t>
+      <w:t>1</w:t>
     </w:r>
     <w:r>
       <w:rPr>
+        <w:bCs/>
         <w:sz w:val="18"/>
       </w:rPr>
       <w:fldChar w:fldCharType="end"/>
     </w:r>
     <w:r>
       <w:rPr>
-        <w:i/>
         <w:sz w:val="18"/>
       </w:rPr>
-      <w:tab/>
+      <w:t xml:space="preserve"> von </w:t>
     </w:r>
     <w:r>
       <w:rPr>
-        <w:sz w:val="18"/>
-      </w:rPr>
-      <w:t xml:space="preserve">Seite </w:t>
-    </w:r>
-    <w:r>
-      <w:rPr>
-        <w:bCs/>
         <w:sz w:val="18"/>
       </w:rPr>
       <w:fldChar w:fldCharType="begin"/>
@@ -10806,55 +9105,16 @@
       <w:rPr>
         <w:sz w:val="18"/>
       </w:rPr>
-      <w:instrText>PAGE  \* Arabic  \* MERGEFORMAT</w:instrText>
+      <w:instrText>NUMPAGES  \* Arabic  \* MERGEFORMAT</w:instrText>
     </w:r>
     <w:r>
       <w:rPr>
-        <w:bCs/>
         <w:sz w:val="18"/>
       </w:rPr>
       <w:fldChar w:fldCharType="separate"/>
     </w:r>
     <w:r>
       <w:rPr>
-        <w:bCs/>
-        <w:sz w:val="18"/>
-      </w:rPr>
-      <w:t>1</w:t>
-    </w:r>
-    <w:r>
-      <w:rPr>
-        <w:bCs/>
-        <w:sz w:val="18"/>
-      </w:rPr>
-      <w:fldChar w:fldCharType="end"/>
-    </w:r>
-    <w:r>
-      <w:rPr>
-        <w:sz w:val="18"/>
-      </w:rPr>
-      <w:t xml:space="preserve"> von </w:t>
-    </w:r>
-    <w:r>
-      <w:rPr>
-        <w:sz w:val="18"/>
-      </w:rPr>
-      <w:fldChar w:fldCharType="begin"/>
-    </w:r>
-    <w:r>
-      <w:rPr>
-        <w:sz w:val="18"/>
-      </w:rPr>
-      <w:instrText>NUMPAGES  \* Arabic  \* MERGEFORMAT</w:instrText>
-    </w:r>
-    <w:r>
-      <w:rPr>
-        <w:sz w:val="18"/>
-      </w:rPr>
-      <w:fldChar w:fldCharType="separate"/>
-    </w:r>
-    <w:r>
-      <w:rPr>
         <w:sz w:val="18"/>
       </w:rPr>
       <w:t>4</w:t>
@@ -10865,16 +9125,6 @@
       </w:rPr>
       <w:fldChar w:fldCharType="end"/>
     </w:r>
-  </w:p>
-</w:ftr>
-</file>
-
-<file path=word/footer3.xml><?xml version="1.0" encoding="utf-8"?>
-<w:ftr xmlns:wpc="http://schemas.microsoft.com/office/word/2010/wordprocessingCanvas" xmlns:cx="http://schemas.microsoft.com/office/drawing/2014/chartex" xmlns:cx1="http://schemas.microsoft.com/office/drawing/2015/9/8/chartex" xmlns:cx2="http://schemas.microsoft.com/office/drawing/2015/10/21/chartex" xmlns:cx3="http://schemas.microsoft.com/office/drawing/2016/5/9/chartex" xmlns:cx4="http://schemas.microsoft.com/office/drawing/2016/5/10/chartex" xmlns:cx5="http://schemas.microsoft.com/office/drawing/2016/5/11/chartex" xmlns:cx6="http://schemas.microsoft.com/office/drawing/2016/5/12/chartex" xmlns:cx7="http://schemas.microsoft.com/office/drawing/2016/5/13/chartex" xmlns:cx8="http://schemas.microsoft.com/office/drawing/2016/5/14/chartex" xmlns:mc="http://schemas.openxmlformats.org/markup-compatibility/2006" xmlns:aink="http://schemas.microsoft.com/office/drawing/2016/ink" xmlns:am3d="http://schemas.microsoft.com/office/drawing/2017/model3d" xmlns:o="urn:schemas-microsoft-com:office:office" xmlns:oel="http://schemas.microsoft.com/office/2019/extlst" xmlns:r="http://schemas.openxmlformats.org/officeDocument/2006/relationships" xmlns:m="http://schemas.openxmlformats.org/officeDocument/2006/math" xmlns:v="urn:schemas-microsoft-com:vml" xmlns:wp14="http://schemas.microsoft.com/office/word/2010/wordprocessingDrawing" xmlns:wp="http://schemas.openxmlformats.org/drawingml/2006/wordprocessingDrawing" xmlns:w10="urn:schemas-microsoft-com:office:word" xmlns:w="http://schemas.openxmlformats.org/wordprocessingml/2006/main" xmlns:w14="http://schemas.microsoft.com/office/word/2010/wordml" xmlns:w15="http://schemas.microsoft.com/office/word/2012/wordml" xmlns:w16cex="http://schemas.microsoft.com/office/word/2018/wordml/cex" xmlns:w16cid="http://schemas.microsoft.com/office/word/2016/wordml/cid" xmlns:w16="http://schemas.microsoft.com/office/word/2018/wordml" xmlns:w16sdtdh="http://schemas.microsoft.com/office/word/2020/wordml/sdtdatahash" xmlns:w16se="http://schemas.microsoft.com/office/word/2015/wordml/symex" xmlns:wpg="http://schemas.microsoft.com/office/word/2010/wordprocessingGroup" xmlns:wpi="http://schemas.microsoft.com/office/word/2010/wordprocessingInk" xmlns:wne="http://schemas.microsoft.com/office/word/2006/wordml" xmlns:wps="http://schemas.microsoft.com/office/word/2010/wordprocessingShape" mc:Ignorable="w14 w15 w16se w16cid w16 w16cex w16sdtdh wp14">
-  <w:p>
-    <w:pPr>
-      <w:pStyle w:val="Fuzeile"/>
-    </w:pPr>
   </w:p>
 </w:ftr>
 </file>
@@ -10988,36 +9238,6 @@
     </w:p>
   </w:footnote>
 </w:footnotes>
-</file>
-
-<file path=word/header1.xml><?xml version="1.0" encoding="utf-8"?>
-<w:hdr xmlns:wpc="http://schemas.microsoft.com/office/word/2010/wordprocessingCanvas" xmlns:cx="http://schemas.microsoft.com/office/drawing/2014/chartex" xmlns:cx1="http://schemas.microsoft.com/office/drawing/2015/9/8/chartex" xmlns:cx2="http://schemas.microsoft.com/office/drawing/2015/10/21/chartex" xmlns:cx3="http://schemas.microsoft.com/office/drawing/2016/5/9/chartex" xmlns:cx4="http://schemas.microsoft.com/office/drawing/2016/5/10/chartex" xmlns:cx5="http://schemas.microsoft.com/office/drawing/2016/5/11/chartex" xmlns:cx6="http://schemas.microsoft.com/office/drawing/2016/5/12/chartex" xmlns:cx7="http://schemas.microsoft.com/office/drawing/2016/5/13/chartex" xmlns:cx8="http://schemas.microsoft.com/office/drawing/2016/5/14/chartex" xmlns:mc="http://schemas.openxmlformats.org/markup-compatibility/2006" xmlns:aink="http://schemas.microsoft.com/office/drawing/2016/ink" xmlns:am3d="http://schemas.microsoft.com/office/drawing/2017/model3d" xmlns:o="urn:schemas-microsoft-com:office:office" xmlns:oel="http://schemas.microsoft.com/office/2019/extlst" xmlns:r="http://schemas.openxmlformats.org/officeDocument/2006/relationships" xmlns:m="http://schemas.openxmlformats.org/officeDocument/2006/math" xmlns:v="urn:schemas-microsoft-com:vml" xmlns:wp14="http://schemas.microsoft.com/office/word/2010/wordprocessingDrawing" xmlns:wp="http://schemas.openxmlformats.org/drawingml/2006/wordprocessingDrawing" xmlns:w10="urn:schemas-microsoft-com:office:word" xmlns:w="http://schemas.openxmlformats.org/wordprocessingml/2006/main" xmlns:w14="http://schemas.microsoft.com/office/word/2010/wordml" xmlns:w15="http://schemas.microsoft.com/office/word/2012/wordml" xmlns:w16cex="http://schemas.microsoft.com/office/word/2018/wordml/cex" xmlns:w16cid="http://schemas.microsoft.com/office/word/2016/wordml/cid" xmlns:w16="http://schemas.microsoft.com/office/word/2018/wordml" xmlns:w16sdtdh="http://schemas.microsoft.com/office/word/2020/wordml/sdtdatahash" xmlns:w16se="http://schemas.microsoft.com/office/word/2015/wordml/symex" xmlns:wpg="http://schemas.microsoft.com/office/word/2010/wordprocessingGroup" xmlns:wpi="http://schemas.microsoft.com/office/word/2010/wordprocessingInk" xmlns:wne="http://schemas.microsoft.com/office/word/2006/wordml" xmlns:wps="http://schemas.microsoft.com/office/word/2010/wordprocessingShape" mc:Ignorable="w14 w15 w16se w16cid w16 w16cex w16sdtdh wp14">
-  <w:p>
-    <w:pPr>
-      <w:pStyle w:val="Kopfzeile"/>
-    </w:pPr>
-  </w:p>
-</w:hdr>
-</file>
-
-<file path=word/header2.xml><?xml version="1.0" encoding="utf-8"?>
-<w:hdr xmlns:wpc="http://schemas.microsoft.com/office/word/2010/wordprocessingCanvas" xmlns:cx="http://schemas.microsoft.com/office/drawing/2014/chartex" xmlns:cx1="http://schemas.microsoft.com/office/drawing/2015/9/8/chartex" xmlns:cx2="http://schemas.microsoft.com/office/drawing/2015/10/21/chartex" xmlns:cx3="http://schemas.microsoft.com/office/drawing/2016/5/9/chartex" xmlns:cx4="http://schemas.microsoft.com/office/drawing/2016/5/10/chartex" xmlns:cx5="http://schemas.microsoft.com/office/drawing/2016/5/11/chartex" xmlns:cx6="http://schemas.microsoft.com/office/drawing/2016/5/12/chartex" xmlns:cx7="http://schemas.microsoft.com/office/drawing/2016/5/13/chartex" xmlns:cx8="http://schemas.microsoft.com/office/drawing/2016/5/14/chartex" xmlns:mc="http://schemas.openxmlformats.org/markup-compatibility/2006" xmlns:aink="http://schemas.microsoft.com/office/drawing/2016/ink" xmlns:am3d="http://schemas.microsoft.com/office/drawing/2017/model3d" xmlns:o="urn:schemas-microsoft-com:office:office" xmlns:oel="http://schemas.microsoft.com/office/2019/extlst" xmlns:r="http://schemas.openxmlformats.org/officeDocument/2006/relationships" xmlns:m="http://schemas.openxmlformats.org/officeDocument/2006/math" xmlns:v="urn:schemas-microsoft-com:vml" xmlns:wp14="http://schemas.microsoft.com/office/word/2010/wordprocessingDrawing" xmlns:wp="http://schemas.openxmlformats.org/drawingml/2006/wordprocessingDrawing" xmlns:w10="urn:schemas-microsoft-com:office:word" xmlns:w="http://schemas.openxmlformats.org/wordprocessingml/2006/main" xmlns:w14="http://schemas.microsoft.com/office/word/2010/wordml" xmlns:w15="http://schemas.microsoft.com/office/word/2012/wordml" xmlns:w16cex="http://schemas.microsoft.com/office/word/2018/wordml/cex" xmlns:w16cid="http://schemas.microsoft.com/office/word/2016/wordml/cid" xmlns:w16="http://schemas.microsoft.com/office/word/2018/wordml" xmlns:w16sdtdh="http://schemas.microsoft.com/office/word/2020/wordml/sdtdatahash" xmlns:w16se="http://schemas.microsoft.com/office/word/2015/wordml/symex" xmlns:wpg="http://schemas.microsoft.com/office/word/2010/wordprocessingGroup" xmlns:wpi="http://schemas.microsoft.com/office/word/2010/wordprocessingInk" xmlns:wne="http://schemas.microsoft.com/office/word/2006/wordml" xmlns:wps="http://schemas.microsoft.com/office/word/2010/wordprocessingShape" mc:Ignorable="w14 w15 w16se w16cid w16 w16cex w16sdtdh wp14">
-  <w:p>
-    <w:pPr>
-      <w:pStyle w:val="Kopfzeile"/>
-    </w:pPr>
-  </w:p>
-</w:hdr>
-</file>
-
-<file path=word/header3.xml><?xml version="1.0" encoding="utf-8"?>
-<w:hdr xmlns:wpc="http://schemas.microsoft.com/office/word/2010/wordprocessingCanvas" xmlns:cx="http://schemas.microsoft.com/office/drawing/2014/chartex" xmlns:cx1="http://schemas.microsoft.com/office/drawing/2015/9/8/chartex" xmlns:cx2="http://schemas.microsoft.com/office/drawing/2015/10/21/chartex" xmlns:cx3="http://schemas.microsoft.com/office/drawing/2016/5/9/chartex" xmlns:cx4="http://schemas.microsoft.com/office/drawing/2016/5/10/chartex" xmlns:cx5="http://schemas.microsoft.com/office/drawing/2016/5/11/chartex" xmlns:cx6="http://schemas.microsoft.com/office/drawing/2016/5/12/chartex" xmlns:cx7="http://schemas.microsoft.com/office/drawing/2016/5/13/chartex" xmlns:cx8="http://schemas.microsoft.com/office/drawing/2016/5/14/chartex" xmlns:mc="http://schemas.openxmlformats.org/markup-compatibility/2006" xmlns:aink="http://schemas.microsoft.com/office/drawing/2016/ink" xmlns:am3d="http://schemas.microsoft.com/office/drawing/2017/model3d" xmlns:o="urn:schemas-microsoft-com:office:office" xmlns:oel="http://schemas.microsoft.com/office/2019/extlst" xmlns:r="http://schemas.openxmlformats.org/officeDocument/2006/relationships" xmlns:m="http://schemas.openxmlformats.org/officeDocument/2006/math" xmlns:v="urn:schemas-microsoft-com:vml" xmlns:wp14="http://schemas.microsoft.com/office/word/2010/wordprocessingDrawing" xmlns:wp="http://schemas.openxmlformats.org/drawingml/2006/wordprocessingDrawing" xmlns:w10="urn:schemas-microsoft-com:office:word" xmlns:w="http://schemas.openxmlformats.org/wordprocessingml/2006/main" xmlns:w14="http://schemas.microsoft.com/office/word/2010/wordml" xmlns:w15="http://schemas.microsoft.com/office/word/2012/wordml" xmlns:w16cex="http://schemas.microsoft.com/office/word/2018/wordml/cex" xmlns:w16cid="http://schemas.microsoft.com/office/word/2016/wordml/cid" xmlns:w16="http://schemas.microsoft.com/office/word/2018/wordml" xmlns:w16sdtdh="http://schemas.microsoft.com/office/word/2020/wordml/sdtdatahash" xmlns:w16se="http://schemas.microsoft.com/office/word/2015/wordml/symex" xmlns:wpg="http://schemas.microsoft.com/office/word/2010/wordprocessingGroup" xmlns:wpi="http://schemas.microsoft.com/office/word/2010/wordprocessingInk" xmlns:wne="http://schemas.microsoft.com/office/word/2006/wordml" xmlns:wps="http://schemas.microsoft.com/office/word/2010/wordprocessingShape" mc:Ignorable="w14 w15 w16se w16cid w16 w16cex w16sdtdh wp14">
-  <w:p>
-    <w:pPr>
-      <w:pStyle w:val="Kopfzeile"/>
-    </w:pPr>
-  </w:p>
-</w:hdr>
 </file>
 
 <file path=word/numbering.xml><?xml version="1.0" encoding="utf-8"?>
@@ -13611,14 +11831,6 @@
     <w:abstractNumId w:val="3"/>
   </w:num>
 </w:numbering>
-</file>
-
-<file path=word/people.xml><?xml version="1.0" encoding="utf-8"?>
-<w15:people xmlns:wpc="http://schemas.microsoft.com/office/word/2010/wordprocessingCanvas" xmlns:cx="http://schemas.microsoft.com/office/drawing/2014/chartex" xmlns:cx1="http://schemas.microsoft.com/office/drawing/2015/9/8/chartex" xmlns:cx2="http://schemas.microsoft.com/office/drawing/2015/10/21/chartex" xmlns:cx3="http://schemas.microsoft.com/office/drawing/2016/5/9/chartex" xmlns:cx4="http://schemas.microsoft.com/office/drawing/2016/5/10/chartex" xmlns:cx5="http://schemas.microsoft.com/office/drawing/2016/5/11/chartex" xmlns:cx6="http://schemas.microsoft.com/office/drawing/2016/5/12/chartex" xmlns:cx7="http://schemas.microsoft.com/office/drawing/2016/5/13/chartex" xmlns:cx8="http://schemas.microsoft.com/office/drawing/2016/5/14/chartex" xmlns:mc="http://schemas.openxmlformats.org/markup-compatibility/2006" xmlns:aink="http://schemas.microsoft.com/office/drawing/2016/ink" xmlns:am3d="http://schemas.microsoft.com/office/drawing/2017/model3d" xmlns:o="urn:schemas-microsoft-com:office:office" xmlns:oel="http://schemas.microsoft.com/office/2019/extlst" xmlns:r="http://schemas.openxmlformats.org/officeDocument/2006/relationships" xmlns:m="http://schemas.openxmlformats.org/officeDocument/2006/math" xmlns:v="urn:schemas-microsoft-com:vml" xmlns:wp14="http://schemas.microsoft.com/office/word/2010/wordprocessingDrawing" xmlns:wp="http://schemas.openxmlformats.org/drawingml/2006/wordprocessingDrawing" xmlns:w10="urn:schemas-microsoft-com:office:word" xmlns:w="http://schemas.openxmlformats.org/wordprocessingml/2006/main" xmlns:w14="http://schemas.microsoft.com/office/word/2010/wordml" xmlns:w15="http://schemas.microsoft.com/office/word/2012/wordml" xmlns:w16cex="http://schemas.microsoft.com/office/word/2018/wordml/cex" xmlns:w16cid="http://schemas.microsoft.com/office/word/2016/wordml/cid" xmlns:w16="http://schemas.microsoft.com/office/word/2018/wordml" xmlns:w16sdtdh="http://schemas.microsoft.com/office/word/2020/wordml/sdtdatahash" xmlns:w16se="http://schemas.microsoft.com/office/word/2015/wordml/symex" xmlns:wpg="http://schemas.microsoft.com/office/word/2010/wordprocessingGroup" xmlns:wpi="http://schemas.microsoft.com/office/word/2010/wordprocessingInk" xmlns:wne="http://schemas.microsoft.com/office/word/2006/wordml" xmlns:wps="http://schemas.microsoft.com/office/word/2010/wordprocessingShape" mc:Ignorable="w14 w15 w16se w16cid w16 w16cex w16sdtdh wp14">
-  <w15:person w15:author="Malambré, Julia | Wissensfabrik">
-    <w15:presenceInfo w15:providerId="AD" w15:userId="S::Julia.Malambre@wissensfabrik.de::d294621f-9b82-49bc-8b6c-776d6cf9ddf6"/>
-  </w15:person>
-</w15:people>
 </file>
 
 <file path=word/styles.xml><?xml version="1.0" encoding="utf-8"?>

</xml_diff>

<commit_message>
FAQ optik angepasst, Kopfzeile Logo
</commit_message>
<xml_diff>
--- a/1_Einleitung/3_FAQs.docx
+++ b/1_Einleitung/3_FAQs.docx
@@ -10,6 +10,11 @@
     <w:p>
       <w:pPr>
         <w:jc w:val="center"/>
+        <w:rPr>
+          <w:b/>
+          <w:color w:val="FFFFFF" w:themeColor="background1"/>
+          <w:sz w:val="40"/>
+        </w:rPr>
       </w:pPr>
       <w:r>
         <w:rPr>
@@ -18,27 +23,35 @@
         <mc:AlternateContent>
           <mc:Choice Requires="wpg">
             <w:drawing>
-              <wp:inline distT="0" distB="0" distL="0" distR="0" wp14:anchorId="7F14DDC7" wp14:editId="5E8D223D">
-                <wp:extent cx="5760720" cy="1285592"/>
-                <wp:effectExtent l="0" t="0" r="5080" b="0"/>
-                <wp:docPr id="26" name="Gruppieren 26"/>
+              <wp:anchor distT="0" distB="0" distL="114300" distR="114300" simplePos="0" relativeHeight="251664384" behindDoc="0" locked="0" layoutInCell="1" allowOverlap="1" wp14:anchorId="04AFC40E" wp14:editId="0D23395F">
+                <wp:simplePos x="0" y="0"/>
+                <wp:positionH relativeFrom="column">
+                  <wp:posOffset>160272</wp:posOffset>
+                </wp:positionH>
+                <wp:positionV relativeFrom="paragraph">
+                  <wp:posOffset>129366</wp:posOffset>
+                </wp:positionV>
+                <wp:extent cx="4380864" cy="1119504"/>
+                <wp:effectExtent l="0" t="0" r="634" b="4444"/>
+                <wp:wrapNone/>
+                <wp:docPr id="7" name="Gruppieren 26"/>
                 <wp:cNvGraphicFramePr/>
                 <a:graphic xmlns:a="http://schemas.openxmlformats.org/drawingml/2006/main">
                   <a:graphicData uri="http://schemas.microsoft.com/office/word/2010/wordprocessingGroup">
                     <wpg:wgp>
                       <wpg:cNvGrpSpPr/>
-                      <wpg:grpSpPr>
+                      <wpg:grpSpPr bwMode="auto">
                         <a:xfrm>
                           <a:off x="0" y="0"/>
-                          <a:ext cx="5760720" cy="1285592"/>
-                          <a:chOff x="0" y="8450"/>
-                          <a:chExt cx="4381500" cy="1111939"/>
+                          <a:ext cx="4380864" cy="1119504"/>
+                          <a:chOff x="0" y="0"/>
+                          <a:chExt cx="4381500" cy="1120389"/>
                         </a:xfrm>
                       </wpg:grpSpPr>
                       <wps:wsp>
-                        <wps:cNvPr id="27" name="Rechteck 27"/>
+                        <wps:cNvPr id="8" name="Rechteck 8"/>
                         <wps:cNvSpPr/>
-                        <wps:spPr>
+                        <wps:spPr bwMode="auto">
                           <a:xfrm>
                             <a:off x="914400" y="691764"/>
                             <a:ext cx="3467100" cy="428625"/>
@@ -95,13 +108,13 @@
                         </wps:bodyPr>
                       </wps:wsp>
                       <wps:wsp>
-                        <wps:cNvPr id="28" name="Textfeld 2"/>
-                        <wps:cNvSpPr txBox="1">
-                          <a:spLocks noChangeArrowheads="1"/>
+                        <wps:cNvPr id="9" name="Rechteck 9"/>
+                        <wps:cNvSpPr>
+                          <a:spLocks/>
                         </wps:cNvSpPr>
                         <wps:spPr bwMode="auto">
                           <a:xfrm>
-                            <a:off x="0" y="8450"/>
+                            <a:off x="0" y="0"/>
                             <a:ext cx="4229100" cy="1095375"/>
                           </a:xfrm>
                           <a:prstGeom prst="rect">
@@ -119,7 +132,7 @@
                           <w:txbxContent>
                             <w:p>
                               <w:pPr>
-                                <w:jc w:val="center"/>
+                                <w:pStyle w:val="Kopfzeile"/>
                                 <w:rPr>
                                   <w:rFonts w:ascii="Helvetica 55" w:hAnsi="Helvetica 55"/>
                                   <w:b/>
@@ -156,13 +169,19 @@
                     </wpg:wgp>
                   </a:graphicData>
                 </a:graphic>
-              </wp:inline>
+                <wp14:sizeRelH relativeFrom="margin">
+                  <wp14:pctWidth>0</wp14:pctWidth>
+                </wp14:sizeRelH>
+                <wp14:sizeRelV relativeFrom="margin">
+                  <wp14:pctHeight>0</wp14:pctHeight>
+                </wp14:sizeRelV>
+              </wp:anchor>
             </w:drawing>
           </mc:Choice>
           <mc:Fallback>
             <w:pict>
-              <v:group w14:anchorId="7F14DDC7" id="Gruppieren 26" o:spid="_x0000_s1026" style="width:453.6pt;height:101.25pt;mso-position-horizontal-relative:char;mso-position-vertical-relative:line" coordorigin=",84" coordsize="43815,11119" o:gfxdata="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">
-                <v:rect id="Rechteck 27" o:spid="_x0000_s1027" style="position:absolute;left:9144;top:6917;width:34671;height:4286;visibility:visible;mso-wrap-style:square;v-text-anchor:middle" o:gfxdata="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" fillcolor="#ffc000" stroked="f" strokeweight="1pt">
+              <v:group w14:anchorId="04AFC40E" id="Gruppieren 26" o:spid="_x0000_s1026" style="position:absolute;left:0;text-align:left;margin-left:12.6pt;margin-top:10.2pt;width:344.95pt;height:88.15pt;z-index:251664384;mso-width-relative:margin;mso-height-relative:margin" coordsize="43815,11203" o:gfxdata="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">
+                <v:rect id="Rechteck 8" o:spid="_x0000_s1027" style="position:absolute;left:9144;top:6917;width:34671;height:4286;visibility:visible;mso-wrap-style:square;v-text-anchor:middle" o:gfxdata="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" fillcolor="#ffc000" stroked="f" strokeweight="1pt">
                   <v:textbox>
                     <w:txbxContent>
                       <w:p>
@@ -182,16 +201,12 @@
                     </w:txbxContent>
                   </v:textbox>
                 </v:rect>
-                <v:shapetype id="_x0000_t202" coordsize="21600,21600" o:spt="202" path="m,l,21600r21600,l21600,xe">
-                  <v:stroke joinstyle="miter"/>
-                  <v:path gradientshapeok="t" o:connecttype="rect"/>
-                </v:shapetype>
-                <v:shape id="Textfeld 2" o:spid="_x0000_s1028" type="#_x0000_t202" style="position:absolute;top:84;width:42291;height:10954;visibility:visible;mso-wrap-style:square;v-text-anchor:top" o:gfxdata="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" filled="f" stroked="f">
+                <v:rect id="Rechteck 9" o:spid="_x0000_s1028" style="position:absolute;width:42291;height:10953;visibility:visible;mso-wrap-style:square;v-text-anchor:top" o:gfxdata="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" filled="f" stroked="f">
                   <v:textbox>
                     <w:txbxContent>
                       <w:p>
                         <w:pPr>
-                          <w:jc w:val="center"/>
+                          <w:pStyle w:val="Kopfzeile"/>
                           <w:rPr>
                             <w:rFonts w:ascii="Helvetica 55" w:hAnsi="Helvetica 55"/>
                             <w:b/>
@@ -221,13 +236,37 @@
                       </w:p>
                     </w:txbxContent>
                   </v:textbox>
-                </v:shape>
-                <w10:anchorlock/>
+                </v:rect>
               </v:group>
             </w:pict>
           </mc:Fallback>
         </mc:AlternateContent>
       </w:r>
+    </w:p>
+    <w:p>
+      <w:pPr>
+        <w:jc w:val="center"/>
+        <w:rPr>
+          <w:b/>
+          <w:color w:val="FFFFFF" w:themeColor="background1"/>
+          <w:sz w:val="40"/>
+        </w:rPr>
+      </w:pPr>
+    </w:p>
+    <w:p>
+      <w:pPr>
+        <w:jc w:val="center"/>
+        <w:rPr>
+          <w:b/>
+          <w:color w:val="FFFFFF" w:themeColor="background1"/>
+          <w:sz w:val="40"/>
+        </w:rPr>
+      </w:pPr>
+    </w:p>
+    <w:p>
+      <w:pPr>
+        <w:jc w:val="center"/>
+      </w:pPr>
     </w:p>
     <w:p>
       <w:pPr>
@@ -364,8 +403,6 @@
       </w:pPr>
       <w:bookmarkStart w:id="0" w:name="_Toc449534653"/>
     </w:p>
-    <w:bookmarkStart w:id="1" w:name="_Toc11139856"/>
-    <w:bookmarkEnd w:id="0"/>
     <w:p>
       <w:pPr>
         <w:spacing w:after="160" w:line="259" w:lineRule="auto"/>
@@ -377,6 +414,8 @@
           <w:lang w:val="en-US" w:eastAsia="en-US"/>
         </w:rPr>
       </w:pPr>
+      <w:bookmarkStart w:id="1" w:name="_Toc11139856"/>
+      <w:bookmarkEnd w:id="0"/>
       <w:r>
         <w:rPr>
           <w:b/>
@@ -462,7 +501,11 @@
           </mc:Choice>
           <mc:Fallback>
             <w:pict>
-              <v:shape w14:anchorId="166C3135" id="Textfeld 3" o:spid="_x0000_s1029" type="#_x0000_t202" style="position:absolute;margin-left:121.4pt;margin-top:193.7pt;width:218.25pt;height:23.75pt;z-index:251659264;visibility:visible;mso-wrap-style:square;mso-height-percent:0;mso-wrap-distance-left:9pt;mso-wrap-distance-top:0;mso-wrap-distance-right:9pt;mso-wrap-distance-bottom:0;mso-position-horizontal:absolute;mso-position-horizontal-relative:text;mso-position-vertical:absolute;mso-position-vertical-relative:text;mso-height-percent:0;mso-height-relative:margin;v-text-anchor:top" o:gfxdata="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" fillcolor="white [3201]" stroked="f" strokeweight=".5pt">
+              <v:shapetype w14:anchorId="166C3135" id="_x0000_t202" coordsize="21600,21600" o:spt="202" path="m,l,21600r21600,l21600,xe">
+                <v:stroke joinstyle="miter"/>
+                <v:path gradientshapeok="t" o:connecttype="rect"/>
+              </v:shapetype>
+              <v:shape id="Textfeld 3" o:spid="_x0000_s1029" type="#_x0000_t202" style="position:absolute;margin-left:121.4pt;margin-top:193.7pt;width:218.25pt;height:23.75pt;z-index:251659264;visibility:visible;mso-wrap-style:square;mso-height-percent:0;mso-wrap-distance-left:9pt;mso-wrap-distance-top:0;mso-wrap-distance-right:9pt;mso-wrap-distance-bottom:0;mso-position-horizontal:absolute;mso-position-horizontal-relative:text;mso-position-vertical:absolute;mso-position-vertical-relative:text;mso-height-percent:0;mso-height-relative:margin;v-text-anchor:top" o:gfxdata="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" fillcolor="white [3201]" stroked="f" strokeweight=".5pt">
                 <v:textbox>
                   <w:txbxContent>
                     <w:p>
@@ -659,11 +702,7 @@
           </mc:Choice>
           <mc:Fallback>
             <w:pict>
-              <v:shapetype w14:anchorId="17CD1857" id="_x0000_t202" coordsize="21600,21600" o:spt="202" path="m,l,21600r21600,l21600,xe">
-                <v:stroke joinstyle="miter"/>
-                <v:path gradientshapeok="t" o:connecttype="rect"/>
-              </v:shapetype>
-              <v:shape id="Textfeld 4" o:spid="_x0000_s1030" type="#_x0000_t202" style="position:absolute;margin-left:121.1pt;margin-top:47.1pt;width:218.3pt;height:45.95pt;z-index:251661312;visibility:visible;mso-wrap-style:square;mso-wrap-distance-left:9pt;mso-wrap-distance-top:0;mso-wrap-distance-right:9pt;mso-wrap-distance-bottom:0;mso-position-horizontal:absolute;mso-position-horizontal-relative:text;mso-position-vertical:absolute;mso-position-vertical-relative:text;v-text-anchor:top" o:gfxdata="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" fillcolor="white [3201]" stroked="f" strokeweight=".5pt">
+              <v:shape w14:anchorId="17CD1857" id="Textfeld 4" o:spid="_x0000_s1030" type="#_x0000_t202" style="position:absolute;margin-left:121.1pt;margin-top:47.1pt;width:218.3pt;height:45.95pt;z-index:251661312;visibility:visible;mso-wrap-style:square;mso-wrap-distance-left:9pt;mso-wrap-distance-top:0;mso-wrap-distance-right:9pt;mso-wrap-distance-bottom:0;mso-position-horizontal:absolute;mso-position-horizontal-relative:text;mso-position-vertical:absolute;mso-position-vertical-relative:text;v-text-anchor:top" o:gfxdata="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" fillcolor="white [3201]" stroked="f" strokeweight=".5pt">
                 <v:textbox>
                   <w:txbxContent>
                     <w:p>
@@ -738,7 +777,6 @@
         <w:rPr>
           <w:color w:val="000000" w:themeColor="text1"/>
         </w:rPr>
-        <w:lastRenderedPageBreak/>
         <w:t>Lessons learnt / FAQ</w:t>
       </w:r>
       <w:bookmarkEnd w:id="1"/>
@@ -1620,7 +1658,6 @@
           <w:color w:val="000000" w:themeColor="text1"/>
           <w:lang w:eastAsia="en-US"/>
         </w:rPr>
-        <w:lastRenderedPageBreak/>
         <w:t>Modul B2 – Internet</w:t>
       </w:r>
     </w:p>
@@ -2480,17 +2517,7 @@
                 <w:szCs w:val="18"/>
                 <w:lang w:eastAsia="en-US"/>
               </w:rPr>
-              <w:t xml:space="preserve">Gemeint ist mit dieser Frage meist ein Proxyserver. Ein Proxyserver empfängt vom Sender eine Anfrage und leitet diese an den vorgesehenen Empfänger </w:t>
-            </w:r>
-            <w:r>
-              <w:rPr>
-                <w:color w:val="000000" w:themeColor="text1"/>
-                <w:sz w:val="18"/>
-                <w:szCs w:val="18"/>
-                <w:lang w:eastAsia="en-US"/>
-              </w:rPr>
-              <w:lastRenderedPageBreak/>
-              <w:t>stellvertretend weiter. Der Empfänger glaubt dann, dass die Anfrage vom Proxy Server stammt und nicht vom eigentlichen Sender. Damit lässt sich beispielsweise das Geoblocking umgehen, indem man Anfragen über einen Proxyserver aus dem Ausland verschickt.</w:t>
+              <w:t>Gemeint ist mit dieser Frage meist ein Proxyserver. Ein Proxyserver empfängt vom Sender eine Anfrage und leitet diese an den vorgesehenen Empfänger stellvertretend weiter. Der Empfänger glaubt dann, dass die Anfrage vom Proxy Server stammt und nicht vom eigentlichen Sender. Damit lässt sich beispielsweise das Geoblocking umgehen, indem man Anfragen über einen Proxyserver aus dem Ausland verschickt.</w:t>
             </w:r>
           </w:p>
         </w:tc>
@@ -2521,7 +2548,6 @@
                 <w:szCs w:val="18"/>
                 <w:lang w:eastAsia="en-US"/>
               </w:rPr>
-              <w:lastRenderedPageBreak/>
               <w:t>Wer verwaltet die DNS-Server?</w:t>
             </w:r>
           </w:p>
@@ -2669,7 +2695,6 @@
           <w:color w:val="000000" w:themeColor="text1"/>
           <w:lang w:eastAsia="en-US"/>
         </w:rPr>
-        <w:lastRenderedPageBreak/>
         <w:t>Modul B3 – Codes</w:t>
       </w:r>
     </w:p>
@@ -3342,7 +3367,6 @@
                 <w:szCs w:val="18"/>
                 <w:lang w:eastAsia="en-US"/>
               </w:rPr>
-              <w:lastRenderedPageBreak/>
               <w:t>Wieso ist das Material zu QR-Codes so oberflächlich.</w:t>
             </w:r>
           </w:p>
@@ -3662,7 +3686,6 @@
           <w:color w:val="000000" w:themeColor="text1"/>
           <w:lang w:eastAsia="en-US"/>
         </w:rPr>
-        <w:lastRenderedPageBreak/>
         <w:t>Modul B4 – 3D-Druck</w:t>
       </w:r>
     </w:p>
@@ -4228,12 +4251,12 @@
       <w:tr>
         <w:tc>
           <w:tcPr>
+            <w:cnfStyle w:val="001000000000" w:firstRow="0" w:lastRow="0" w:firstColumn="1" w:lastColumn="0" w:oddVBand="0" w:evenVBand="0" w:oddHBand="0" w:evenHBand="0" w:firstRowFirstColumn="0" w:firstRowLastColumn="0" w:lastRowFirstColumn="0" w:lastRowLastColumn="0"/>
             <w:tcW w:w="2037" w:type="dxa"/>
           </w:tcPr>
           <w:p>
             <w:pPr>
               <w:jc w:val="left"/>
-              <w:cnfStyle w:val="001000000000" w:firstRow="0" w:lastRow="0" w:firstColumn="1" w:lastColumn="0" w:oddVBand="0" w:evenVBand="0" w:oddHBand="0" w:evenHBand="0" w:firstRowFirstColumn="0" w:firstRowLastColumn="0" w:lastRowFirstColumn="0" w:lastRowLastColumn="0"/>
               <w:rPr>
                 <w:color w:val="000000" w:themeColor="text1"/>
                 <w:sz w:val="18"/>
@@ -4259,6 +4282,7 @@
           <w:p>
             <w:pPr>
               <w:jc w:val="both"/>
+              <w:cnfStyle w:val="000000000000" w:firstRow="0" w:lastRow="0" w:firstColumn="0" w:lastColumn="0" w:oddVBand="0" w:evenVBand="0" w:oddHBand="0" w:evenHBand="0" w:firstRowFirstColumn="0" w:firstRowLastColumn="0" w:lastRowFirstColumn="0" w:lastRowLastColumn="0"/>
               <w:rPr>
                 <w:color w:val="000000" w:themeColor="text1"/>
                 <w:sz w:val="18"/>
@@ -4298,6 +4322,7 @@
           <w:p>
             <w:pPr>
               <w:jc w:val="both"/>
+              <w:cnfStyle w:val="000000000000" w:firstRow="0" w:lastRow="0" w:firstColumn="0" w:lastColumn="0" w:oddVBand="0" w:evenVBand="0" w:oddHBand="0" w:evenHBand="0" w:firstRowFirstColumn="0" w:firstRowLastColumn="0" w:lastRowFirstColumn="0" w:lastRowLastColumn="0"/>
               <w:rPr>
                 <w:color w:val="000000" w:themeColor="text1"/>
                 <w:sz w:val="18"/>
@@ -4455,7 +4480,6 @@
                 <w:szCs w:val="18"/>
                 <w:lang w:eastAsia="en-US"/>
               </w:rPr>
-              <w:lastRenderedPageBreak/>
               <w:t>Wie wird aus meinem Modell ein fertiger Druck?</w:t>
             </w:r>
           </w:p>
@@ -4549,7 +4573,6 @@
           <w:color w:val="000000" w:themeColor="text1"/>
           <w:lang w:eastAsia="en-US"/>
         </w:rPr>
-        <w:lastRenderedPageBreak/>
         <w:t>Modul B5 – Scratch</w:t>
       </w:r>
     </w:p>
@@ -6294,7 +6317,6 @@
           <w:color w:val="000000" w:themeColor="text1"/>
           <w:lang w:eastAsia="en-US"/>
         </w:rPr>
-        <w:lastRenderedPageBreak/>
         <w:t>Modul B6 – Mein Anschluss</w:t>
       </w:r>
     </w:p>
@@ -6925,7 +6947,6 @@
           <w:color w:val="000000" w:themeColor="text1"/>
           <w:lang w:eastAsia="en-US"/>
         </w:rPr>
-        <w:lastRenderedPageBreak/>
         <w:t>Modul B7 – AppInventor</w:t>
       </w:r>
     </w:p>
@@ -7676,7 +7697,6 @@
           <w:color w:val="000000" w:themeColor="text1"/>
           <w:lang w:eastAsia="en-US"/>
         </w:rPr>
-        <w:lastRenderedPageBreak/>
         <w:t>Modul B8 – Calliope</w:t>
       </w:r>
     </w:p>
@@ -8672,7 +8692,8 @@
       </w:pPr>
     </w:p>
     <w:sectPr>
-      <w:footerReference w:type="default" r:id="rId15"/>
+      <w:headerReference w:type="default" r:id="rId15"/>
+      <w:footerReference w:type="default" r:id="rId16"/>
       <w:pgSz w:w="11906" w:h="16838"/>
       <w:pgMar w:top="1134" w:right="1417" w:bottom="1417" w:left="1417" w:header="708" w:footer="708" w:gutter="0"/>
       <w:cols w:space="708"/>
@@ -8943,7 +8964,7 @@
         </mc:Choice>
         <mc:Fallback>
           <w:pict>
-            <v:group w14:anchorId="5873B74A" id="Gruppieren 27" o:spid="_x0000_s1031" style="position:absolute;margin-left:472.5pt;margin-top:-352.35pt;width:25.9pt;height:322.5pt;z-index:251662336;mso-position-horizontal-relative:text;mso-position-vertical-relative:text" coordsize="3289,40960" o:gfxdata="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">
+            <v:group w14:anchorId="5873B74A" id="Gruppieren 27" o:spid="_x0000_s1031" style="position:absolute;margin-left:472.5pt;margin-top:-352.35pt;width:25.9pt;height:322.5pt;z-index:251662336" coordsize="3289,40960" o:gfxdata="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">
               <v:shapetype id="_x0000_t202" coordsize="21600,21600" o:spt="202" path="m,l,21600r21600,l21600,xe">
                 <v:stroke joinstyle="miter"/>
                 <v:path gradientshapeok="t" o:connecttype="rect"/>
@@ -9040,7 +9061,19 @@
       <w:rPr>
         <w:sz w:val="18"/>
       </w:rPr>
-      <w:t>m 28.12.22</w:t>
+      <w:t xml:space="preserve">m </w:t>
+    </w:r>
+    <w:r>
+      <w:rPr>
+        <w:sz w:val="18"/>
+      </w:rPr>
+      <w:t>30</w:t>
+    </w:r>
+    <w:r>
+      <w:rPr>
+        <w:sz w:val="18"/>
+      </w:rPr>
+      <w:t>.12.22</w:t>
     </w:r>
     <w:r>
       <w:rPr>
@@ -9238,6 +9271,252 @@
     </w:p>
   </w:footnote>
 </w:footnotes>
+</file>
+
+<file path=word/header1.xml><?xml version="1.0" encoding="utf-8"?>
+<w:hdr xmlns:wpc="http://schemas.microsoft.com/office/word/2010/wordprocessingCanvas" xmlns:cx="http://schemas.microsoft.com/office/drawing/2014/chartex" xmlns:cx1="http://schemas.microsoft.com/office/drawing/2015/9/8/chartex" xmlns:cx2="http://schemas.microsoft.com/office/drawing/2015/10/21/chartex" xmlns:cx3="http://schemas.microsoft.com/office/drawing/2016/5/9/chartex" xmlns:cx4="http://schemas.microsoft.com/office/drawing/2016/5/10/chartex" xmlns:cx5="http://schemas.microsoft.com/office/drawing/2016/5/11/chartex" xmlns:cx6="http://schemas.microsoft.com/office/drawing/2016/5/12/chartex" xmlns:cx7="http://schemas.microsoft.com/office/drawing/2016/5/13/chartex" xmlns:cx8="http://schemas.microsoft.com/office/drawing/2016/5/14/chartex" xmlns:mc="http://schemas.openxmlformats.org/markup-compatibility/2006" xmlns:aink="http://schemas.microsoft.com/office/drawing/2016/ink" xmlns:am3d="http://schemas.microsoft.com/office/drawing/2017/model3d" xmlns:o="urn:schemas-microsoft-com:office:office" xmlns:oel="http://schemas.microsoft.com/office/2019/extlst" xmlns:r="http://schemas.openxmlformats.org/officeDocument/2006/relationships" xmlns:m="http://schemas.openxmlformats.org/officeDocument/2006/math" xmlns:v="urn:schemas-microsoft-com:vml" xmlns:wp14="http://schemas.microsoft.com/office/word/2010/wordprocessingDrawing" xmlns:wp="http://schemas.openxmlformats.org/drawingml/2006/wordprocessingDrawing" xmlns:w10="urn:schemas-microsoft-com:office:word" xmlns:w="http://schemas.openxmlformats.org/wordprocessingml/2006/main" xmlns:w14="http://schemas.microsoft.com/office/word/2010/wordml" xmlns:w15="http://schemas.microsoft.com/office/word/2012/wordml" xmlns:w16cex="http://schemas.microsoft.com/office/word/2018/wordml/cex" xmlns:w16cid="http://schemas.microsoft.com/office/word/2016/wordml/cid" xmlns:w16="http://schemas.microsoft.com/office/word/2018/wordml" xmlns:w16sdtdh="http://schemas.microsoft.com/office/word/2020/wordml/sdtdatahash" xmlns:w16se="http://schemas.microsoft.com/office/word/2015/wordml/symex" xmlns:wpg="http://schemas.microsoft.com/office/word/2010/wordprocessingGroup" xmlns:wpi="http://schemas.microsoft.com/office/word/2010/wordprocessingInk" xmlns:wne="http://schemas.microsoft.com/office/word/2006/wordml" xmlns:wps="http://schemas.microsoft.com/office/word/2010/wordprocessingShape" mc:Ignorable="w14 w15 w16se w16cid w16 w16cex w16sdtdh wp14">
+  <w:p>
+    <w:pPr>
+      <w:pStyle w:val="Kopfzeile"/>
+      <w:tabs>
+        <w:tab w:val="clear" w:pos="4536"/>
+        <w:tab w:val="clear" w:pos="9072"/>
+      </w:tabs>
+      <w:spacing w:line="360" w:lineRule="auto"/>
+      <w:jc w:val="right"/>
+    </w:pPr>
+    <w:r>
+      <w:rPr>
+        <w:noProof/>
+      </w:rPr>
+      <w:drawing>
+        <wp:anchor distT="0" distB="0" distL="114300" distR="114300" simplePos="0" relativeHeight="251667456" behindDoc="1" locked="0" layoutInCell="1" allowOverlap="1" wp14:anchorId="01B73146" wp14:editId="7B51E4A3">
+          <wp:simplePos x="0" y="0"/>
+          <wp:positionH relativeFrom="column">
+            <wp:posOffset>3556879</wp:posOffset>
+          </wp:positionH>
+          <wp:positionV relativeFrom="paragraph">
+            <wp:posOffset>-226434</wp:posOffset>
+          </wp:positionV>
+          <wp:extent cx="2152650" cy="622935"/>
+          <wp:effectExtent l="0" t="0" r="0" b="5715"/>
+          <wp:wrapTight wrapText="bothSides">
+            <wp:wrapPolygon edited="0">
+              <wp:start x="0" y="0"/>
+              <wp:lineTo x="0" y="21138"/>
+              <wp:lineTo x="21409" y="21138"/>
+              <wp:lineTo x="21409" y="0"/>
+              <wp:lineTo x="0" y="0"/>
+            </wp:wrapPolygon>
+          </wp:wrapTight>
+          <wp:docPr id="18" name="Grafik 18"/>
+          <wp:cNvGraphicFramePr>
+            <a:graphicFrameLocks xmlns:a="http://schemas.openxmlformats.org/drawingml/2006/main" noChangeAspect="1"/>
+          </wp:cNvGraphicFramePr>
+          <a:graphic xmlns:a="http://schemas.openxmlformats.org/drawingml/2006/main">
+            <a:graphicData uri="http://schemas.openxmlformats.org/drawingml/2006/picture">
+              <pic:pic xmlns:pic="http://schemas.openxmlformats.org/drawingml/2006/picture">
+                <pic:nvPicPr>
+                  <pic:cNvPr id="9" name="Grafik 9"/>
+                  <pic:cNvPicPr/>
+                </pic:nvPicPr>
+                <pic:blipFill>
+                  <a:blip r:embed="rId1" cstate="print">
+                    <a:extLst>
+                      <a:ext uri="{28A0092B-C50C-407E-A947-70E740481C1C}">
+                        <a14:useLocalDpi xmlns:a14="http://schemas.microsoft.com/office/drawing/2010/main"/>
+                      </a:ext>
+                    </a:extLst>
+                  </a:blip>
+                  <a:stretch>
+                    <a:fillRect/>
+                  </a:stretch>
+                </pic:blipFill>
+                <pic:spPr>
+                  <a:xfrm>
+                    <a:off x="0" y="0"/>
+                    <a:ext cx="2152650" cy="622935"/>
+                  </a:xfrm>
+                  <a:prstGeom prst="rect">
+                    <a:avLst/>
+                  </a:prstGeom>
+                </pic:spPr>
+              </pic:pic>
+            </a:graphicData>
+          </a:graphic>
+          <wp14:sizeRelH relativeFrom="margin">
+            <wp14:pctWidth>0</wp14:pctWidth>
+          </wp14:sizeRelH>
+          <wp14:sizeRelV relativeFrom="margin">
+            <wp14:pctHeight>0</wp14:pctHeight>
+          </wp14:sizeRelV>
+        </wp:anchor>
+      </w:drawing>
+    </w:r>
+    <w:r>
+      <w:rPr>
+        <w:noProof/>
+      </w:rPr>
+      <w:drawing>
+        <wp:anchor distT="0" distB="0" distL="114300" distR="114300" simplePos="0" relativeHeight="251668480" behindDoc="1" locked="0" layoutInCell="1" allowOverlap="1" wp14:anchorId="0962AE9C" wp14:editId="29D13A44">
+          <wp:simplePos x="0" y="0"/>
+          <wp:positionH relativeFrom="column">
+            <wp:posOffset>9524</wp:posOffset>
+          </wp:positionH>
+          <wp:positionV relativeFrom="paragraph">
+            <wp:posOffset>66039</wp:posOffset>
+          </wp:positionV>
+          <wp:extent cx="1108074" cy="419099"/>
+          <wp:effectExtent l="0" t="0" r="0" b="0"/>
+          <wp:wrapTight wrapText="bothSides">
+            <wp:wrapPolygon edited="1">
+              <wp:start x="0" y="0"/>
+              <wp:lineTo x="0" y="20616"/>
+              <wp:lineTo x="21165" y="20616"/>
+              <wp:lineTo x="21165" y="0"/>
+              <wp:lineTo x="0" y="0"/>
+            </wp:wrapPolygon>
+          </wp:wrapTight>
+          <wp:docPr id="11" name="Grafik 10" descr="Bildergebnis für cc lizenz urheberrecht"/>
+          <wp:cNvGraphicFramePr>
+            <a:graphicFrameLocks xmlns:a="http://schemas.openxmlformats.org/drawingml/2006/main" noChangeAspect="1"/>
+          </wp:cNvGraphicFramePr>
+          <a:graphic xmlns:a="http://schemas.openxmlformats.org/drawingml/2006/main">
+            <a:graphicData uri="http://schemas.openxmlformats.org/drawingml/2006/picture">
+              <pic:pic xmlns:pic="http://schemas.openxmlformats.org/drawingml/2006/picture">
+                <pic:nvPicPr>
+                  <pic:cNvPr id="43" name="Picture 11" descr="Bildergebnis für cc lizenz urheberrecht"/>
+                  <pic:cNvPicPr>
+                    <a:picLocks noChangeAspect="1"/>
+                  </pic:cNvPicPr>
+                </pic:nvPicPr>
+                <pic:blipFill>
+                  <a:blip r:embed="rId2" cstate="print">
+                    <a:extLst>
+                      <a:ext uri="{28A0092B-C50C-407E-A947-70E740481C1C}">
+                        <a14:useLocalDpi xmlns:a14="http://schemas.microsoft.com/office/drawing/2010/main"/>
+                      </a:ext>
+                    </a:extLst>
+                  </a:blip>
+                  <a:stretch/>
+                </pic:blipFill>
+                <pic:spPr bwMode="auto">
+                  <a:xfrm>
+                    <a:off x="0" y="0"/>
+                    <a:ext cx="1108075" cy="419100"/>
+                  </a:xfrm>
+                  <a:prstGeom prst="rect">
+                    <a:avLst/>
+                  </a:prstGeom>
+                  <a:noFill/>
+                  <a:ln>
+                    <a:noFill/>
+                  </a:ln>
+                </pic:spPr>
+              </pic:pic>
+            </a:graphicData>
+          </a:graphic>
+          <wp14:sizeRelH relativeFrom="margin">
+            <wp14:pctWidth>0</wp14:pctWidth>
+          </wp14:sizeRelH>
+          <wp14:sizeRelV relativeFrom="margin">
+            <wp14:pctHeight>0</wp14:pctHeight>
+          </wp14:sizeRelV>
+        </wp:anchor>
+      </w:drawing>
+    </w:r>
+    <w:r>
+      <w:rPr>
+        <w:noProof/>
+      </w:rPr>
+      <mc:AlternateContent>
+        <mc:Choice Requires="wps">
+          <w:drawing>
+            <wp:anchor distT="0" distB="0" distL="114300" distR="114300" simplePos="0" relativeHeight="251666432" behindDoc="0" locked="0" layoutInCell="1" allowOverlap="1" wp14:anchorId="5AB500E4" wp14:editId="6CF021E3">
+              <wp:simplePos x="0" y="0"/>
+              <wp:positionH relativeFrom="page">
+                <wp:posOffset>967739</wp:posOffset>
+              </wp:positionH>
+              <wp:positionV relativeFrom="paragraph">
+                <wp:posOffset>503884</wp:posOffset>
+              </wp:positionV>
+              <wp:extent cx="5610224" cy="0"/>
+              <wp:effectExtent l="0" t="19049" r="9524" b="38099"/>
+              <wp:wrapNone/>
+              <wp:docPr id="10" name="Gerader Verbinder 15"/>
+              <wp:cNvGraphicFramePr/>
+              <a:graphic xmlns:a="http://schemas.openxmlformats.org/drawingml/2006/main">
+                <a:graphicData uri="http://schemas.microsoft.com/office/word/2010/wordprocessingShape">
+                  <wps:wsp>
+                    <wps:cNvCnPr/>
+                    <wps:spPr bwMode="auto">
+                      <a:xfrm>
+                        <a:off x="0" y="0"/>
+                        <a:ext cx="5610225" cy="0"/>
+                      </a:xfrm>
+                      <a:prstGeom prst="line">
+                        <a:avLst/>
+                      </a:prstGeom>
+                      <a:ln w="50800">
+                        <a:solidFill>
+                          <a:srgbClr val="FFC000"/>
+                        </a:solidFill>
+                      </a:ln>
+                    </wps:spPr>
+                    <wps:style>
+                      <a:lnRef idx="1">
+                        <a:schemeClr val="accent2"/>
+                      </a:lnRef>
+                      <a:fillRef idx="0">
+                        <a:schemeClr val="accent2"/>
+                      </a:fillRef>
+                      <a:effectRef idx="0">
+                        <a:schemeClr val="accent2"/>
+                      </a:effectRef>
+                      <a:fontRef idx="minor">
+                        <a:schemeClr val="tx1"/>
+                      </a:fontRef>
+                    </wps:style>
+                    <wps:bodyPr/>
+                  </wps:wsp>
+                </a:graphicData>
+              </a:graphic>
+              <wp14:sizeRelH relativeFrom="margin">
+                <wp14:pctWidth>0</wp14:pctWidth>
+              </wp14:sizeRelH>
+            </wp:anchor>
+          </w:drawing>
+        </mc:Choice>
+        <mc:Fallback>
+          <w:pict>
+            <v:line w14:anchorId="1A47D858" id="Gerader Verbinder 15" o:spid="_x0000_s1026" style="position:absolute;z-index:251666432;visibility:visible;mso-wrap-style:square;mso-width-percent:0;mso-wrap-distance-left:9pt;mso-wrap-distance-top:0;mso-wrap-distance-right:9pt;mso-wrap-distance-bottom:0;mso-position-horizontal:absolute;mso-position-horizontal-relative:page;mso-position-vertical:absolute;mso-position-vertical-relative:text;mso-width-percent:0;mso-width-relative:margin" from="76.2pt,39.7pt" to="517.95pt,39.7pt" o:gfxdata="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" strokecolor="#ffc000" strokeweight="4pt">
+              <v:stroke joinstyle="miter"/>
+              <w10:wrap anchorx="page"/>
+            </v:line>
+          </w:pict>
+        </mc:Fallback>
+      </mc:AlternateContent>
+    </w:r>
+  </w:p>
+  <w:p>
+    <w:pPr>
+      <w:pStyle w:val="Kopfzeile"/>
+      <w:tabs>
+        <w:tab w:val="clear" w:pos="4536"/>
+        <w:tab w:val="clear" w:pos="9072"/>
+        <w:tab w:val="left" w:pos="7635"/>
+      </w:tabs>
+    </w:pPr>
+    <w:r>
+      <w:tab/>
+    </w:r>
+  </w:p>
+  <w:p>
+    <w:pPr>
+      <w:pStyle w:val="Kopfzeile"/>
+    </w:pPr>
+  </w:p>
+</w:hdr>
 </file>
 
 <file path=word/numbering.xml><?xml version="1.0" encoding="utf-8"?>

</xml_diff>